<commit_message>
Updated changes to the report
</commit_message>
<xml_diff>
--- a/Research report-A104.docx
+++ b/Research report-A104.docx
@@ -253,21 +253,23 @@
           <w:szCs w:val="24"/>
         </w:rPr>
       </w:pPr>
+      <w:proofErr w:type="spellStart"/>
       <w:r>
         <w:rPr>
           <w:rFonts w:ascii="Times New Roman" w:eastAsia="Times New Roman" w:hAnsi="Times New Roman" w:cs="Times New Roman"/>
           <w:sz w:val="24"/>
           <w:szCs w:val="24"/>
         </w:rPr>
-        <w:t xml:space="preserve">Maddasani Pavan Teja </w:t>
-      </w:r>
+        <w:t>Maddasani</w:t>
+      </w:r>
+      <w:proofErr w:type="spellEnd"/>
       <w:r>
         <w:rPr>
           <w:rFonts w:ascii="Times New Roman" w:eastAsia="Times New Roman" w:hAnsi="Times New Roman" w:cs="Times New Roman"/>
           <w:sz w:val="24"/>
           <w:szCs w:val="24"/>
         </w:rPr>
-        <w:t xml:space="preserve">(Student ID: </w:t>
+        <w:t xml:space="preserve"> Pavan Teja </w:t>
       </w:r>
       <w:r>
         <w:rPr>
@@ -275,7 +277,7 @@
           <w:sz w:val="24"/>
           <w:szCs w:val="24"/>
         </w:rPr>
-        <w:t>23073765</w:t>
+        <w:t xml:space="preserve">(Student ID: </w:t>
       </w:r>
       <w:r>
         <w:rPr>
@@ -283,7 +285,7 @@
           <w:sz w:val="24"/>
           <w:szCs w:val="24"/>
         </w:rPr>
-        <w:t>)</w:t>
+        <w:t>23073765</w:t>
       </w:r>
       <w:r>
         <w:rPr>
@@ -291,7 +293,7 @@
           <w:sz w:val="24"/>
           <w:szCs w:val="24"/>
         </w:rPr>
-        <w:br/>
+        <w:t>)</w:t>
       </w:r>
       <w:r>
         <w:rPr>
@@ -299,7 +301,7 @@
           <w:sz w:val="24"/>
           <w:szCs w:val="24"/>
         </w:rPr>
-        <w:t>Rithvik Vannala</w:t>
+        <w:br/>
       </w:r>
       <w:r>
         <w:rPr>
@@ -307,23 +309,25 @@
           <w:sz w:val="24"/>
           <w:szCs w:val="24"/>
         </w:rPr>
-        <w:t xml:space="preserve"> </w:t>
-      </w:r>
+        <w:t xml:space="preserve">Rithvik </w:t>
+      </w:r>
+      <w:proofErr w:type="spellStart"/>
       <w:r>
         <w:rPr>
           <w:rFonts w:ascii="Times New Roman" w:eastAsia="Times New Roman" w:hAnsi="Times New Roman" w:cs="Times New Roman"/>
           <w:sz w:val="24"/>
           <w:szCs w:val="24"/>
         </w:rPr>
-        <w:t xml:space="preserve">(Student ID: </w:t>
-      </w:r>
+        <w:t>Vannala</w:t>
+      </w:r>
+      <w:proofErr w:type="spellEnd"/>
       <w:r>
         <w:rPr>
           <w:rFonts w:ascii="Times New Roman" w:eastAsia="Times New Roman" w:hAnsi="Times New Roman" w:cs="Times New Roman"/>
           <w:sz w:val="24"/>
           <w:szCs w:val="24"/>
         </w:rPr>
-        <w:t>23094509</w:t>
+        <w:t xml:space="preserve"> </w:t>
       </w:r>
       <w:r>
         <w:rPr>
@@ -331,7 +335,7 @@
           <w:sz w:val="24"/>
           <w:szCs w:val="24"/>
         </w:rPr>
-        <w:t>)</w:t>
+        <w:t xml:space="preserve">(Student ID: </w:t>
       </w:r>
       <w:r>
         <w:rPr>
@@ -339,7 +343,7 @@
           <w:sz w:val="24"/>
           <w:szCs w:val="24"/>
         </w:rPr>
-        <w:br/>
+        <w:t>23094509</w:t>
       </w:r>
       <w:r>
         <w:rPr>
@@ -347,7 +351,7 @@
           <w:sz w:val="24"/>
           <w:szCs w:val="24"/>
         </w:rPr>
-        <w:t xml:space="preserve">Chetan Naidu Surla </w:t>
+        <w:t>)</w:t>
       </w:r>
       <w:r>
         <w:rPr>
@@ -355,7 +359,7 @@
           <w:sz w:val="24"/>
           <w:szCs w:val="24"/>
         </w:rPr>
-        <w:t>(Student ID:</w:t>
+        <w:br/>
       </w:r>
       <w:r>
         <w:rPr>
@@ -363,7 +367,7 @@
           <w:sz w:val="24"/>
           <w:szCs w:val="24"/>
         </w:rPr>
-        <w:t>23083055</w:t>
+        <w:t xml:space="preserve">Chetan Naidu Surla </w:t>
       </w:r>
       <w:r>
         <w:rPr>
@@ -371,7 +375,7 @@
           <w:sz w:val="24"/>
           <w:szCs w:val="24"/>
         </w:rPr>
-        <w:t xml:space="preserve"> )</w:t>
+        <w:t>(Student ID:</w:t>
       </w:r>
       <w:r>
         <w:rPr>
@@ -379,7 +383,7 @@
           <w:sz w:val="24"/>
           <w:szCs w:val="24"/>
         </w:rPr>
-        <w:br/>
+        <w:t xml:space="preserve"> </w:t>
       </w:r>
       <w:r>
         <w:rPr>
@@ -387,7 +391,41 @@
           <w:sz w:val="24"/>
           <w:szCs w:val="24"/>
         </w:rPr>
-        <w:t xml:space="preserve">Basetti Suvarna Jyothi </w:t>
+        <w:t>23083055</w:t>
+      </w:r>
+      <w:r>
+        <w:rPr>
+          <w:rFonts w:ascii="Times New Roman" w:eastAsia="Times New Roman" w:hAnsi="Times New Roman" w:cs="Times New Roman"/>
+          <w:sz w:val="24"/>
+          <w:szCs w:val="24"/>
+        </w:rPr>
+        <w:t>)</w:t>
+      </w:r>
+      <w:r>
+        <w:rPr>
+          <w:rFonts w:ascii="Times New Roman" w:eastAsia="Times New Roman" w:hAnsi="Times New Roman" w:cs="Times New Roman"/>
+          <w:sz w:val="24"/>
+          <w:szCs w:val="24"/>
+        </w:rPr>
+        <w:br/>
+      </w:r>
+      <w:proofErr w:type="spellStart"/>
+      <w:r>
+        <w:rPr>
+          <w:rFonts w:ascii="Times New Roman" w:eastAsia="Times New Roman" w:hAnsi="Times New Roman" w:cs="Times New Roman"/>
+          <w:sz w:val="24"/>
+          <w:szCs w:val="24"/>
+        </w:rPr>
+        <w:t>Basetti</w:t>
+      </w:r>
+      <w:proofErr w:type="spellEnd"/>
+      <w:r>
+        <w:rPr>
+          <w:rFonts w:ascii="Times New Roman" w:eastAsia="Times New Roman" w:hAnsi="Times New Roman" w:cs="Times New Roman"/>
+          <w:sz w:val="24"/>
+          <w:szCs w:val="24"/>
+        </w:rPr>
+        <w:t xml:space="preserve"> Suvarna Jyothi </w:t>
       </w:r>
       <w:r>
         <w:rPr>
@@ -2921,7 +2959,21 @@
         <w:rPr>
           <w:rFonts w:ascii="Times New Roman" w:eastAsia="Times New Roman" w:hAnsi="Times New Roman" w:cs="Times New Roman"/>
         </w:rPr>
-        <w:t>The increasing rate of climate change has raised concerns globally about the impact of greenhouse gases (GHGs) on temperature variations. This research investigates the correlation between greenhouse gas concentrations (CO2, CH4, N2O, and CFC-11) and annual temperature variations. Prior studies have demonstrated the link between carbon emissions and rising global temperatures (Jones et al., 2020). However, the combined influence of multiple greenhouse gases remains underexplored. This study seeks to fill this gap by analyzing a dataset of GHG concentrations across global regions to understand their contributions to temperature changes and inform climate policy interventions.</w:t>
+        <w:t xml:space="preserve">The increasing rate of climate change has raised concerns globally about the impact of greenhouse gases (GHGs) on temperature variations. This research investigates the correlation between greenhouse gas concentrations (CO2, CH4, N2O, and CFC-11) and annual temperature variations. Prior studies have demonstrated the link between carbon emissions and rising global temperatures (Jones et al., 2020). However, the combined influence of multiple greenhouse gases remains underexplored. This study seeks to fill this gap by </w:t>
+      </w:r>
+      <w:proofErr w:type="spellStart"/>
+      <w:r>
+        <w:rPr>
+          <w:rFonts w:ascii="Times New Roman" w:eastAsia="Times New Roman" w:hAnsi="Times New Roman" w:cs="Times New Roman"/>
+        </w:rPr>
+        <w:t>analyzing</w:t>
+      </w:r>
+      <w:proofErr w:type="spellEnd"/>
+      <w:r>
+        <w:rPr>
+          <w:rFonts w:ascii="Times New Roman" w:eastAsia="Times New Roman" w:hAnsi="Times New Roman" w:cs="Times New Roman"/>
+        </w:rPr>
+        <w:t xml:space="preserve"> a dataset of GHG concentrations across global regions to understand their contributions to temperature changes and inform climate policy interventions.</w:t>
       </w:r>
     </w:p>
     <w:p>
@@ -3164,9 +3216,6 @@
       <w:pPr>
         <w:pStyle w:val="NormalWeb"/>
       </w:pPr>
-      <w:r>
-        <w:t>.</w:t>
-      </w:r>
     </w:p>
     <w:p>
       <w:pPr>
@@ -3248,7 +3297,15 @@
         </w:rPr>
       </w:pPr>
       <w:r>
-        <w:t>Several studies have explored the relationship between greenhouse gases and climate change. Jones et al. (2020) demonstrated a strong correlation between CO2 emissions and rising temperatures, highlighting CO2 as the most influential GHG. Lee and Brown (2021) expanded this research by analyzing the role of methane (CH4) and found a moderate correlation between CH4 and temperature changes. Zhao et al. (2023) investigated the effects of CFCs on temperature fluctuations and reported weaker but significant correlations.</w:t>
+        <w:t xml:space="preserve">Several studies have explored the relationship between greenhouse gases and climate change. Jones et al. (2020) demonstrated a strong correlation between CO2 emissions and rising temperatures, highlighting CO2 as the most influential GHG. Lee and Brown (2021) expanded this research by </w:t>
+      </w:r>
+      <w:proofErr w:type="spellStart"/>
+      <w:r>
+        <w:t>analyzing</w:t>
+      </w:r>
+      <w:proofErr w:type="spellEnd"/>
+      <w:r>
+        <w:t xml:space="preserve"> the role of methane (CH4) and found a moderate correlation between CH4 and temperature changes. Zhao et al. (2023) investigated the effects of CFCs on temperature fluctuations and reported weaker but significant correlations.</w:t>
       </w:r>
       <w:r>
         <w:t xml:space="preserve"> </w:t>
@@ -3268,7 +3325,15 @@
         <w:pStyle w:val="NormalWeb"/>
       </w:pPr>
       <w:r>
-        <w:t>The dataset used in this project aligns with these studies, enabling comprehensive analysis across multiple gases. However, existing research primarily focuses on individual gases. This project addresses the gap by analyzing the combined effect of CO2, CH4, N2O, and CFC-11 on temperature, providing a holistic understanding of GHG impacts.</w:t>
+        <w:t xml:space="preserve">The dataset used in this project aligns with these studies, enabling comprehensive analysis across multiple gases. However, existing research primarily focuses on individual gases. This project addresses the gap by </w:t>
+      </w:r>
+      <w:proofErr w:type="spellStart"/>
+      <w:r>
+        <w:t>analyzing</w:t>
+      </w:r>
+      <w:proofErr w:type="spellEnd"/>
+      <w:r>
+        <w:t xml:space="preserve"> the combined effect of CO2, CH4, N2O, and CFC-11 on temperature, providing a holistic understanding of GHG impacts.</w:t>
       </w:r>
     </w:p>
     <w:p>
@@ -4188,7 +4253,21 @@
         <w:rPr>
           <w:rFonts w:ascii="Times New Roman" w:eastAsia="Times New Roman" w:hAnsi="Times New Roman" w:cs="Times New Roman"/>
         </w:rPr>
-        <w:t>Lee, B., &amp; Brown, P. (2021). Analyzing CH4 Contributions to Temperature Variations. Environmental Research, 27(3), 78-92.</w:t>
+        <w:t xml:space="preserve">Lee, B., &amp; Brown, P. (2021). </w:t>
+      </w:r>
+      <w:proofErr w:type="spellStart"/>
+      <w:r>
+        <w:rPr>
+          <w:rFonts w:ascii="Times New Roman" w:eastAsia="Times New Roman" w:hAnsi="Times New Roman" w:cs="Times New Roman"/>
+        </w:rPr>
+        <w:t>Analyzing</w:t>
+      </w:r>
+      <w:proofErr w:type="spellEnd"/>
+      <w:r>
+        <w:rPr>
+          <w:rFonts w:ascii="Times New Roman" w:eastAsia="Times New Roman" w:hAnsi="Times New Roman" w:cs="Times New Roman"/>
+        </w:rPr>
+        <w:t xml:space="preserve"> CH4 Contributions to Temperature Variations. Environmental Research, 27(3), 78-92.</w:t>
       </w:r>
     </w:p>
     <w:p>
@@ -4354,6 +4433,7 @@
         </w:rPr>
         <w:t xml:space="preserve"> </w:t>
       </w:r>
+      <w:proofErr w:type="spellStart"/>
       <w:r>
         <w:rPr>
           <w:rFonts w:ascii="Times New Roman" w:eastAsia="Times New Roman" w:hAnsi="Times New Roman" w:cs="Times New Roman"/>
@@ -4370,6 +4450,7 @@
         </w:rPr>
         <w:t>.R</w:t>
       </w:r>
+      <w:proofErr w:type="spellEnd"/>
       <w:r>
         <w:rPr>
           <w:rFonts w:ascii="Times New Roman" w:eastAsia="Times New Roman" w:hAnsi="Times New Roman" w:cs="Times New Roman"/>
@@ -4382,7 +4463,21 @@
         <w:rPr>
           <w:rFonts w:ascii="Times New Roman" w:eastAsia="Times New Roman" w:hAnsi="Times New Roman" w:cs="Times New Roman"/>
         </w:rPr>
-        <w:t>library(tidyverse)</w:t>
+        <w:t>library(</w:t>
+      </w:r>
+      <w:proofErr w:type="spellStart"/>
+      <w:r>
+        <w:rPr>
+          <w:rFonts w:ascii="Times New Roman" w:eastAsia="Times New Roman" w:hAnsi="Times New Roman" w:cs="Times New Roman"/>
+        </w:rPr>
+        <w:t>tidyverse</w:t>
+      </w:r>
+      <w:proofErr w:type="spellEnd"/>
+      <w:r>
+        <w:rPr>
+          <w:rFonts w:ascii="Times New Roman" w:eastAsia="Times New Roman" w:hAnsi="Times New Roman" w:cs="Times New Roman"/>
+        </w:rPr>
+        <w:t>)</w:t>
       </w:r>
     </w:p>
     <w:p>
@@ -4490,37 +4585,101 @@
           <w:rFonts w:ascii="Times New Roman" w:eastAsia="Times New Roman" w:hAnsi="Times New Roman" w:cs="Times New Roman"/>
         </w:rPr>
       </w:pPr>
-      <w:r>
-        <w:rPr>
-          <w:rFonts w:ascii="Times New Roman" w:eastAsia="Times New Roman" w:hAnsi="Times New Roman" w:cs="Times New Roman"/>
-        </w:rPr>
-        <w:t>ggplot(dataset, aes(x = CO2, y = Temp)) +</w:t>
-      </w:r>
-    </w:p>
-    <w:p>
-      <w:pPr>
-        <w:rPr>
-          <w:rFonts w:ascii="Times New Roman" w:eastAsia="Times New Roman" w:hAnsi="Times New Roman" w:cs="Times New Roman"/>
-        </w:rPr>
-      </w:pPr>
-      <w:r>
-        <w:rPr>
-          <w:rFonts w:ascii="Times New Roman" w:eastAsia="Times New Roman" w:hAnsi="Times New Roman" w:cs="Times New Roman"/>
-        </w:rPr>
-        <w:t xml:space="preserve">  geom_point(alpha = 0.7) +</w:t>
-      </w:r>
-    </w:p>
-    <w:p>
-      <w:pPr>
-        <w:rPr>
-          <w:rFonts w:ascii="Times New Roman" w:eastAsia="Times New Roman" w:hAnsi="Times New Roman" w:cs="Times New Roman"/>
-        </w:rPr>
-      </w:pPr>
-      <w:r>
-        <w:rPr>
-          <w:rFonts w:ascii="Times New Roman" w:eastAsia="Times New Roman" w:hAnsi="Times New Roman" w:cs="Times New Roman"/>
-        </w:rPr>
-        <w:t xml:space="preserve">  geom_smooth(method = "lm", col = "red") +</w:t>
+      <w:proofErr w:type="spellStart"/>
+      <w:r>
+        <w:rPr>
+          <w:rFonts w:ascii="Times New Roman" w:eastAsia="Times New Roman" w:hAnsi="Times New Roman" w:cs="Times New Roman"/>
+        </w:rPr>
+        <w:t>ggplot</w:t>
+      </w:r>
+      <w:proofErr w:type="spellEnd"/>
+      <w:r>
+        <w:rPr>
+          <w:rFonts w:ascii="Times New Roman" w:eastAsia="Times New Roman" w:hAnsi="Times New Roman" w:cs="Times New Roman"/>
+        </w:rPr>
+        <w:t xml:space="preserve">(dataset, </w:t>
+      </w:r>
+      <w:proofErr w:type="spellStart"/>
+      <w:r>
+        <w:rPr>
+          <w:rFonts w:ascii="Times New Roman" w:eastAsia="Times New Roman" w:hAnsi="Times New Roman" w:cs="Times New Roman"/>
+        </w:rPr>
+        <w:t>aes</w:t>
+      </w:r>
+      <w:proofErr w:type="spellEnd"/>
+      <w:r>
+        <w:rPr>
+          <w:rFonts w:ascii="Times New Roman" w:eastAsia="Times New Roman" w:hAnsi="Times New Roman" w:cs="Times New Roman"/>
+        </w:rPr>
+        <w:t>(x = CO2, y = Temp)) +</w:t>
+      </w:r>
+    </w:p>
+    <w:p>
+      <w:pPr>
+        <w:rPr>
+          <w:rFonts w:ascii="Times New Roman" w:eastAsia="Times New Roman" w:hAnsi="Times New Roman" w:cs="Times New Roman"/>
+        </w:rPr>
+      </w:pPr>
+      <w:r>
+        <w:rPr>
+          <w:rFonts w:ascii="Times New Roman" w:eastAsia="Times New Roman" w:hAnsi="Times New Roman" w:cs="Times New Roman"/>
+        </w:rPr>
+        <w:t xml:space="preserve">  </w:t>
+      </w:r>
+      <w:proofErr w:type="spellStart"/>
+      <w:r>
+        <w:rPr>
+          <w:rFonts w:ascii="Times New Roman" w:eastAsia="Times New Roman" w:hAnsi="Times New Roman" w:cs="Times New Roman"/>
+        </w:rPr>
+        <w:t>geom_point</w:t>
+      </w:r>
+      <w:proofErr w:type="spellEnd"/>
+      <w:r>
+        <w:rPr>
+          <w:rFonts w:ascii="Times New Roman" w:eastAsia="Times New Roman" w:hAnsi="Times New Roman" w:cs="Times New Roman"/>
+        </w:rPr>
+        <w:t>(alpha = 0.7) +</w:t>
+      </w:r>
+    </w:p>
+    <w:p>
+      <w:pPr>
+        <w:rPr>
+          <w:rFonts w:ascii="Times New Roman" w:eastAsia="Times New Roman" w:hAnsi="Times New Roman" w:cs="Times New Roman"/>
+        </w:rPr>
+      </w:pPr>
+      <w:r>
+        <w:rPr>
+          <w:rFonts w:ascii="Times New Roman" w:eastAsia="Times New Roman" w:hAnsi="Times New Roman" w:cs="Times New Roman"/>
+        </w:rPr>
+        <w:t xml:space="preserve">  </w:t>
+      </w:r>
+      <w:proofErr w:type="spellStart"/>
+      <w:r>
+        <w:rPr>
+          <w:rFonts w:ascii="Times New Roman" w:eastAsia="Times New Roman" w:hAnsi="Times New Roman" w:cs="Times New Roman"/>
+        </w:rPr>
+        <w:t>geom_smooth</w:t>
+      </w:r>
+      <w:proofErr w:type="spellEnd"/>
+      <w:r>
+        <w:rPr>
+          <w:rFonts w:ascii="Times New Roman" w:eastAsia="Times New Roman" w:hAnsi="Times New Roman" w:cs="Times New Roman"/>
+        </w:rPr>
+        <w:t>(method = "</w:t>
+      </w:r>
+      <w:proofErr w:type="spellStart"/>
+      <w:r>
+        <w:rPr>
+          <w:rFonts w:ascii="Times New Roman" w:eastAsia="Times New Roman" w:hAnsi="Times New Roman" w:cs="Times New Roman"/>
+        </w:rPr>
+        <w:t>lm</w:t>
+      </w:r>
+      <w:proofErr w:type="spellEnd"/>
+      <w:r>
+        <w:rPr>
+          <w:rFonts w:ascii="Times New Roman" w:eastAsia="Times New Roman" w:hAnsi="Times New Roman" w:cs="Times New Roman"/>
+        </w:rPr>
+        <w:t>", col = "red") +</w:t>
       </w:r>
     </w:p>
     <w:p>
@@ -4572,7 +4731,21 @@
         <w:rPr>
           <w:rFonts w:ascii="Times New Roman" w:eastAsia="Times New Roman" w:hAnsi="Times New Roman" w:cs="Times New Roman"/>
         </w:rPr>
-        <w:t xml:space="preserve">  theme_minimal() %&gt;% print()</w:t>
+        <w:t xml:space="preserve">  </w:t>
+      </w:r>
+      <w:proofErr w:type="spellStart"/>
+      <w:r>
+        <w:rPr>
+          <w:rFonts w:ascii="Times New Roman" w:eastAsia="Times New Roman" w:hAnsi="Times New Roman" w:cs="Times New Roman"/>
+        </w:rPr>
+        <w:t>theme_minimal</w:t>
+      </w:r>
+      <w:proofErr w:type="spellEnd"/>
+      <w:r>
+        <w:rPr>
+          <w:rFonts w:ascii="Times New Roman" w:eastAsia="Times New Roman" w:hAnsi="Times New Roman" w:cs="Times New Roman"/>
+        </w:rPr>
+        <w:t>() %&gt;% print()</w:t>
       </w:r>
     </w:p>
     <w:p>
@@ -4601,37 +4774,101 @@
           <w:rFonts w:ascii="Times New Roman" w:eastAsia="Times New Roman" w:hAnsi="Times New Roman" w:cs="Times New Roman"/>
         </w:rPr>
       </w:pPr>
-      <w:r>
-        <w:rPr>
-          <w:rFonts w:ascii="Times New Roman" w:eastAsia="Times New Roman" w:hAnsi="Times New Roman" w:cs="Times New Roman"/>
-        </w:rPr>
-        <w:t>ggplot(dataset, aes(x = CH4, y = Temp)) +</w:t>
-      </w:r>
-    </w:p>
-    <w:p>
-      <w:pPr>
-        <w:rPr>
-          <w:rFonts w:ascii="Times New Roman" w:eastAsia="Times New Roman" w:hAnsi="Times New Roman" w:cs="Times New Roman"/>
-        </w:rPr>
-      </w:pPr>
-      <w:r>
-        <w:rPr>
-          <w:rFonts w:ascii="Times New Roman" w:eastAsia="Times New Roman" w:hAnsi="Times New Roman" w:cs="Times New Roman"/>
-        </w:rPr>
-        <w:t xml:space="preserve">  geom_point(alpha = 0.7) +</w:t>
-      </w:r>
-    </w:p>
-    <w:p>
-      <w:pPr>
-        <w:rPr>
-          <w:rFonts w:ascii="Times New Roman" w:eastAsia="Times New Roman" w:hAnsi="Times New Roman" w:cs="Times New Roman"/>
-        </w:rPr>
-      </w:pPr>
-      <w:r>
-        <w:rPr>
-          <w:rFonts w:ascii="Times New Roman" w:eastAsia="Times New Roman" w:hAnsi="Times New Roman" w:cs="Times New Roman"/>
-        </w:rPr>
-        <w:t xml:space="preserve">  geom_smooth(method = "lm", col = "blue") +</w:t>
+      <w:proofErr w:type="spellStart"/>
+      <w:r>
+        <w:rPr>
+          <w:rFonts w:ascii="Times New Roman" w:eastAsia="Times New Roman" w:hAnsi="Times New Roman" w:cs="Times New Roman"/>
+        </w:rPr>
+        <w:t>ggplot</w:t>
+      </w:r>
+      <w:proofErr w:type="spellEnd"/>
+      <w:r>
+        <w:rPr>
+          <w:rFonts w:ascii="Times New Roman" w:eastAsia="Times New Roman" w:hAnsi="Times New Roman" w:cs="Times New Roman"/>
+        </w:rPr>
+        <w:t xml:space="preserve">(dataset, </w:t>
+      </w:r>
+      <w:proofErr w:type="spellStart"/>
+      <w:r>
+        <w:rPr>
+          <w:rFonts w:ascii="Times New Roman" w:eastAsia="Times New Roman" w:hAnsi="Times New Roman" w:cs="Times New Roman"/>
+        </w:rPr>
+        <w:t>aes</w:t>
+      </w:r>
+      <w:proofErr w:type="spellEnd"/>
+      <w:r>
+        <w:rPr>
+          <w:rFonts w:ascii="Times New Roman" w:eastAsia="Times New Roman" w:hAnsi="Times New Roman" w:cs="Times New Roman"/>
+        </w:rPr>
+        <w:t>(x = CH4, y = Temp)) +</w:t>
+      </w:r>
+    </w:p>
+    <w:p>
+      <w:pPr>
+        <w:rPr>
+          <w:rFonts w:ascii="Times New Roman" w:eastAsia="Times New Roman" w:hAnsi="Times New Roman" w:cs="Times New Roman"/>
+        </w:rPr>
+      </w:pPr>
+      <w:r>
+        <w:rPr>
+          <w:rFonts w:ascii="Times New Roman" w:eastAsia="Times New Roman" w:hAnsi="Times New Roman" w:cs="Times New Roman"/>
+        </w:rPr>
+        <w:t xml:space="preserve">  </w:t>
+      </w:r>
+      <w:proofErr w:type="spellStart"/>
+      <w:r>
+        <w:rPr>
+          <w:rFonts w:ascii="Times New Roman" w:eastAsia="Times New Roman" w:hAnsi="Times New Roman" w:cs="Times New Roman"/>
+        </w:rPr>
+        <w:t>geom_point</w:t>
+      </w:r>
+      <w:proofErr w:type="spellEnd"/>
+      <w:r>
+        <w:rPr>
+          <w:rFonts w:ascii="Times New Roman" w:eastAsia="Times New Roman" w:hAnsi="Times New Roman" w:cs="Times New Roman"/>
+        </w:rPr>
+        <w:t>(alpha = 0.7) +</w:t>
+      </w:r>
+    </w:p>
+    <w:p>
+      <w:pPr>
+        <w:rPr>
+          <w:rFonts w:ascii="Times New Roman" w:eastAsia="Times New Roman" w:hAnsi="Times New Roman" w:cs="Times New Roman"/>
+        </w:rPr>
+      </w:pPr>
+      <w:r>
+        <w:rPr>
+          <w:rFonts w:ascii="Times New Roman" w:eastAsia="Times New Roman" w:hAnsi="Times New Roman" w:cs="Times New Roman"/>
+        </w:rPr>
+        <w:t xml:space="preserve">  </w:t>
+      </w:r>
+      <w:proofErr w:type="spellStart"/>
+      <w:r>
+        <w:rPr>
+          <w:rFonts w:ascii="Times New Roman" w:eastAsia="Times New Roman" w:hAnsi="Times New Roman" w:cs="Times New Roman"/>
+        </w:rPr>
+        <w:t>geom_smooth</w:t>
+      </w:r>
+      <w:proofErr w:type="spellEnd"/>
+      <w:r>
+        <w:rPr>
+          <w:rFonts w:ascii="Times New Roman" w:eastAsia="Times New Roman" w:hAnsi="Times New Roman" w:cs="Times New Roman"/>
+        </w:rPr>
+        <w:t>(method = "</w:t>
+      </w:r>
+      <w:proofErr w:type="spellStart"/>
+      <w:r>
+        <w:rPr>
+          <w:rFonts w:ascii="Times New Roman" w:eastAsia="Times New Roman" w:hAnsi="Times New Roman" w:cs="Times New Roman"/>
+        </w:rPr>
+        <w:t>lm</w:t>
+      </w:r>
+      <w:proofErr w:type="spellEnd"/>
+      <w:r>
+        <w:rPr>
+          <w:rFonts w:ascii="Times New Roman" w:eastAsia="Times New Roman" w:hAnsi="Times New Roman" w:cs="Times New Roman"/>
+        </w:rPr>
+        <w:t>", col = "blue") +</w:t>
       </w:r>
     </w:p>
     <w:p>
@@ -4683,7 +4920,21 @@
         <w:rPr>
           <w:rFonts w:ascii="Times New Roman" w:eastAsia="Times New Roman" w:hAnsi="Times New Roman" w:cs="Times New Roman"/>
         </w:rPr>
-        <w:t xml:space="preserve">  theme_minimal() %&gt;% print()</w:t>
+        <w:t xml:space="preserve">  </w:t>
+      </w:r>
+      <w:proofErr w:type="spellStart"/>
+      <w:r>
+        <w:rPr>
+          <w:rFonts w:ascii="Times New Roman" w:eastAsia="Times New Roman" w:hAnsi="Times New Roman" w:cs="Times New Roman"/>
+        </w:rPr>
+        <w:t>theme_minimal</w:t>
+      </w:r>
+      <w:proofErr w:type="spellEnd"/>
+      <w:r>
+        <w:rPr>
+          <w:rFonts w:ascii="Times New Roman" w:eastAsia="Times New Roman" w:hAnsi="Times New Roman" w:cs="Times New Roman"/>
+        </w:rPr>
+        <w:t>() %&gt;% print()</w:t>
       </w:r>
     </w:p>
     <w:p>
@@ -4712,37 +4963,101 @@
           <w:rFonts w:ascii="Times New Roman" w:eastAsia="Times New Roman" w:hAnsi="Times New Roman" w:cs="Times New Roman"/>
         </w:rPr>
       </w:pPr>
-      <w:r>
-        <w:rPr>
-          <w:rFonts w:ascii="Times New Roman" w:eastAsia="Times New Roman" w:hAnsi="Times New Roman" w:cs="Times New Roman"/>
-        </w:rPr>
-        <w:t>ggplot(dataset, aes(x = N2O, y = Temp)) +</w:t>
-      </w:r>
-    </w:p>
-    <w:p>
-      <w:pPr>
-        <w:rPr>
-          <w:rFonts w:ascii="Times New Roman" w:eastAsia="Times New Roman" w:hAnsi="Times New Roman" w:cs="Times New Roman"/>
-        </w:rPr>
-      </w:pPr>
-      <w:r>
-        <w:rPr>
-          <w:rFonts w:ascii="Times New Roman" w:eastAsia="Times New Roman" w:hAnsi="Times New Roman" w:cs="Times New Roman"/>
-        </w:rPr>
-        <w:t xml:space="preserve">  geom_point(alpha = 0.7) +</w:t>
-      </w:r>
-    </w:p>
-    <w:p>
-      <w:pPr>
-        <w:rPr>
-          <w:rFonts w:ascii="Times New Roman" w:eastAsia="Times New Roman" w:hAnsi="Times New Roman" w:cs="Times New Roman"/>
-        </w:rPr>
-      </w:pPr>
-      <w:r>
-        <w:rPr>
-          <w:rFonts w:ascii="Times New Roman" w:eastAsia="Times New Roman" w:hAnsi="Times New Roman" w:cs="Times New Roman"/>
-        </w:rPr>
-        <w:t xml:space="preserve">  geom_smooth(method = "lm", col = "green") +</w:t>
+      <w:proofErr w:type="spellStart"/>
+      <w:r>
+        <w:rPr>
+          <w:rFonts w:ascii="Times New Roman" w:eastAsia="Times New Roman" w:hAnsi="Times New Roman" w:cs="Times New Roman"/>
+        </w:rPr>
+        <w:t>ggplot</w:t>
+      </w:r>
+      <w:proofErr w:type="spellEnd"/>
+      <w:r>
+        <w:rPr>
+          <w:rFonts w:ascii="Times New Roman" w:eastAsia="Times New Roman" w:hAnsi="Times New Roman" w:cs="Times New Roman"/>
+        </w:rPr>
+        <w:t xml:space="preserve">(dataset, </w:t>
+      </w:r>
+      <w:proofErr w:type="spellStart"/>
+      <w:r>
+        <w:rPr>
+          <w:rFonts w:ascii="Times New Roman" w:eastAsia="Times New Roman" w:hAnsi="Times New Roman" w:cs="Times New Roman"/>
+        </w:rPr>
+        <w:t>aes</w:t>
+      </w:r>
+      <w:proofErr w:type="spellEnd"/>
+      <w:r>
+        <w:rPr>
+          <w:rFonts w:ascii="Times New Roman" w:eastAsia="Times New Roman" w:hAnsi="Times New Roman" w:cs="Times New Roman"/>
+        </w:rPr>
+        <w:t>(x = N2O, y = Temp)) +</w:t>
+      </w:r>
+    </w:p>
+    <w:p>
+      <w:pPr>
+        <w:rPr>
+          <w:rFonts w:ascii="Times New Roman" w:eastAsia="Times New Roman" w:hAnsi="Times New Roman" w:cs="Times New Roman"/>
+        </w:rPr>
+      </w:pPr>
+      <w:r>
+        <w:rPr>
+          <w:rFonts w:ascii="Times New Roman" w:eastAsia="Times New Roman" w:hAnsi="Times New Roman" w:cs="Times New Roman"/>
+        </w:rPr>
+        <w:t xml:space="preserve">  </w:t>
+      </w:r>
+      <w:proofErr w:type="spellStart"/>
+      <w:r>
+        <w:rPr>
+          <w:rFonts w:ascii="Times New Roman" w:eastAsia="Times New Roman" w:hAnsi="Times New Roman" w:cs="Times New Roman"/>
+        </w:rPr>
+        <w:t>geom_point</w:t>
+      </w:r>
+      <w:proofErr w:type="spellEnd"/>
+      <w:r>
+        <w:rPr>
+          <w:rFonts w:ascii="Times New Roman" w:eastAsia="Times New Roman" w:hAnsi="Times New Roman" w:cs="Times New Roman"/>
+        </w:rPr>
+        <w:t>(alpha = 0.7) +</w:t>
+      </w:r>
+    </w:p>
+    <w:p>
+      <w:pPr>
+        <w:rPr>
+          <w:rFonts w:ascii="Times New Roman" w:eastAsia="Times New Roman" w:hAnsi="Times New Roman" w:cs="Times New Roman"/>
+        </w:rPr>
+      </w:pPr>
+      <w:r>
+        <w:rPr>
+          <w:rFonts w:ascii="Times New Roman" w:eastAsia="Times New Roman" w:hAnsi="Times New Roman" w:cs="Times New Roman"/>
+        </w:rPr>
+        <w:t xml:space="preserve">  </w:t>
+      </w:r>
+      <w:proofErr w:type="spellStart"/>
+      <w:r>
+        <w:rPr>
+          <w:rFonts w:ascii="Times New Roman" w:eastAsia="Times New Roman" w:hAnsi="Times New Roman" w:cs="Times New Roman"/>
+        </w:rPr>
+        <w:t>geom_smooth</w:t>
+      </w:r>
+      <w:proofErr w:type="spellEnd"/>
+      <w:r>
+        <w:rPr>
+          <w:rFonts w:ascii="Times New Roman" w:eastAsia="Times New Roman" w:hAnsi="Times New Roman" w:cs="Times New Roman"/>
+        </w:rPr>
+        <w:t>(method = "</w:t>
+      </w:r>
+      <w:proofErr w:type="spellStart"/>
+      <w:r>
+        <w:rPr>
+          <w:rFonts w:ascii="Times New Roman" w:eastAsia="Times New Roman" w:hAnsi="Times New Roman" w:cs="Times New Roman"/>
+        </w:rPr>
+        <w:t>lm</w:t>
+      </w:r>
+      <w:proofErr w:type="spellEnd"/>
+      <w:r>
+        <w:rPr>
+          <w:rFonts w:ascii="Times New Roman" w:eastAsia="Times New Roman" w:hAnsi="Times New Roman" w:cs="Times New Roman"/>
+        </w:rPr>
+        <w:t>", col = "green") +</w:t>
       </w:r>
     </w:p>
     <w:p>
@@ -4794,7 +5109,21 @@
         <w:rPr>
           <w:rFonts w:ascii="Times New Roman" w:eastAsia="Times New Roman" w:hAnsi="Times New Roman" w:cs="Times New Roman"/>
         </w:rPr>
-        <w:t xml:space="preserve">  theme_minimal() %&gt;% print()</w:t>
+        <w:t xml:space="preserve">  </w:t>
+      </w:r>
+      <w:proofErr w:type="spellStart"/>
+      <w:r>
+        <w:rPr>
+          <w:rFonts w:ascii="Times New Roman" w:eastAsia="Times New Roman" w:hAnsi="Times New Roman" w:cs="Times New Roman"/>
+        </w:rPr>
+        <w:t>theme_minimal</w:t>
+      </w:r>
+      <w:proofErr w:type="spellEnd"/>
+      <w:r>
+        <w:rPr>
+          <w:rFonts w:ascii="Times New Roman" w:eastAsia="Times New Roman" w:hAnsi="Times New Roman" w:cs="Times New Roman"/>
+        </w:rPr>
+        <w:t>() %&gt;% print()</w:t>
       </w:r>
     </w:p>
     <w:p>
@@ -4823,37 +5152,101 @@
           <w:rFonts w:ascii="Times New Roman" w:eastAsia="Times New Roman" w:hAnsi="Times New Roman" w:cs="Times New Roman"/>
         </w:rPr>
       </w:pPr>
-      <w:r>
-        <w:rPr>
-          <w:rFonts w:ascii="Times New Roman" w:eastAsia="Times New Roman" w:hAnsi="Times New Roman" w:cs="Times New Roman"/>
-        </w:rPr>
-        <w:t>ggplot(dataset, aes(x = CFC.11, y = Temp)) +</w:t>
-      </w:r>
-    </w:p>
-    <w:p>
-      <w:pPr>
-        <w:rPr>
-          <w:rFonts w:ascii="Times New Roman" w:eastAsia="Times New Roman" w:hAnsi="Times New Roman" w:cs="Times New Roman"/>
-        </w:rPr>
-      </w:pPr>
-      <w:r>
-        <w:rPr>
-          <w:rFonts w:ascii="Times New Roman" w:eastAsia="Times New Roman" w:hAnsi="Times New Roman" w:cs="Times New Roman"/>
-        </w:rPr>
-        <w:t xml:space="preserve">  geom_point(alpha = 0.7) +</w:t>
-      </w:r>
-    </w:p>
-    <w:p>
-      <w:pPr>
-        <w:rPr>
-          <w:rFonts w:ascii="Times New Roman" w:eastAsia="Times New Roman" w:hAnsi="Times New Roman" w:cs="Times New Roman"/>
-        </w:rPr>
-      </w:pPr>
-      <w:r>
-        <w:rPr>
-          <w:rFonts w:ascii="Times New Roman" w:eastAsia="Times New Roman" w:hAnsi="Times New Roman" w:cs="Times New Roman"/>
-        </w:rPr>
-        <w:t xml:space="preserve">  geom_smooth(method = "lm", col = "purple") +</w:t>
+      <w:proofErr w:type="spellStart"/>
+      <w:r>
+        <w:rPr>
+          <w:rFonts w:ascii="Times New Roman" w:eastAsia="Times New Roman" w:hAnsi="Times New Roman" w:cs="Times New Roman"/>
+        </w:rPr>
+        <w:t>ggplot</w:t>
+      </w:r>
+      <w:proofErr w:type="spellEnd"/>
+      <w:r>
+        <w:rPr>
+          <w:rFonts w:ascii="Times New Roman" w:eastAsia="Times New Roman" w:hAnsi="Times New Roman" w:cs="Times New Roman"/>
+        </w:rPr>
+        <w:t xml:space="preserve">(dataset, </w:t>
+      </w:r>
+      <w:proofErr w:type="spellStart"/>
+      <w:r>
+        <w:rPr>
+          <w:rFonts w:ascii="Times New Roman" w:eastAsia="Times New Roman" w:hAnsi="Times New Roman" w:cs="Times New Roman"/>
+        </w:rPr>
+        <w:t>aes</w:t>
+      </w:r>
+      <w:proofErr w:type="spellEnd"/>
+      <w:r>
+        <w:rPr>
+          <w:rFonts w:ascii="Times New Roman" w:eastAsia="Times New Roman" w:hAnsi="Times New Roman" w:cs="Times New Roman"/>
+        </w:rPr>
+        <w:t>(x = CFC.11, y = Temp)) +</w:t>
+      </w:r>
+    </w:p>
+    <w:p>
+      <w:pPr>
+        <w:rPr>
+          <w:rFonts w:ascii="Times New Roman" w:eastAsia="Times New Roman" w:hAnsi="Times New Roman" w:cs="Times New Roman"/>
+        </w:rPr>
+      </w:pPr>
+      <w:r>
+        <w:rPr>
+          <w:rFonts w:ascii="Times New Roman" w:eastAsia="Times New Roman" w:hAnsi="Times New Roman" w:cs="Times New Roman"/>
+        </w:rPr>
+        <w:t xml:space="preserve">  </w:t>
+      </w:r>
+      <w:proofErr w:type="spellStart"/>
+      <w:r>
+        <w:rPr>
+          <w:rFonts w:ascii="Times New Roman" w:eastAsia="Times New Roman" w:hAnsi="Times New Roman" w:cs="Times New Roman"/>
+        </w:rPr>
+        <w:t>geom_point</w:t>
+      </w:r>
+      <w:proofErr w:type="spellEnd"/>
+      <w:r>
+        <w:rPr>
+          <w:rFonts w:ascii="Times New Roman" w:eastAsia="Times New Roman" w:hAnsi="Times New Roman" w:cs="Times New Roman"/>
+        </w:rPr>
+        <w:t>(alpha = 0.7) +</w:t>
+      </w:r>
+    </w:p>
+    <w:p>
+      <w:pPr>
+        <w:rPr>
+          <w:rFonts w:ascii="Times New Roman" w:eastAsia="Times New Roman" w:hAnsi="Times New Roman" w:cs="Times New Roman"/>
+        </w:rPr>
+      </w:pPr>
+      <w:r>
+        <w:rPr>
+          <w:rFonts w:ascii="Times New Roman" w:eastAsia="Times New Roman" w:hAnsi="Times New Roman" w:cs="Times New Roman"/>
+        </w:rPr>
+        <w:t xml:space="preserve">  </w:t>
+      </w:r>
+      <w:proofErr w:type="spellStart"/>
+      <w:r>
+        <w:rPr>
+          <w:rFonts w:ascii="Times New Roman" w:eastAsia="Times New Roman" w:hAnsi="Times New Roman" w:cs="Times New Roman"/>
+        </w:rPr>
+        <w:t>geom_smooth</w:t>
+      </w:r>
+      <w:proofErr w:type="spellEnd"/>
+      <w:r>
+        <w:rPr>
+          <w:rFonts w:ascii="Times New Roman" w:eastAsia="Times New Roman" w:hAnsi="Times New Roman" w:cs="Times New Roman"/>
+        </w:rPr>
+        <w:t>(method = "</w:t>
+      </w:r>
+      <w:proofErr w:type="spellStart"/>
+      <w:r>
+        <w:rPr>
+          <w:rFonts w:ascii="Times New Roman" w:eastAsia="Times New Roman" w:hAnsi="Times New Roman" w:cs="Times New Roman"/>
+        </w:rPr>
+        <w:t>lm</w:t>
+      </w:r>
+      <w:proofErr w:type="spellEnd"/>
+      <w:r>
+        <w:rPr>
+          <w:rFonts w:ascii="Times New Roman" w:eastAsia="Times New Roman" w:hAnsi="Times New Roman" w:cs="Times New Roman"/>
+        </w:rPr>
+        <w:t>", col = "purple") +</w:t>
       </w:r>
     </w:p>
     <w:p>
@@ -4906,7 +5299,21 @@
         <w:rPr>
           <w:rFonts w:ascii="Times New Roman" w:eastAsia="Times New Roman" w:hAnsi="Times New Roman" w:cs="Times New Roman"/>
         </w:rPr>
-        <w:t xml:space="preserve">  theme_minimal() %&gt;% print()</w:t>
+        <w:t xml:space="preserve">  </w:t>
+      </w:r>
+      <w:proofErr w:type="spellStart"/>
+      <w:r>
+        <w:rPr>
+          <w:rFonts w:ascii="Times New Roman" w:eastAsia="Times New Roman" w:hAnsi="Times New Roman" w:cs="Times New Roman"/>
+        </w:rPr>
+        <w:t>theme_minimal</w:t>
+      </w:r>
+      <w:proofErr w:type="spellEnd"/>
+      <w:r>
+        <w:rPr>
+          <w:rFonts w:ascii="Times New Roman" w:eastAsia="Times New Roman" w:hAnsi="Times New Roman" w:cs="Times New Roman"/>
+        </w:rPr>
+        <w:t>() %&gt;% print()</w:t>
       </w:r>
     </w:p>
     <w:p>
@@ -4935,50 +5342,212 @@
           <w:rFonts w:ascii="Times New Roman" w:eastAsia="Times New Roman" w:hAnsi="Times New Roman" w:cs="Times New Roman"/>
         </w:rPr>
       </w:pPr>
-      <w:r>
-        <w:rPr>
-          <w:rFonts w:ascii="Times New Roman" w:eastAsia="Times New Roman" w:hAnsi="Times New Roman" w:cs="Times New Roman"/>
-        </w:rPr>
-        <w:t>ggplot(dataset, aes(x = Temp)) +</w:t>
-      </w:r>
-    </w:p>
-    <w:p>
-      <w:pPr>
-        <w:rPr>
-          <w:rFonts w:ascii="Times New Roman" w:eastAsia="Times New Roman" w:hAnsi="Times New Roman" w:cs="Times New Roman"/>
-        </w:rPr>
-      </w:pPr>
-      <w:r>
-        <w:rPr>
-          <w:rFonts w:ascii="Times New Roman" w:eastAsia="Times New Roman" w:hAnsi="Times New Roman" w:cs="Times New Roman"/>
-        </w:rPr>
-        <w:t xml:space="preserve">  geom_histogram(aes(y = ..density..), bins = 20, fill = "blue", alpha = 0.6) +</w:t>
-      </w:r>
-    </w:p>
-    <w:p>
-      <w:pPr>
-        <w:rPr>
-          <w:rFonts w:ascii="Times New Roman" w:eastAsia="Times New Roman" w:hAnsi="Times New Roman" w:cs="Times New Roman"/>
-        </w:rPr>
-      </w:pPr>
-      <w:r>
-        <w:rPr>
-          <w:rFonts w:ascii="Times New Roman" w:eastAsia="Times New Roman" w:hAnsi="Times New Roman" w:cs="Times New Roman"/>
-        </w:rPr>
-        <w:t xml:space="preserve">  stat_function(fun = dnorm, args = list(mean = mean(dataset$Temp, na.rm = TRUE), </w:t>
-      </w:r>
-    </w:p>
-    <w:p>
-      <w:pPr>
-        <w:rPr>
-          <w:rFonts w:ascii="Times New Roman" w:eastAsia="Times New Roman" w:hAnsi="Times New Roman" w:cs="Times New Roman"/>
-        </w:rPr>
-      </w:pPr>
-      <w:r>
-        <w:rPr>
-          <w:rFonts w:ascii="Times New Roman" w:eastAsia="Times New Roman" w:hAnsi="Times New Roman" w:cs="Times New Roman"/>
-        </w:rPr>
-        <w:t xml:space="preserve">                                         sd = sd(dataset$Temp, na.rm = TRUE)), color = "black") +</w:t>
+      <w:proofErr w:type="spellStart"/>
+      <w:r>
+        <w:rPr>
+          <w:rFonts w:ascii="Times New Roman" w:eastAsia="Times New Roman" w:hAnsi="Times New Roman" w:cs="Times New Roman"/>
+        </w:rPr>
+        <w:t>ggplot</w:t>
+      </w:r>
+      <w:proofErr w:type="spellEnd"/>
+      <w:r>
+        <w:rPr>
+          <w:rFonts w:ascii="Times New Roman" w:eastAsia="Times New Roman" w:hAnsi="Times New Roman" w:cs="Times New Roman"/>
+        </w:rPr>
+        <w:t xml:space="preserve">(dataset, </w:t>
+      </w:r>
+      <w:proofErr w:type="spellStart"/>
+      <w:r>
+        <w:rPr>
+          <w:rFonts w:ascii="Times New Roman" w:eastAsia="Times New Roman" w:hAnsi="Times New Roman" w:cs="Times New Roman"/>
+        </w:rPr>
+        <w:t>aes</w:t>
+      </w:r>
+      <w:proofErr w:type="spellEnd"/>
+      <w:r>
+        <w:rPr>
+          <w:rFonts w:ascii="Times New Roman" w:eastAsia="Times New Roman" w:hAnsi="Times New Roman" w:cs="Times New Roman"/>
+        </w:rPr>
+        <w:t>(x = Temp)) +</w:t>
+      </w:r>
+    </w:p>
+    <w:p>
+      <w:pPr>
+        <w:rPr>
+          <w:rFonts w:ascii="Times New Roman" w:eastAsia="Times New Roman" w:hAnsi="Times New Roman" w:cs="Times New Roman"/>
+        </w:rPr>
+      </w:pPr>
+      <w:r>
+        <w:rPr>
+          <w:rFonts w:ascii="Times New Roman" w:eastAsia="Times New Roman" w:hAnsi="Times New Roman" w:cs="Times New Roman"/>
+        </w:rPr>
+        <w:t xml:space="preserve">  </w:t>
+      </w:r>
+      <w:proofErr w:type="spellStart"/>
+      <w:r>
+        <w:rPr>
+          <w:rFonts w:ascii="Times New Roman" w:eastAsia="Times New Roman" w:hAnsi="Times New Roman" w:cs="Times New Roman"/>
+        </w:rPr>
+        <w:t>geom_histogram</w:t>
+      </w:r>
+      <w:proofErr w:type="spellEnd"/>
+      <w:r>
+        <w:rPr>
+          <w:rFonts w:ascii="Times New Roman" w:eastAsia="Times New Roman" w:hAnsi="Times New Roman" w:cs="Times New Roman"/>
+        </w:rPr>
+        <w:t>(</w:t>
+      </w:r>
+      <w:proofErr w:type="spellStart"/>
+      <w:r>
+        <w:rPr>
+          <w:rFonts w:ascii="Times New Roman" w:eastAsia="Times New Roman" w:hAnsi="Times New Roman" w:cs="Times New Roman"/>
+        </w:rPr>
+        <w:t>aes</w:t>
+      </w:r>
+      <w:proofErr w:type="spellEnd"/>
+      <w:r>
+        <w:rPr>
+          <w:rFonts w:ascii="Times New Roman" w:eastAsia="Times New Roman" w:hAnsi="Times New Roman" w:cs="Times New Roman"/>
+        </w:rPr>
+        <w:t>(y = ..density..), bins = 20, fill = "blue", alpha = 0.6) +</w:t>
+      </w:r>
+    </w:p>
+    <w:p>
+      <w:pPr>
+        <w:rPr>
+          <w:rFonts w:ascii="Times New Roman" w:eastAsia="Times New Roman" w:hAnsi="Times New Roman" w:cs="Times New Roman"/>
+        </w:rPr>
+      </w:pPr>
+      <w:r>
+        <w:rPr>
+          <w:rFonts w:ascii="Times New Roman" w:eastAsia="Times New Roman" w:hAnsi="Times New Roman" w:cs="Times New Roman"/>
+        </w:rPr>
+        <w:t xml:space="preserve">  </w:t>
+      </w:r>
+      <w:proofErr w:type="spellStart"/>
+      <w:r>
+        <w:rPr>
+          <w:rFonts w:ascii="Times New Roman" w:eastAsia="Times New Roman" w:hAnsi="Times New Roman" w:cs="Times New Roman"/>
+        </w:rPr>
+        <w:t>stat_function</w:t>
+      </w:r>
+      <w:proofErr w:type="spellEnd"/>
+      <w:r>
+        <w:rPr>
+          <w:rFonts w:ascii="Times New Roman" w:eastAsia="Times New Roman" w:hAnsi="Times New Roman" w:cs="Times New Roman"/>
+        </w:rPr>
+        <w:t xml:space="preserve">(fun = </w:t>
+      </w:r>
+      <w:proofErr w:type="spellStart"/>
+      <w:r>
+        <w:rPr>
+          <w:rFonts w:ascii="Times New Roman" w:eastAsia="Times New Roman" w:hAnsi="Times New Roman" w:cs="Times New Roman"/>
+        </w:rPr>
+        <w:t>dnorm</w:t>
+      </w:r>
+      <w:proofErr w:type="spellEnd"/>
+      <w:r>
+        <w:rPr>
+          <w:rFonts w:ascii="Times New Roman" w:eastAsia="Times New Roman" w:hAnsi="Times New Roman" w:cs="Times New Roman"/>
+        </w:rPr>
+        <w:t xml:space="preserve">, </w:t>
+      </w:r>
+      <w:proofErr w:type="spellStart"/>
+      <w:r>
+        <w:rPr>
+          <w:rFonts w:ascii="Times New Roman" w:eastAsia="Times New Roman" w:hAnsi="Times New Roman" w:cs="Times New Roman"/>
+        </w:rPr>
+        <w:t>args</w:t>
+      </w:r>
+      <w:proofErr w:type="spellEnd"/>
+      <w:r>
+        <w:rPr>
+          <w:rFonts w:ascii="Times New Roman" w:eastAsia="Times New Roman" w:hAnsi="Times New Roman" w:cs="Times New Roman"/>
+        </w:rPr>
+        <w:t xml:space="preserve"> = list(mean = mean(</w:t>
+      </w:r>
+      <w:proofErr w:type="spellStart"/>
+      <w:r>
+        <w:rPr>
+          <w:rFonts w:ascii="Times New Roman" w:eastAsia="Times New Roman" w:hAnsi="Times New Roman" w:cs="Times New Roman"/>
+        </w:rPr>
+        <w:t>dataset$Temp</w:t>
+      </w:r>
+      <w:proofErr w:type="spellEnd"/>
+      <w:r>
+        <w:rPr>
+          <w:rFonts w:ascii="Times New Roman" w:eastAsia="Times New Roman" w:hAnsi="Times New Roman" w:cs="Times New Roman"/>
+        </w:rPr>
+        <w:t xml:space="preserve">, na.rm = TRUE), </w:t>
+      </w:r>
+    </w:p>
+    <w:p>
+      <w:pPr>
+        <w:rPr>
+          <w:rFonts w:ascii="Times New Roman" w:eastAsia="Times New Roman" w:hAnsi="Times New Roman" w:cs="Times New Roman"/>
+        </w:rPr>
+      </w:pPr>
+      <w:r>
+        <w:rPr>
+          <w:rFonts w:ascii="Times New Roman" w:eastAsia="Times New Roman" w:hAnsi="Times New Roman" w:cs="Times New Roman"/>
+        </w:rPr>
+        <w:t xml:space="preserve">                                         </w:t>
+      </w:r>
+      <w:proofErr w:type="spellStart"/>
+      <w:r>
+        <w:rPr>
+          <w:rFonts w:ascii="Times New Roman" w:eastAsia="Times New Roman" w:hAnsi="Times New Roman" w:cs="Times New Roman"/>
+        </w:rPr>
+        <w:t>sd</w:t>
+      </w:r>
+      <w:proofErr w:type="spellEnd"/>
+      <w:r>
+        <w:rPr>
+          <w:rFonts w:ascii="Times New Roman" w:eastAsia="Times New Roman" w:hAnsi="Times New Roman" w:cs="Times New Roman"/>
+        </w:rPr>
+        <w:t xml:space="preserve"> = </w:t>
+      </w:r>
+      <w:proofErr w:type="spellStart"/>
+      <w:r>
+        <w:rPr>
+          <w:rFonts w:ascii="Times New Roman" w:eastAsia="Times New Roman" w:hAnsi="Times New Roman" w:cs="Times New Roman"/>
+        </w:rPr>
+        <w:t>sd</w:t>
+      </w:r>
+      <w:proofErr w:type="spellEnd"/>
+      <w:r>
+        <w:rPr>
+          <w:rFonts w:ascii="Times New Roman" w:eastAsia="Times New Roman" w:hAnsi="Times New Roman" w:cs="Times New Roman"/>
+        </w:rPr>
+        <w:t>(</w:t>
+      </w:r>
+      <w:proofErr w:type="spellStart"/>
+      <w:r>
+        <w:rPr>
+          <w:rFonts w:ascii="Times New Roman" w:eastAsia="Times New Roman" w:hAnsi="Times New Roman" w:cs="Times New Roman"/>
+        </w:rPr>
+        <w:t>dataset$Temp</w:t>
+      </w:r>
+      <w:proofErr w:type="spellEnd"/>
+      <w:r>
+        <w:rPr>
+          <w:rFonts w:ascii="Times New Roman" w:eastAsia="Times New Roman" w:hAnsi="Times New Roman" w:cs="Times New Roman"/>
+        </w:rPr>
+        <w:t xml:space="preserve">, na.rm = TRUE)), </w:t>
+      </w:r>
+      <w:proofErr w:type="spellStart"/>
+      <w:r>
+        <w:rPr>
+          <w:rFonts w:ascii="Times New Roman" w:eastAsia="Times New Roman" w:hAnsi="Times New Roman" w:cs="Times New Roman"/>
+        </w:rPr>
+        <w:t>color</w:t>
+      </w:r>
+      <w:proofErr w:type="spellEnd"/>
+      <w:r>
+        <w:rPr>
+          <w:rFonts w:ascii="Times New Roman" w:eastAsia="Times New Roman" w:hAnsi="Times New Roman" w:cs="Times New Roman"/>
+        </w:rPr>
+        <w:t xml:space="preserve"> = "black") +</w:t>
       </w:r>
     </w:p>
     <w:p>
@@ -5030,7 +5599,21 @@
         <w:rPr>
           <w:rFonts w:ascii="Times New Roman" w:eastAsia="Times New Roman" w:hAnsi="Times New Roman" w:cs="Times New Roman"/>
         </w:rPr>
-        <w:t xml:space="preserve">  theme_minimal() %&gt;% print()</w:t>
+        <w:t xml:space="preserve">  </w:t>
+      </w:r>
+      <w:proofErr w:type="spellStart"/>
+      <w:r>
+        <w:rPr>
+          <w:rFonts w:ascii="Times New Roman" w:eastAsia="Times New Roman" w:hAnsi="Times New Roman" w:cs="Times New Roman"/>
+        </w:rPr>
+        <w:t>theme_minimal</w:t>
+      </w:r>
+      <w:proofErr w:type="spellEnd"/>
+      <w:r>
+        <w:rPr>
+          <w:rFonts w:ascii="Times New Roman" w:eastAsia="Times New Roman" w:hAnsi="Times New Roman" w:cs="Times New Roman"/>
+        </w:rPr>
+        <w:t>() %&gt;% print()</w:t>
       </w:r>
     </w:p>
     <w:p>
@@ -5061,11 +5644,19 @@
           <w:bCs/>
         </w:rPr>
       </w:pPr>
-      <w:r>
-        <w:rPr>
-          <w:rFonts w:ascii="Times New Roman" w:eastAsia="Times New Roman" w:hAnsi="Times New Roman" w:cs="Times New Roman"/>
-        </w:rPr>
-        <w:t>dev.off()</w:t>
+      <w:proofErr w:type="spellStart"/>
+      <w:r>
+        <w:rPr>
+          <w:rFonts w:ascii="Times New Roman" w:eastAsia="Times New Roman" w:hAnsi="Times New Roman" w:cs="Times New Roman"/>
+        </w:rPr>
+        <w:t>dev.off</w:t>
+      </w:r>
+      <w:proofErr w:type="spellEnd"/>
+      <w:r>
+        <w:rPr>
+          <w:rFonts w:ascii="Times New Roman" w:eastAsia="Times New Roman" w:hAnsi="Times New Roman" w:cs="Times New Roman"/>
+        </w:rPr>
+        <w:t>()</w:t>
       </w:r>
       <w:r>
         <w:rPr>
@@ -5079,6 +5670,7 @@
         </w:rPr>
         <w:br/>
       </w:r>
+      <w:proofErr w:type="spellStart"/>
       <w:r>
         <w:rPr>
           <w:rFonts w:ascii="Times New Roman" w:eastAsia="Times New Roman" w:hAnsi="Times New Roman" w:cs="Times New Roman"/>
@@ -5095,6 +5687,7 @@
         </w:rPr>
         <w:t>.R</w:t>
       </w:r>
+      <w:proofErr w:type="spellEnd"/>
       <w:r>
         <w:rPr>
           <w:rFonts w:ascii="Times New Roman" w:eastAsia="Times New Roman" w:hAnsi="Times New Roman" w:cs="Times New Roman"/>
@@ -5122,7 +5715,21 @@
         <w:rPr>
           <w:rFonts w:ascii="Times New Roman" w:eastAsia="Times New Roman" w:hAnsi="Times New Roman" w:cs="Times New Roman"/>
         </w:rPr>
-        <w:t>library(tidyverse)</w:t>
+        <w:t>library(</w:t>
+      </w:r>
+      <w:proofErr w:type="spellStart"/>
+      <w:r>
+        <w:rPr>
+          <w:rFonts w:ascii="Times New Roman" w:eastAsia="Times New Roman" w:hAnsi="Times New Roman" w:cs="Times New Roman"/>
+        </w:rPr>
+        <w:t>tidyverse</w:t>
+      </w:r>
+      <w:proofErr w:type="spellEnd"/>
+      <w:r>
+        <w:rPr>
+          <w:rFonts w:ascii="Times New Roman" w:eastAsia="Times New Roman" w:hAnsi="Times New Roman" w:cs="Times New Roman"/>
+        </w:rPr>
+        <w:t>)</w:t>
       </w:r>
     </w:p>
     <w:p>
@@ -5197,11 +5804,33 @@
           <w:rFonts w:ascii="Times New Roman" w:eastAsia="Times New Roman" w:hAnsi="Times New Roman" w:cs="Times New Roman"/>
         </w:rPr>
       </w:pPr>
-      <w:r>
-        <w:rPr>
-          <w:rFonts w:ascii="Times New Roman" w:eastAsia="Times New Roman" w:hAnsi="Times New Roman" w:cs="Times New Roman"/>
-        </w:rPr>
-        <w:t>cleaned_data &lt;- dataset %&gt;% select(CO2, CH4, N2O, CFC.11, Temp) %&gt;% na.omit()</w:t>
+      <w:proofErr w:type="spellStart"/>
+      <w:r>
+        <w:rPr>
+          <w:rFonts w:ascii="Times New Roman" w:eastAsia="Times New Roman" w:hAnsi="Times New Roman" w:cs="Times New Roman"/>
+        </w:rPr>
+        <w:t>cleaned_data</w:t>
+      </w:r>
+      <w:proofErr w:type="spellEnd"/>
+      <w:r>
+        <w:rPr>
+          <w:rFonts w:ascii="Times New Roman" w:eastAsia="Times New Roman" w:hAnsi="Times New Roman" w:cs="Times New Roman"/>
+        </w:rPr>
+        <w:t xml:space="preserve"> &lt;- dataset %&gt;% select(CO2, CH4, N2O, CFC.11, Temp) %&gt;% </w:t>
+      </w:r>
+      <w:proofErr w:type="spellStart"/>
+      <w:r>
+        <w:rPr>
+          <w:rFonts w:ascii="Times New Roman" w:eastAsia="Times New Roman" w:hAnsi="Times New Roman" w:cs="Times New Roman"/>
+        </w:rPr>
+        <w:t>na.omit</w:t>
+      </w:r>
+      <w:proofErr w:type="spellEnd"/>
+      <w:r>
+        <w:rPr>
+          <w:rFonts w:ascii="Times New Roman" w:eastAsia="Times New Roman" w:hAnsi="Times New Roman" w:cs="Times New Roman"/>
+        </w:rPr>
+        <w:t>()</w:t>
       </w:r>
     </w:p>
     <w:p>
@@ -5230,50 +5859,226 @@
           <w:rFonts w:ascii="Times New Roman" w:eastAsia="Times New Roman" w:hAnsi="Times New Roman" w:cs="Times New Roman"/>
         </w:rPr>
       </w:pPr>
-      <w:r>
-        <w:rPr>
-          <w:rFonts w:ascii="Times New Roman" w:eastAsia="Times New Roman" w:hAnsi="Times New Roman" w:cs="Times New Roman"/>
-        </w:rPr>
-        <w:t>ggplot(cleaned_data, aes(x = Temp)) +</w:t>
-      </w:r>
-    </w:p>
-    <w:p>
-      <w:pPr>
-        <w:rPr>
-          <w:rFonts w:ascii="Times New Roman" w:eastAsia="Times New Roman" w:hAnsi="Times New Roman" w:cs="Times New Roman"/>
-        </w:rPr>
-      </w:pPr>
-      <w:r>
-        <w:rPr>
-          <w:rFonts w:ascii="Times New Roman" w:eastAsia="Times New Roman" w:hAnsi="Times New Roman" w:cs="Times New Roman"/>
-        </w:rPr>
-        <w:t xml:space="preserve">  geom_histogram(aes(y = ..density..), bins = 20, fill = "blue", alpha = 0.6) +</w:t>
-      </w:r>
-    </w:p>
-    <w:p>
-      <w:pPr>
-        <w:rPr>
-          <w:rFonts w:ascii="Times New Roman" w:eastAsia="Times New Roman" w:hAnsi="Times New Roman" w:cs="Times New Roman"/>
-        </w:rPr>
-      </w:pPr>
-      <w:r>
-        <w:rPr>
-          <w:rFonts w:ascii="Times New Roman" w:eastAsia="Times New Roman" w:hAnsi="Times New Roman" w:cs="Times New Roman"/>
-        </w:rPr>
-        <w:t xml:space="preserve">  stat_function(fun = dnorm, args = list(mean = mean(cleaned_data$Temp), </w:t>
-      </w:r>
-    </w:p>
-    <w:p>
-      <w:pPr>
-        <w:rPr>
-          <w:rFonts w:ascii="Times New Roman" w:eastAsia="Times New Roman" w:hAnsi="Times New Roman" w:cs="Times New Roman"/>
-        </w:rPr>
-      </w:pPr>
-      <w:r>
-        <w:rPr>
-          <w:rFonts w:ascii="Times New Roman" w:eastAsia="Times New Roman" w:hAnsi="Times New Roman" w:cs="Times New Roman"/>
-        </w:rPr>
-        <w:t xml:space="preserve">                                         sd = sd(cleaned_data$Temp)), color = "black") +</w:t>
+      <w:proofErr w:type="spellStart"/>
+      <w:r>
+        <w:rPr>
+          <w:rFonts w:ascii="Times New Roman" w:eastAsia="Times New Roman" w:hAnsi="Times New Roman" w:cs="Times New Roman"/>
+        </w:rPr>
+        <w:t>ggplot</w:t>
+      </w:r>
+      <w:proofErr w:type="spellEnd"/>
+      <w:r>
+        <w:rPr>
+          <w:rFonts w:ascii="Times New Roman" w:eastAsia="Times New Roman" w:hAnsi="Times New Roman" w:cs="Times New Roman"/>
+        </w:rPr>
+        <w:t>(</w:t>
+      </w:r>
+      <w:proofErr w:type="spellStart"/>
+      <w:r>
+        <w:rPr>
+          <w:rFonts w:ascii="Times New Roman" w:eastAsia="Times New Roman" w:hAnsi="Times New Roman" w:cs="Times New Roman"/>
+        </w:rPr>
+        <w:t>cleaned_data</w:t>
+      </w:r>
+      <w:proofErr w:type="spellEnd"/>
+      <w:r>
+        <w:rPr>
+          <w:rFonts w:ascii="Times New Roman" w:eastAsia="Times New Roman" w:hAnsi="Times New Roman" w:cs="Times New Roman"/>
+        </w:rPr>
+        <w:t xml:space="preserve">, </w:t>
+      </w:r>
+      <w:proofErr w:type="spellStart"/>
+      <w:r>
+        <w:rPr>
+          <w:rFonts w:ascii="Times New Roman" w:eastAsia="Times New Roman" w:hAnsi="Times New Roman" w:cs="Times New Roman"/>
+        </w:rPr>
+        <w:t>aes</w:t>
+      </w:r>
+      <w:proofErr w:type="spellEnd"/>
+      <w:r>
+        <w:rPr>
+          <w:rFonts w:ascii="Times New Roman" w:eastAsia="Times New Roman" w:hAnsi="Times New Roman" w:cs="Times New Roman"/>
+        </w:rPr>
+        <w:t>(x = Temp)) +</w:t>
+      </w:r>
+    </w:p>
+    <w:p>
+      <w:pPr>
+        <w:rPr>
+          <w:rFonts w:ascii="Times New Roman" w:eastAsia="Times New Roman" w:hAnsi="Times New Roman" w:cs="Times New Roman"/>
+        </w:rPr>
+      </w:pPr>
+      <w:r>
+        <w:rPr>
+          <w:rFonts w:ascii="Times New Roman" w:eastAsia="Times New Roman" w:hAnsi="Times New Roman" w:cs="Times New Roman"/>
+        </w:rPr>
+        <w:t xml:space="preserve">  </w:t>
+      </w:r>
+      <w:proofErr w:type="spellStart"/>
+      <w:r>
+        <w:rPr>
+          <w:rFonts w:ascii="Times New Roman" w:eastAsia="Times New Roman" w:hAnsi="Times New Roman" w:cs="Times New Roman"/>
+        </w:rPr>
+        <w:t>geom_histogram</w:t>
+      </w:r>
+      <w:proofErr w:type="spellEnd"/>
+      <w:r>
+        <w:rPr>
+          <w:rFonts w:ascii="Times New Roman" w:eastAsia="Times New Roman" w:hAnsi="Times New Roman" w:cs="Times New Roman"/>
+        </w:rPr>
+        <w:t>(</w:t>
+      </w:r>
+      <w:proofErr w:type="spellStart"/>
+      <w:r>
+        <w:rPr>
+          <w:rFonts w:ascii="Times New Roman" w:eastAsia="Times New Roman" w:hAnsi="Times New Roman" w:cs="Times New Roman"/>
+        </w:rPr>
+        <w:t>aes</w:t>
+      </w:r>
+      <w:proofErr w:type="spellEnd"/>
+      <w:r>
+        <w:rPr>
+          <w:rFonts w:ascii="Times New Roman" w:eastAsia="Times New Roman" w:hAnsi="Times New Roman" w:cs="Times New Roman"/>
+        </w:rPr>
+        <w:t>(y = ..density..), bins = 20, fill = "blue", alpha = 0.6) +</w:t>
+      </w:r>
+    </w:p>
+    <w:p>
+      <w:pPr>
+        <w:rPr>
+          <w:rFonts w:ascii="Times New Roman" w:eastAsia="Times New Roman" w:hAnsi="Times New Roman" w:cs="Times New Roman"/>
+        </w:rPr>
+      </w:pPr>
+      <w:r>
+        <w:rPr>
+          <w:rFonts w:ascii="Times New Roman" w:eastAsia="Times New Roman" w:hAnsi="Times New Roman" w:cs="Times New Roman"/>
+        </w:rPr>
+        <w:t xml:space="preserve">  </w:t>
+      </w:r>
+      <w:proofErr w:type="spellStart"/>
+      <w:r>
+        <w:rPr>
+          <w:rFonts w:ascii="Times New Roman" w:eastAsia="Times New Roman" w:hAnsi="Times New Roman" w:cs="Times New Roman"/>
+        </w:rPr>
+        <w:t>stat_function</w:t>
+      </w:r>
+      <w:proofErr w:type="spellEnd"/>
+      <w:r>
+        <w:rPr>
+          <w:rFonts w:ascii="Times New Roman" w:eastAsia="Times New Roman" w:hAnsi="Times New Roman" w:cs="Times New Roman"/>
+        </w:rPr>
+        <w:t xml:space="preserve">(fun = </w:t>
+      </w:r>
+      <w:proofErr w:type="spellStart"/>
+      <w:r>
+        <w:rPr>
+          <w:rFonts w:ascii="Times New Roman" w:eastAsia="Times New Roman" w:hAnsi="Times New Roman" w:cs="Times New Roman"/>
+        </w:rPr>
+        <w:t>dnorm</w:t>
+      </w:r>
+      <w:proofErr w:type="spellEnd"/>
+      <w:r>
+        <w:rPr>
+          <w:rFonts w:ascii="Times New Roman" w:eastAsia="Times New Roman" w:hAnsi="Times New Roman" w:cs="Times New Roman"/>
+        </w:rPr>
+        <w:t xml:space="preserve">, </w:t>
+      </w:r>
+      <w:proofErr w:type="spellStart"/>
+      <w:r>
+        <w:rPr>
+          <w:rFonts w:ascii="Times New Roman" w:eastAsia="Times New Roman" w:hAnsi="Times New Roman" w:cs="Times New Roman"/>
+        </w:rPr>
+        <w:t>args</w:t>
+      </w:r>
+      <w:proofErr w:type="spellEnd"/>
+      <w:r>
+        <w:rPr>
+          <w:rFonts w:ascii="Times New Roman" w:eastAsia="Times New Roman" w:hAnsi="Times New Roman" w:cs="Times New Roman"/>
+        </w:rPr>
+        <w:t xml:space="preserve"> = list(mean = mean(</w:t>
+      </w:r>
+      <w:proofErr w:type="spellStart"/>
+      <w:r>
+        <w:rPr>
+          <w:rFonts w:ascii="Times New Roman" w:eastAsia="Times New Roman" w:hAnsi="Times New Roman" w:cs="Times New Roman"/>
+        </w:rPr>
+        <w:t>cleaned_data$Temp</w:t>
+      </w:r>
+      <w:proofErr w:type="spellEnd"/>
+      <w:r>
+        <w:rPr>
+          <w:rFonts w:ascii="Times New Roman" w:eastAsia="Times New Roman" w:hAnsi="Times New Roman" w:cs="Times New Roman"/>
+        </w:rPr>
+        <w:t xml:space="preserve">), </w:t>
+      </w:r>
+    </w:p>
+    <w:p>
+      <w:pPr>
+        <w:rPr>
+          <w:rFonts w:ascii="Times New Roman" w:eastAsia="Times New Roman" w:hAnsi="Times New Roman" w:cs="Times New Roman"/>
+        </w:rPr>
+      </w:pPr>
+      <w:r>
+        <w:rPr>
+          <w:rFonts w:ascii="Times New Roman" w:eastAsia="Times New Roman" w:hAnsi="Times New Roman" w:cs="Times New Roman"/>
+        </w:rPr>
+        <w:t xml:space="preserve">                                         </w:t>
+      </w:r>
+      <w:proofErr w:type="spellStart"/>
+      <w:r>
+        <w:rPr>
+          <w:rFonts w:ascii="Times New Roman" w:eastAsia="Times New Roman" w:hAnsi="Times New Roman" w:cs="Times New Roman"/>
+        </w:rPr>
+        <w:t>sd</w:t>
+      </w:r>
+      <w:proofErr w:type="spellEnd"/>
+      <w:r>
+        <w:rPr>
+          <w:rFonts w:ascii="Times New Roman" w:eastAsia="Times New Roman" w:hAnsi="Times New Roman" w:cs="Times New Roman"/>
+        </w:rPr>
+        <w:t xml:space="preserve"> = </w:t>
+      </w:r>
+      <w:proofErr w:type="spellStart"/>
+      <w:r>
+        <w:rPr>
+          <w:rFonts w:ascii="Times New Roman" w:eastAsia="Times New Roman" w:hAnsi="Times New Roman" w:cs="Times New Roman"/>
+        </w:rPr>
+        <w:t>sd</w:t>
+      </w:r>
+      <w:proofErr w:type="spellEnd"/>
+      <w:r>
+        <w:rPr>
+          <w:rFonts w:ascii="Times New Roman" w:eastAsia="Times New Roman" w:hAnsi="Times New Roman" w:cs="Times New Roman"/>
+        </w:rPr>
+        <w:t>(</w:t>
+      </w:r>
+      <w:proofErr w:type="spellStart"/>
+      <w:r>
+        <w:rPr>
+          <w:rFonts w:ascii="Times New Roman" w:eastAsia="Times New Roman" w:hAnsi="Times New Roman" w:cs="Times New Roman"/>
+        </w:rPr>
+        <w:t>cleaned_data$Temp</w:t>
+      </w:r>
+      <w:proofErr w:type="spellEnd"/>
+      <w:r>
+        <w:rPr>
+          <w:rFonts w:ascii="Times New Roman" w:eastAsia="Times New Roman" w:hAnsi="Times New Roman" w:cs="Times New Roman"/>
+        </w:rPr>
+        <w:t xml:space="preserve">)), </w:t>
+      </w:r>
+      <w:proofErr w:type="spellStart"/>
+      <w:r>
+        <w:rPr>
+          <w:rFonts w:ascii="Times New Roman" w:eastAsia="Times New Roman" w:hAnsi="Times New Roman" w:cs="Times New Roman"/>
+        </w:rPr>
+        <w:t>color</w:t>
+      </w:r>
+      <w:proofErr w:type="spellEnd"/>
+      <w:r>
+        <w:rPr>
+          <w:rFonts w:ascii="Times New Roman" w:eastAsia="Times New Roman" w:hAnsi="Times New Roman" w:cs="Times New Roman"/>
+        </w:rPr>
+        <w:t xml:space="preserve"> = "black") +</w:t>
       </w:r>
     </w:p>
     <w:p>
@@ -5341,37 +6146,101 @@
           <w:rFonts w:ascii="Times New Roman" w:eastAsia="Times New Roman" w:hAnsi="Times New Roman" w:cs="Times New Roman"/>
         </w:rPr>
       </w:pPr>
-      <w:r>
-        <w:rPr>
-          <w:rFonts w:ascii="Times New Roman" w:eastAsia="Times New Roman" w:hAnsi="Times New Roman" w:cs="Times New Roman"/>
-        </w:rPr>
-        <w:t>spearman_results &lt;- cor.test(cleaned_data$CO2, cleaned_data$Temp, method = "spearman")</w:t>
-      </w:r>
-    </w:p>
-    <w:p>
-      <w:pPr>
-        <w:rPr>
-          <w:rFonts w:ascii="Times New Roman" w:eastAsia="Times New Roman" w:hAnsi="Times New Roman" w:cs="Times New Roman"/>
-        </w:rPr>
-      </w:pPr>
-      <w:r>
-        <w:rPr>
-          <w:rFonts w:ascii="Times New Roman" w:eastAsia="Times New Roman" w:hAnsi="Times New Roman" w:cs="Times New Roman"/>
-        </w:rPr>
-        <w:t>cat("\nSpearman Correlation for CO2 and Temperature:\n")</w:t>
-      </w:r>
-    </w:p>
-    <w:p>
-      <w:pPr>
-        <w:rPr>
-          <w:rFonts w:ascii="Times New Roman" w:eastAsia="Times New Roman" w:hAnsi="Times New Roman" w:cs="Times New Roman"/>
-        </w:rPr>
-      </w:pPr>
-      <w:r>
-        <w:rPr>
-          <w:rFonts w:ascii="Times New Roman" w:eastAsia="Times New Roman" w:hAnsi="Times New Roman" w:cs="Times New Roman"/>
-        </w:rPr>
-        <w:t>print(spearman_results)</w:t>
+      <w:proofErr w:type="spellStart"/>
+      <w:r>
+        <w:rPr>
+          <w:rFonts w:ascii="Times New Roman" w:eastAsia="Times New Roman" w:hAnsi="Times New Roman" w:cs="Times New Roman"/>
+        </w:rPr>
+        <w:t>spearman_results</w:t>
+      </w:r>
+      <w:proofErr w:type="spellEnd"/>
+      <w:r>
+        <w:rPr>
+          <w:rFonts w:ascii="Times New Roman" w:eastAsia="Times New Roman" w:hAnsi="Times New Roman" w:cs="Times New Roman"/>
+        </w:rPr>
+        <w:t xml:space="preserve"> &lt;- </w:t>
+      </w:r>
+      <w:proofErr w:type="spellStart"/>
+      <w:r>
+        <w:rPr>
+          <w:rFonts w:ascii="Times New Roman" w:eastAsia="Times New Roman" w:hAnsi="Times New Roman" w:cs="Times New Roman"/>
+        </w:rPr>
+        <w:t>cor.test</w:t>
+      </w:r>
+      <w:proofErr w:type="spellEnd"/>
+      <w:r>
+        <w:rPr>
+          <w:rFonts w:ascii="Times New Roman" w:eastAsia="Times New Roman" w:hAnsi="Times New Roman" w:cs="Times New Roman"/>
+        </w:rPr>
+        <w:t xml:space="preserve">(cleaned_data$CO2, </w:t>
+      </w:r>
+      <w:proofErr w:type="spellStart"/>
+      <w:r>
+        <w:rPr>
+          <w:rFonts w:ascii="Times New Roman" w:eastAsia="Times New Roman" w:hAnsi="Times New Roman" w:cs="Times New Roman"/>
+        </w:rPr>
+        <w:t>cleaned_data$Temp</w:t>
+      </w:r>
+      <w:proofErr w:type="spellEnd"/>
+      <w:r>
+        <w:rPr>
+          <w:rFonts w:ascii="Times New Roman" w:eastAsia="Times New Roman" w:hAnsi="Times New Roman" w:cs="Times New Roman"/>
+        </w:rPr>
+        <w:t>, method = "spearman")</w:t>
+      </w:r>
+    </w:p>
+    <w:p>
+      <w:pPr>
+        <w:rPr>
+          <w:rFonts w:ascii="Times New Roman" w:eastAsia="Times New Roman" w:hAnsi="Times New Roman" w:cs="Times New Roman"/>
+        </w:rPr>
+      </w:pPr>
+      <w:r>
+        <w:rPr>
+          <w:rFonts w:ascii="Times New Roman" w:eastAsia="Times New Roman" w:hAnsi="Times New Roman" w:cs="Times New Roman"/>
+        </w:rPr>
+        <w:t>cat("\</w:t>
+      </w:r>
+      <w:proofErr w:type="spellStart"/>
+      <w:r>
+        <w:rPr>
+          <w:rFonts w:ascii="Times New Roman" w:eastAsia="Times New Roman" w:hAnsi="Times New Roman" w:cs="Times New Roman"/>
+        </w:rPr>
+        <w:t>nSpearman</w:t>
+      </w:r>
+      <w:proofErr w:type="spellEnd"/>
+      <w:r>
+        <w:rPr>
+          <w:rFonts w:ascii="Times New Roman" w:eastAsia="Times New Roman" w:hAnsi="Times New Roman" w:cs="Times New Roman"/>
+        </w:rPr>
+        <w:t xml:space="preserve"> Correlation for CO2 and Temperature:\n")</w:t>
+      </w:r>
+    </w:p>
+    <w:p>
+      <w:pPr>
+        <w:rPr>
+          <w:rFonts w:ascii="Times New Roman" w:eastAsia="Times New Roman" w:hAnsi="Times New Roman" w:cs="Times New Roman"/>
+        </w:rPr>
+      </w:pPr>
+      <w:r>
+        <w:rPr>
+          <w:rFonts w:ascii="Times New Roman" w:eastAsia="Times New Roman" w:hAnsi="Times New Roman" w:cs="Times New Roman"/>
+        </w:rPr>
+        <w:t>print(</w:t>
+      </w:r>
+      <w:proofErr w:type="spellStart"/>
+      <w:r>
+        <w:rPr>
+          <w:rFonts w:ascii="Times New Roman" w:eastAsia="Times New Roman" w:hAnsi="Times New Roman" w:cs="Times New Roman"/>
+        </w:rPr>
+        <w:t>spearman_results</w:t>
+      </w:r>
+      <w:proofErr w:type="spellEnd"/>
+      <w:r>
+        <w:rPr>
+          <w:rFonts w:ascii="Times New Roman" w:eastAsia="Times New Roman" w:hAnsi="Times New Roman" w:cs="Times New Roman"/>
+        </w:rPr>
+        <w:t>)</w:t>
       </w:r>
     </w:p>
     <w:p>
@@ -5405,20 +6274,62 @@
           <w:rFonts w:ascii="Times New Roman" w:eastAsia="Times New Roman" w:hAnsi="Times New Roman" w:cs="Times New Roman"/>
         </w:rPr>
         <w:lastRenderedPageBreak/>
-        <w:t>spearman_ch4 &lt;- cor.test(cleaned_data$CH4, cleaned_data$Temp, method = "spearman")</w:t>
-      </w:r>
-    </w:p>
-    <w:p>
-      <w:pPr>
-        <w:rPr>
-          <w:rFonts w:ascii="Times New Roman" w:eastAsia="Times New Roman" w:hAnsi="Times New Roman" w:cs="Times New Roman"/>
-        </w:rPr>
-      </w:pPr>
-      <w:r>
-        <w:rPr>
-          <w:rFonts w:ascii="Times New Roman" w:eastAsia="Times New Roman" w:hAnsi="Times New Roman" w:cs="Times New Roman"/>
-        </w:rPr>
-        <w:t>cat("\nSpearman Correlation for CH4 and Temperature:\n")</w:t>
+        <w:t xml:space="preserve">spearman_ch4 &lt;- </w:t>
+      </w:r>
+      <w:proofErr w:type="spellStart"/>
+      <w:r>
+        <w:rPr>
+          <w:rFonts w:ascii="Times New Roman" w:eastAsia="Times New Roman" w:hAnsi="Times New Roman" w:cs="Times New Roman"/>
+        </w:rPr>
+        <w:t>cor.test</w:t>
+      </w:r>
+      <w:proofErr w:type="spellEnd"/>
+      <w:r>
+        <w:rPr>
+          <w:rFonts w:ascii="Times New Roman" w:eastAsia="Times New Roman" w:hAnsi="Times New Roman" w:cs="Times New Roman"/>
+        </w:rPr>
+        <w:t xml:space="preserve">(cleaned_data$CH4, </w:t>
+      </w:r>
+      <w:proofErr w:type="spellStart"/>
+      <w:r>
+        <w:rPr>
+          <w:rFonts w:ascii="Times New Roman" w:eastAsia="Times New Roman" w:hAnsi="Times New Roman" w:cs="Times New Roman"/>
+        </w:rPr>
+        <w:t>cleaned_data$Temp</w:t>
+      </w:r>
+      <w:proofErr w:type="spellEnd"/>
+      <w:r>
+        <w:rPr>
+          <w:rFonts w:ascii="Times New Roman" w:eastAsia="Times New Roman" w:hAnsi="Times New Roman" w:cs="Times New Roman"/>
+        </w:rPr>
+        <w:t>, method = "spearman")</w:t>
+      </w:r>
+    </w:p>
+    <w:p>
+      <w:pPr>
+        <w:rPr>
+          <w:rFonts w:ascii="Times New Roman" w:eastAsia="Times New Roman" w:hAnsi="Times New Roman" w:cs="Times New Roman"/>
+        </w:rPr>
+      </w:pPr>
+      <w:r>
+        <w:rPr>
+          <w:rFonts w:ascii="Times New Roman" w:eastAsia="Times New Roman" w:hAnsi="Times New Roman" w:cs="Times New Roman"/>
+        </w:rPr>
+        <w:t>cat("\</w:t>
+      </w:r>
+      <w:proofErr w:type="spellStart"/>
+      <w:r>
+        <w:rPr>
+          <w:rFonts w:ascii="Times New Roman" w:eastAsia="Times New Roman" w:hAnsi="Times New Roman" w:cs="Times New Roman"/>
+        </w:rPr>
+        <w:t>nSpearman</w:t>
+      </w:r>
+      <w:proofErr w:type="spellEnd"/>
+      <w:r>
+        <w:rPr>
+          <w:rFonts w:ascii="Times New Roman" w:eastAsia="Times New Roman" w:hAnsi="Times New Roman" w:cs="Times New Roman"/>
+        </w:rPr>
+        <w:t xml:space="preserve"> Correlation for CH4 and Temperature:\n")</w:t>
       </w:r>
     </w:p>
     <w:p>
@@ -5451,20 +6362,62 @@
         <w:rPr>
           <w:rFonts w:ascii="Times New Roman" w:eastAsia="Times New Roman" w:hAnsi="Times New Roman" w:cs="Times New Roman"/>
         </w:rPr>
-        <w:t>spearman_n2o &lt;- cor.test(cleaned_data$N2O, cleaned_data$Temp, method = "spearman")</w:t>
-      </w:r>
-    </w:p>
-    <w:p>
-      <w:pPr>
-        <w:rPr>
-          <w:rFonts w:ascii="Times New Roman" w:eastAsia="Times New Roman" w:hAnsi="Times New Roman" w:cs="Times New Roman"/>
-        </w:rPr>
-      </w:pPr>
-      <w:r>
-        <w:rPr>
-          <w:rFonts w:ascii="Times New Roman" w:eastAsia="Times New Roman" w:hAnsi="Times New Roman" w:cs="Times New Roman"/>
-        </w:rPr>
-        <w:t>cat("\nSpearman Correlation for N2O and Temperature:\n")</w:t>
+        <w:t xml:space="preserve">spearman_n2o &lt;- </w:t>
+      </w:r>
+      <w:proofErr w:type="spellStart"/>
+      <w:r>
+        <w:rPr>
+          <w:rFonts w:ascii="Times New Roman" w:eastAsia="Times New Roman" w:hAnsi="Times New Roman" w:cs="Times New Roman"/>
+        </w:rPr>
+        <w:t>cor.test</w:t>
+      </w:r>
+      <w:proofErr w:type="spellEnd"/>
+      <w:r>
+        <w:rPr>
+          <w:rFonts w:ascii="Times New Roman" w:eastAsia="Times New Roman" w:hAnsi="Times New Roman" w:cs="Times New Roman"/>
+        </w:rPr>
+        <w:t xml:space="preserve">(cleaned_data$N2O, </w:t>
+      </w:r>
+      <w:proofErr w:type="spellStart"/>
+      <w:r>
+        <w:rPr>
+          <w:rFonts w:ascii="Times New Roman" w:eastAsia="Times New Roman" w:hAnsi="Times New Roman" w:cs="Times New Roman"/>
+        </w:rPr>
+        <w:t>cleaned_data$Temp</w:t>
+      </w:r>
+      <w:proofErr w:type="spellEnd"/>
+      <w:r>
+        <w:rPr>
+          <w:rFonts w:ascii="Times New Roman" w:eastAsia="Times New Roman" w:hAnsi="Times New Roman" w:cs="Times New Roman"/>
+        </w:rPr>
+        <w:t>, method = "spearman")</w:t>
+      </w:r>
+    </w:p>
+    <w:p>
+      <w:pPr>
+        <w:rPr>
+          <w:rFonts w:ascii="Times New Roman" w:eastAsia="Times New Roman" w:hAnsi="Times New Roman" w:cs="Times New Roman"/>
+        </w:rPr>
+      </w:pPr>
+      <w:r>
+        <w:rPr>
+          <w:rFonts w:ascii="Times New Roman" w:eastAsia="Times New Roman" w:hAnsi="Times New Roman" w:cs="Times New Roman"/>
+        </w:rPr>
+        <w:t>cat("\</w:t>
+      </w:r>
+      <w:proofErr w:type="spellStart"/>
+      <w:r>
+        <w:rPr>
+          <w:rFonts w:ascii="Times New Roman" w:eastAsia="Times New Roman" w:hAnsi="Times New Roman" w:cs="Times New Roman"/>
+        </w:rPr>
+        <w:t>nSpearman</w:t>
+      </w:r>
+      <w:proofErr w:type="spellEnd"/>
+      <w:r>
+        <w:rPr>
+          <w:rFonts w:ascii="Times New Roman" w:eastAsia="Times New Roman" w:hAnsi="Times New Roman" w:cs="Times New Roman"/>
+        </w:rPr>
+        <w:t xml:space="preserve"> Correlation for N2O and Temperature:\n")</w:t>
       </w:r>
     </w:p>
     <w:p>
@@ -5497,20 +6450,62 @@
         <w:rPr>
           <w:rFonts w:ascii="Times New Roman" w:eastAsia="Times New Roman" w:hAnsi="Times New Roman" w:cs="Times New Roman"/>
         </w:rPr>
-        <w:t>spearman_cfc11 &lt;- cor.test(cleaned_data$CFC.11, cleaned_data$Temp, method = "spearman")</w:t>
-      </w:r>
-    </w:p>
-    <w:p>
-      <w:pPr>
-        <w:rPr>
-          <w:rFonts w:ascii="Times New Roman" w:eastAsia="Times New Roman" w:hAnsi="Times New Roman" w:cs="Times New Roman"/>
-        </w:rPr>
-      </w:pPr>
-      <w:r>
-        <w:rPr>
-          <w:rFonts w:ascii="Times New Roman" w:eastAsia="Times New Roman" w:hAnsi="Times New Roman" w:cs="Times New Roman"/>
-        </w:rPr>
-        <w:t>cat("\nSpearman Correlation for CFC-11 and Temperature:\n")</w:t>
+        <w:t xml:space="preserve">spearman_cfc11 &lt;- </w:t>
+      </w:r>
+      <w:proofErr w:type="spellStart"/>
+      <w:r>
+        <w:rPr>
+          <w:rFonts w:ascii="Times New Roman" w:eastAsia="Times New Roman" w:hAnsi="Times New Roman" w:cs="Times New Roman"/>
+        </w:rPr>
+        <w:t>cor.test</w:t>
+      </w:r>
+      <w:proofErr w:type="spellEnd"/>
+      <w:r>
+        <w:rPr>
+          <w:rFonts w:ascii="Times New Roman" w:eastAsia="Times New Roman" w:hAnsi="Times New Roman" w:cs="Times New Roman"/>
+        </w:rPr>
+        <w:t xml:space="preserve">(cleaned_data$CFC.11, </w:t>
+      </w:r>
+      <w:proofErr w:type="spellStart"/>
+      <w:r>
+        <w:rPr>
+          <w:rFonts w:ascii="Times New Roman" w:eastAsia="Times New Roman" w:hAnsi="Times New Roman" w:cs="Times New Roman"/>
+        </w:rPr>
+        <w:t>cleaned_data$Temp</w:t>
+      </w:r>
+      <w:proofErr w:type="spellEnd"/>
+      <w:r>
+        <w:rPr>
+          <w:rFonts w:ascii="Times New Roman" w:eastAsia="Times New Roman" w:hAnsi="Times New Roman" w:cs="Times New Roman"/>
+        </w:rPr>
+        <w:t>, method = "spearman")</w:t>
+      </w:r>
+    </w:p>
+    <w:p>
+      <w:pPr>
+        <w:rPr>
+          <w:rFonts w:ascii="Times New Roman" w:eastAsia="Times New Roman" w:hAnsi="Times New Roman" w:cs="Times New Roman"/>
+        </w:rPr>
+      </w:pPr>
+      <w:r>
+        <w:rPr>
+          <w:rFonts w:ascii="Times New Roman" w:eastAsia="Times New Roman" w:hAnsi="Times New Roman" w:cs="Times New Roman"/>
+        </w:rPr>
+        <w:t>cat("\</w:t>
+      </w:r>
+      <w:proofErr w:type="spellStart"/>
+      <w:r>
+        <w:rPr>
+          <w:rFonts w:ascii="Times New Roman" w:eastAsia="Times New Roman" w:hAnsi="Times New Roman" w:cs="Times New Roman"/>
+        </w:rPr>
+        <w:t>nSpearman</w:t>
+      </w:r>
+      <w:proofErr w:type="spellEnd"/>
+      <w:r>
+        <w:rPr>
+          <w:rFonts w:ascii="Times New Roman" w:eastAsia="Times New Roman" w:hAnsi="Times New Roman" w:cs="Times New Roman"/>
+        </w:rPr>
+        <w:t xml:space="preserve"> Correlation for CFC-11 and Temperature:\n")</w:t>
       </w:r>
     </w:p>
     <w:p>

</xml_diff>

<commit_message>
Final Report Grammer corrected
</commit_message>
<xml_diff>
--- a/Research report-A104.docx
+++ b/Research report-A104.docx
@@ -1,6 +1,6 @@
 
 <file path=word/document.xml><?xml version="1.0" encoding="utf-8"?>
-<w:document xmlns:wpc="http://schemas.microsoft.com/office/word/2010/wordprocessingCanvas" xmlns:cx="http://schemas.microsoft.com/office/drawing/2014/chartex" xmlns:cx1="http://schemas.microsoft.com/office/drawing/2015/9/8/chartex" xmlns:cx2="http://schemas.microsoft.com/office/drawing/2015/10/21/chartex" xmlns:cx3="http://schemas.microsoft.com/office/drawing/2016/5/9/chartex" xmlns:cx4="http://schemas.microsoft.com/office/drawing/2016/5/10/chartex" xmlns:cx5="http://schemas.microsoft.com/office/drawing/2016/5/11/chartex" xmlns:cx6="http://schemas.microsoft.com/office/drawing/2016/5/12/chartex" xmlns:cx7="http://schemas.microsoft.com/office/drawing/2016/5/13/chartex" xmlns:cx8="http://schemas.microsoft.com/office/drawing/2016/5/14/chartex" xmlns:mc="http://schemas.openxmlformats.org/markup-compatibility/2006" xmlns:aink="http://schemas.microsoft.com/office/drawing/2016/ink" xmlns:am3d="http://schemas.microsoft.com/office/drawing/2017/model3d" xmlns:o="urn:schemas-microsoft-com:office:office" xmlns:oel="http://schemas.microsoft.com/office/2019/extlst" xmlns:r="http://schemas.openxmlformats.org/officeDocument/2006/relationships" xmlns:m="http://schemas.openxmlformats.org/officeDocument/2006/math" xmlns:v="urn:schemas-microsoft-com:vml" xmlns:wp14="http://schemas.microsoft.com/office/word/2010/wordprocessingDrawing" xmlns:wp="http://schemas.openxmlformats.org/drawingml/2006/wordprocessingDrawing" xmlns:w10="urn:schemas-microsoft-com:office:word" xmlns:w="http://schemas.openxmlformats.org/wordprocessingml/2006/main" xmlns:w14="http://schemas.microsoft.com/office/word/2010/wordml" xmlns:w15="http://schemas.microsoft.com/office/word/2012/wordml" xmlns:w16cex="http://schemas.microsoft.com/office/word/2018/wordml/cex" xmlns:w16cid="http://schemas.microsoft.com/office/word/2016/wordml/cid" xmlns:w16="http://schemas.microsoft.com/office/word/2018/wordml" xmlns:w16du="http://schemas.microsoft.com/office/word/2023/wordml/word16du" xmlns:w16sdtdh="http://schemas.microsoft.com/office/word/2020/wordml/sdtdatahash" xmlns:w16se="http://schemas.microsoft.com/office/word/2015/wordml/symex" xmlns:wpg="http://schemas.microsoft.com/office/word/2010/wordprocessingGroup" xmlns:wpi="http://schemas.microsoft.com/office/word/2010/wordprocessingInk" xmlns:wne="http://schemas.microsoft.com/office/word/2006/wordml" xmlns:wps="http://schemas.microsoft.com/office/word/2010/wordprocessingShape" mc:Ignorable="w14 w15 w16se w16cid w16 w16cex w16sdtdh w16du wp14">
+<w:document xmlns:wpc="http://schemas.microsoft.com/office/word/2010/wordprocessingCanvas" xmlns:cx="http://schemas.microsoft.com/office/drawing/2014/chartex" xmlns:cx1="http://schemas.microsoft.com/office/drawing/2015/9/8/chartex" xmlns:cx2="http://schemas.microsoft.com/office/drawing/2015/10/21/chartex" xmlns:cx3="http://schemas.microsoft.com/office/drawing/2016/5/9/chartex" xmlns:cx4="http://schemas.microsoft.com/office/drawing/2016/5/10/chartex" xmlns:cx5="http://schemas.microsoft.com/office/drawing/2016/5/11/chartex" xmlns:cx6="http://schemas.microsoft.com/office/drawing/2016/5/12/chartex" xmlns:cx7="http://schemas.microsoft.com/office/drawing/2016/5/13/chartex" xmlns:cx8="http://schemas.microsoft.com/office/drawing/2016/5/14/chartex" xmlns:mc="http://schemas.openxmlformats.org/markup-compatibility/2006" xmlns:aink="http://schemas.microsoft.com/office/drawing/2016/ink" xmlns:am3d="http://schemas.microsoft.com/office/drawing/2017/model3d" xmlns:o="urn:schemas-microsoft-com:office:office" xmlns:oel="http://schemas.microsoft.com/office/2019/extlst" xmlns:r="http://schemas.openxmlformats.org/officeDocument/2006/relationships" xmlns:m="http://schemas.openxmlformats.org/officeDocument/2006/math" xmlns:v="urn:schemas-microsoft-com:vml" xmlns:wp14="http://schemas.microsoft.com/office/word/2010/wordprocessingDrawing" xmlns:wp="http://schemas.openxmlformats.org/drawingml/2006/wordprocessingDrawing" xmlns:w10="urn:schemas-microsoft-com:office:word" xmlns:w="http://schemas.openxmlformats.org/wordprocessingml/2006/main" xmlns:w14="http://schemas.microsoft.com/office/word/2010/wordml" xmlns:w15="http://schemas.microsoft.com/office/word/2012/wordml" xmlns:w16cex="http://schemas.microsoft.com/office/word/2018/wordml/cex" xmlns:w16cid="http://schemas.microsoft.com/office/word/2016/wordml/cid" xmlns:w16="http://schemas.microsoft.com/office/word/2018/wordml" xmlns:w16du="http://schemas.microsoft.com/office/word/2023/wordml/word16du" xmlns:w16sdtdh="http://schemas.microsoft.com/office/word/2020/wordml/sdtdatahash" xmlns:w16sdtfl="http://schemas.microsoft.com/office/word/2024/wordml/sdtformatlock" xmlns:w16se="http://schemas.microsoft.com/office/word/2015/wordml/symex" xmlns:wpg="http://schemas.microsoft.com/office/word/2010/wordprocessingGroup" xmlns:wpi="http://schemas.microsoft.com/office/word/2010/wordprocessingInk" xmlns:wne="http://schemas.microsoft.com/office/word/2006/wordml" xmlns:wps="http://schemas.microsoft.com/office/word/2010/wordprocessingShape" mc:Ignorable="w14 w15 w16se w16cid w16 w16cex w16sdtdh w16sdtfl w16du wp14">
   <w:body>
     <w:p>
       <w:pPr>
@@ -253,23 +253,21 @@
           <w:szCs w:val="24"/>
         </w:rPr>
       </w:pPr>
-      <w:proofErr w:type="spellStart"/>
       <w:r>
         <w:rPr>
           <w:rFonts w:ascii="Times New Roman" w:eastAsia="Times New Roman" w:hAnsi="Times New Roman" w:cs="Times New Roman"/>
           <w:sz w:val="24"/>
           <w:szCs w:val="24"/>
         </w:rPr>
-        <w:t>Maddasani</w:t>
-      </w:r>
-      <w:proofErr w:type="spellEnd"/>
+        <w:t xml:space="preserve">Maddasani Pavan Teja </w:t>
+      </w:r>
       <w:r>
         <w:rPr>
           <w:rFonts w:ascii="Times New Roman" w:eastAsia="Times New Roman" w:hAnsi="Times New Roman" w:cs="Times New Roman"/>
           <w:sz w:val="24"/>
           <w:szCs w:val="24"/>
         </w:rPr>
-        <w:t xml:space="preserve"> Pavan Teja </w:t>
+        <w:t xml:space="preserve">(Student ID: </w:t>
       </w:r>
       <w:r>
         <w:rPr>
@@ -277,7 +275,7 @@
           <w:sz w:val="24"/>
           <w:szCs w:val="24"/>
         </w:rPr>
-        <w:t xml:space="preserve">(Student ID: </w:t>
+        <w:t>23073765</w:t>
       </w:r>
       <w:r>
         <w:rPr>
@@ -285,7 +283,7 @@
           <w:sz w:val="24"/>
           <w:szCs w:val="24"/>
         </w:rPr>
-        <w:t>23073765</w:t>
+        <w:t>)</w:t>
       </w:r>
       <w:r>
         <w:rPr>
@@ -293,7 +291,7 @@
           <w:sz w:val="24"/>
           <w:szCs w:val="24"/>
         </w:rPr>
-        <w:t>)</w:t>
+        <w:br/>
       </w:r>
       <w:r>
         <w:rPr>
@@ -301,7 +299,7 @@
           <w:sz w:val="24"/>
           <w:szCs w:val="24"/>
         </w:rPr>
-        <w:br/>
+        <w:t>Rithvik Vannala</w:t>
       </w:r>
       <w:r>
         <w:rPr>
@@ -309,25 +307,23 @@
           <w:sz w:val="24"/>
           <w:szCs w:val="24"/>
         </w:rPr>
-        <w:t xml:space="preserve">Rithvik </w:t>
-      </w:r>
-      <w:proofErr w:type="spellStart"/>
+        <w:t xml:space="preserve"> </w:t>
+      </w:r>
       <w:r>
         <w:rPr>
           <w:rFonts w:ascii="Times New Roman" w:eastAsia="Times New Roman" w:hAnsi="Times New Roman" w:cs="Times New Roman"/>
           <w:sz w:val="24"/>
           <w:szCs w:val="24"/>
         </w:rPr>
-        <w:t>Vannala</w:t>
-      </w:r>
-      <w:proofErr w:type="spellEnd"/>
+        <w:t xml:space="preserve">(Student ID: </w:t>
+      </w:r>
       <w:r>
         <w:rPr>
           <w:rFonts w:ascii="Times New Roman" w:eastAsia="Times New Roman" w:hAnsi="Times New Roman" w:cs="Times New Roman"/>
           <w:sz w:val="24"/>
           <w:szCs w:val="24"/>
         </w:rPr>
-        <w:t xml:space="preserve"> </w:t>
+        <w:t>23094509</w:t>
       </w:r>
       <w:r>
         <w:rPr>
@@ -335,7 +331,7 @@
           <w:sz w:val="24"/>
           <w:szCs w:val="24"/>
         </w:rPr>
-        <w:t xml:space="preserve">(Student ID: </w:t>
+        <w:t>)</w:t>
       </w:r>
       <w:r>
         <w:rPr>
@@ -343,7 +339,7 @@
           <w:sz w:val="24"/>
           <w:szCs w:val="24"/>
         </w:rPr>
-        <w:t>23094509</w:t>
+        <w:br/>
       </w:r>
       <w:r>
         <w:rPr>
@@ -351,7 +347,7 @@
           <w:sz w:val="24"/>
           <w:szCs w:val="24"/>
         </w:rPr>
-        <w:t>)</w:t>
+        <w:t xml:space="preserve">Chetan Naidu Surla </w:t>
       </w:r>
       <w:r>
         <w:rPr>
@@ -359,7 +355,7 @@
           <w:sz w:val="24"/>
           <w:szCs w:val="24"/>
         </w:rPr>
-        <w:br/>
+        <w:t>(Student ID:</w:t>
       </w:r>
       <w:r>
         <w:rPr>
@@ -367,7 +363,7 @@
           <w:sz w:val="24"/>
           <w:szCs w:val="24"/>
         </w:rPr>
-        <w:t xml:space="preserve">Chetan Naidu Surla </w:t>
+        <w:t xml:space="preserve"> </w:t>
       </w:r>
       <w:r>
         <w:rPr>
@@ -375,7 +371,7 @@
           <w:sz w:val="24"/>
           <w:szCs w:val="24"/>
         </w:rPr>
-        <w:t>(Student ID:</w:t>
+        <w:t>23083055</w:t>
       </w:r>
       <w:r>
         <w:rPr>
@@ -383,7 +379,7 @@
           <w:sz w:val="24"/>
           <w:szCs w:val="24"/>
         </w:rPr>
-        <w:t xml:space="preserve"> </w:t>
+        <w:t>)</w:t>
       </w:r>
       <w:r>
         <w:rPr>
@@ -391,7 +387,7 @@
           <w:sz w:val="24"/>
           <w:szCs w:val="24"/>
         </w:rPr>
-        <w:t>23083055</w:t>
+        <w:br/>
       </w:r>
       <w:r>
         <w:rPr>
@@ -399,33 +395,7 @@
           <w:sz w:val="24"/>
           <w:szCs w:val="24"/>
         </w:rPr>
-        <w:t>)</w:t>
-      </w:r>
-      <w:r>
-        <w:rPr>
-          <w:rFonts w:ascii="Times New Roman" w:eastAsia="Times New Roman" w:hAnsi="Times New Roman" w:cs="Times New Roman"/>
-          <w:sz w:val="24"/>
-          <w:szCs w:val="24"/>
-        </w:rPr>
-        <w:br/>
-      </w:r>
-      <w:proofErr w:type="spellStart"/>
-      <w:r>
-        <w:rPr>
-          <w:rFonts w:ascii="Times New Roman" w:eastAsia="Times New Roman" w:hAnsi="Times New Roman" w:cs="Times New Roman"/>
-          <w:sz w:val="24"/>
-          <w:szCs w:val="24"/>
-        </w:rPr>
-        <w:t>Basetti</w:t>
-      </w:r>
-      <w:proofErr w:type="spellEnd"/>
-      <w:r>
-        <w:rPr>
-          <w:rFonts w:ascii="Times New Roman" w:eastAsia="Times New Roman" w:hAnsi="Times New Roman" w:cs="Times New Roman"/>
-          <w:sz w:val="24"/>
-          <w:szCs w:val="24"/>
-        </w:rPr>
-        <w:t xml:space="preserve"> Suvarna Jyothi </w:t>
+        <w:t xml:space="preserve">Basetti Suvarna Jyothi </w:t>
       </w:r>
       <w:r>
         <w:rPr>
@@ -2961,14 +2931,12 @@
         </w:rPr>
         <w:t xml:space="preserve">The increasing rate of climate change has raised concerns globally about the impact of greenhouse gases (GHGs) on temperature variations. This research investigates the correlation between greenhouse gas concentrations (CO2, CH4, N2O, and CFC-11) and annual temperature variations. Prior studies have demonstrated the link between carbon emissions and rising global temperatures (Jones et al., 2020). However, the combined influence of multiple greenhouse gases remains underexplored. This study seeks to fill this gap by </w:t>
       </w:r>
-      <w:proofErr w:type="spellStart"/>
-      <w:r>
-        <w:rPr>
-          <w:rFonts w:ascii="Times New Roman" w:eastAsia="Times New Roman" w:hAnsi="Times New Roman" w:cs="Times New Roman"/>
-        </w:rPr>
-        <w:t>analyzing</w:t>
-      </w:r>
-      <w:proofErr w:type="spellEnd"/>
+      <w:r>
+        <w:rPr>
+          <w:rFonts w:ascii="Times New Roman" w:eastAsia="Times New Roman" w:hAnsi="Times New Roman" w:cs="Times New Roman"/>
+        </w:rPr>
+        <w:t>analysing</w:t>
+      </w:r>
       <w:r>
         <w:rPr>
           <w:rFonts w:ascii="Times New Roman" w:eastAsia="Times New Roman" w:hAnsi="Times New Roman" w:cs="Times New Roman"/>
@@ -3297,15 +3265,7 @@
         </w:rPr>
       </w:pPr>
       <w:r>
-        <w:t xml:space="preserve">Several studies have explored the relationship between greenhouse gases and climate change. Jones et al. (2020) demonstrated a strong correlation between CO2 emissions and rising temperatures, highlighting CO2 as the most influential GHG. Lee and Brown (2021) expanded this research by </w:t>
-      </w:r>
-      <w:proofErr w:type="spellStart"/>
-      <w:r>
-        <w:t>analyzing</w:t>
-      </w:r>
-      <w:proofErr w:type="spellEnd"/>
-      <w:r>
-        <w:t xml:space="preserve"> the role of methane (CH4) and found a moderate correlation between CH4 and temperature changes. Zhao et al. (2023) investigated the effects of CFCs on temperature fluctuations and reported weaker but significant correlations.</w:t>
+        <w:t>Several studies have explored the relationship between greenhouse gases and climate change. Jones et al. (2020) demonstrated a strong correlation between CO2 emissions and rising temperatures, highlighting CO2 as the most influential GHG. Lee and Brown (2021) expanded this research by analyzing the role of methane (CH4) and found a moderate correlation between CH4 and temperature changes. Zhao et al. (2023) investigated the effects of CFCs on temperature fluctuations and reported weaker but significant correlations.</w:t>
       </w:r>
       <w:r>
         <w:t xml:space="preserve"> </w:t>
@@ -3325,15 +3285,7 @@
         <w:pStyle w:val="NormalWeb"/>
       </w:pPr>
       <w:r>
-        <w:t xml:space="preserve">The dataset used in this project aligns with these studies, enabling comprehensive analysis across multiple gases. However, existing research primarily focuses on individual gases. This project addresses the gap by </w:t>
-      </w:r>
-      <w:proofErr w:type="spellStart"/>
-      <w:r>
-        <w:t>analyzing</w:t>
-      </w:r>
-      <w:proofErr w:type="spellEnd"/>
-      <w:r>
-        <w:t xml:space="preserve"> the combined effect of CO2, CH4, N2O, and CFC-11 on temperature, providing a holistic understanding of GHG impacts.</w:t>
+        <w:t>The dataset used in this project aligns with these studies, enabling comprehensive analysis across multiple gases. However, existing research primarily focuses on individual gases. This project addresses the gap by analyzing the combined effect of CO2, CH4, N2O, and CFC-11 on temperature, providing a holistic understanding of GHG impacts.</w:t>
       </w:r>
     </w:p>
     <w:p>
@@ -3380,7 +3332,13 @@
         <w:pStyle w:val="NormalWeb"/>
       </w:pPr>
       <w:r>
-        <w:t>The research question addresses a critical gap in climate studies – the combined impact of multiple greenhouse gases on temperature. While existing literature focuses on individual gases, understanding their collective influence is essential for developing accurate predictive models. This research could guide policymakers in designing targeted strategies to mitigate climate change by prioritizing gases with the strongest correlations to temperature variations</w:t>
+        <w:t>The research question addresses a critical gap in climate studies – the combined impact of multiple greenhouse gases on temperature. While existing literature focuses on individual gases, understanding their collective influence is essential for developing accurate predictive models. This research could guide policymakers in designing targeted strategies to mitigate climate change by prioriti</w:t>
+      </w:r>
+      <w:r>
+        <w:t>s</w:t>
+      </w:r>
+      <w:r>
+        <w:t>ing gases with the strongest correlations to temperature variations</w:t>
       </w:r>
       <w:r>
         <w:t>.</w:t>
@@ -4079,7 +4037,31 @@
         <w:rPr>
           <w:rFonts w:ascii="Times New Roman" w:eastAsia="Times New Roman" w:hAnsi="Times New Roman" w:cs="Times New Roman"/>
         </w:rPr>
-        <w:t>The analysis confirmed a significant positive correlation between CO2 concentrations and annual temperature variations, reinforcing CO2 as the primary driver of global warming. Methane (CH4) exhibited a moderate correlation, while nitrous oxide (N2O) and CFC-11 showed weaker associations. These results align with prior studies, emphasizing the disproportionate impact of CO2 on climate change. The findings validate existing climate models and underscore the importance of prioritizing CO2 reduction efforts in global environmental policies.</w:t>
+        <w:t>The analysis confirmed a significant positive correlation between CO2 concentrations and annual temperature variations, reinforcing CO2 as the primary driver of global warming. Methane (CH4) exhibited a moderate correlation, while nitrous oxide (N2O) and CFC-11 showed weaker associations. These results align with prior studies, emphasi</w:t>
+      </w:r>
+      <w:r>
+        <w:rPr>
+          <w:rFonts w:ascii="Times New Roman" w:eastAsia="Times New Roman" w:hAnsi="Times New Roman" w:cs="Times New Roman"/>
+        </w:rPr>
+        <w:t>s</w:t>
+      </w:r>
+      <w:r>
+        <w:rPr>
+          <w:rFonts w:ascii="Times New Roman" w:eastAsia="Times New Roman" w:hAnsi="Times New Roman" w:cs="Times New Roman"/>
+        </w:rPr>
+        <w:t>ing the disproportionate impact of CO2 on climate change. The findings validate existing climate models and underscore the importance of prioriti</w:t>
+      </w:r>
+      <w:r>
+        <w:rPr>
+          <w:rFonts w:ascii="Times New Roman" w:eastAsia="Times New Roman" w:hAnsi="Times New Roman" w:cs="Times New Roman"/>
+        </w:rPr>
+        <w:t>s</w:t>
+      </w:r>
+      <w:r>
+        <w:rPr>
+          <w:rFonts w:ascii="Times New Roman" w:eastAsia="Times New Roman" w:hAnsi="Times New Roman" w:cs="Times New Roman"/>
+        </w:rPr>
+        <w:t>ing CO2 reduction efforts in global environmental policies.</w:t>
       </w:r>
     </w:p>
     <w:p>
@@ -4181,7 +4163,19 @@
         <w:rPr>
           <w:rFonts w:ascii="Times New Roman" w:eastAsia="Times New Roman" w:hAnsi="Times New Roman" w:cs="Times New Roman"/>
         </w:rPr>
-        <w:t>Future studies should incorporate more recent and extensive datasets to enhance the generalizability of the findings. Multivariate regression analysis or machine learning models could improve accuracy in predicting temperature trends. A focus on regional variations in GHG effects may offer valuable insights for localized climate action planning.</w:t>
+        <w:t>Future studies should incorporate more recent and extensive datasets to enhance the generalizability of the findings. Multivariate regression analysis or machine learning models could improve accuracy in predicting temperature trends. A focus on regional variations in GHG effects may offer valuable insights for locali</w:t>
+      </w:r>
+      <w:r>
+        <w:rPr>
+          <w:rFonts w:ascii="Times New Roman" w:eastAsia="Times New Roman" w:hAnsi="Times New Roman" w:cs="Times New Roman"/>
+        </w:rPr>
+        <w:t>s</w:t>
+      </w:r>
+      <w:r>
+        <w:rPr>
+          <w:rFonts w:ascii="Times New Roman" w:eastAsia="Times New Roman" w:hAnsi="Times New Roman" w:cs="Times New Roman"/>
+        </w:rPr>
+        <w:t>ed climate action planning.</w:t>
       </w:r>
     </w:p>
     <w:p>
@@ -4253,21 +4247,7 @@
         <w:rPr>
           <w:rFonts w:ascii="Times New Roman" w:eastAsia="Times New Roman" w:hAnsi="Times New Roman" w:cs="Times New Roman"/>
         </w:rPr>
-        <w:t xml:space="preserve">Lee, B., &amp; Brown, P. (2021). </w:t>
-      </w:r>
-      <w:proofErr w:type="spellStart"/>
-      <w:r>
-        <w:rPr>
-          <w:rFonts w:ascii="Times New Roman" w:eastAsia="Times New Roman" w:hAnsi="Times New Roman" w:cs="Times New Roman"/>
-        </w:rPr>
-        <w:t>Analyzing</w:t>
-      </w:r>
-      <w:proofErr w:type="spellEnd"/>
-      <w:r>
-        <w:rPr>
-          <w:rFonts w:ascii="Times New Roman" w:eastAsia="Times New Roman" w:hAnsi="Times New Roman" w:cs="Times New Roman"/>
-        </w:rPr>
-        <w:t xml:space="preserve"> CH4 Contributions to Temperature Variations. Environmental Research, 27(3), 78-92.</w:t>
+        <w:t>Lee, B., &amp; Brown, P. (2021). Analyzing CH4 Contributions to Temperature Variations. Environmental Research, 27(3), 78-92.</w:t>
       </w:r>
     </w:p>
     <w:p>
@@ -4433,7 +4413,6 @@
         </w:rPr>
         <w:t xml:space="preserve"> </w:t>
       </w:r>
-      <w:proofErr w:type="spellStart"/>
       <w:r>
         <w:rPr>
           <w:rFonts w:ascii="Times New Roman" w:eastAsia="Times New Roman" w:hAnsi="Times New Roman" w:cs="Times New Roman"/>
@@ -4450,7 +4429,6 @@
         </w:rPr>
         <w:t>.R</w:t>
       </w:r>
-      <w:proofErr w:type="spellEnd"/>
       <w:r>
         <w:rPr>
           <w:rFonts w:ascii="Times New Roman" w:eastAsia="Times New Roman" w:hAnsi="Times New Roman" w:cs="Times New Roman"/>
@@ -4463,21 +4441,7 @@
         <w:rPr>
           <w:rFonts w:ascii="Times New Roman" w:eastAsia="Times New Roman" w:hAnsi="Times New Roman" w:cs="Times New Roman"/>
         </w:rPr>
-        <w:t>library(</w:t>
-      </w:r>
-      <w:proofErr w:type="spellStart"/>
-      <w:r>
-        <w:rPr>
-          <w:rFonts w:ascii="Times New Roman" w:eastAsia="Times New Roman" w:hAnsi="Times New Roman" w:cs="Times New Roman"/>
-        </w:rPr>
-        <w:t>tidyverse</w:t>
-      </w:r>
-      <w:proofErr w:type="spellEnd"/>
-      <w:r>
-        <w:rPr>
-          <w:rFonts w:ascii="Times New Roman" w:eastAsia="Times New Roman" w:hAnsi="Times New Roman" w:cs="Times New Roman"/>
-        </w:rPr>
-        <w:t>)</w:t>
+        <w:t>library(tidyverse)</w:t>
       </w:r>
     </w:p>
     <w:p>
@@ -4585,101 +4549,37 @@
           <w:rFonts w:ascii="Times New Roman" w:eastAsia="Times New Roman" w:hAnsi="Times New Roman" w:cs="Times New Roman"/>
         </w:rPr>
       </w:pPr>
-      <w:proofErr w:type="spellStart"/>
-      <w:r>
-        <w:rPr>
-          <w:rFonts w:ascii="Times New Roman" w:eastAsia="Times New Roman" w:hAnsi="Times New Roman" w:cs="Times New Roman"/>
-        </w:rPr>
-        <w:t>ggplot</w:t>
-      </w:r>
-      <w:proofErr w:type="spellEnd"/>
-      <w:r>
-        <w:rPr>
-          <w:rFonts w:ascii="Times New Roman" w:eastAsia="Times New Roman" w:hAnsi="Times New Roman" w:cs="Times New Roman"/>
-        </w:rPr>
-        <w:t xml:space="preserve">(dataset, </w:t>
-      </w:r>
-      <w:proofErr w:type="spellStart"/>
-      <w:r>
-        <w:rPr>
-          <w:rFonts w:ascii="Times New Roman" w:eastAsia="Times New Roman" w:hAnsi="Times New Roman" w:cs="Times New Roman"/>
-        </w:rPr>
-        <w:t>aes</w:t>
-      </w:r>
-      <w:proofErr w:type="spellEnd"/>
-      <w:r>
-        <w:rPr>
-          <w:rFonts w:ascii="Times New Roman" w:eastAsia="Times New Roman" w:hAnsi="Times New Roman" w:cs="Times New Roman"/>
-        </w:rPr>
-        <w:t>(x = CO2, y = Temp)) +</w:t>
-      </w:r>
-    </w:p>
-    <w:p>
-      <w:pPr>
-        <w:rPr>
-          <w:rFonts w:ascii="Times New Roman" w:eastAsia="Times New Roman" w:hAnsi="Times New Roman" w:cs="Times New Roman"/>
-        </w:rPr>
-      </w:pPr>
-      <w:r>
-        <w:rPr>
-          <w:rFonts w:ascii="Times New Roman" w:eastAsia="Times New Roman" w:hAnsi="Times New Roman" w:cs="Times New Roman"/>
-        </w:rPr>
-        <w:t xml:space="preserve">  </w:t>
-      </w:r>
-      <w:proofErr w:type="spellStart"/>
-      <w:r>
-        <w:rPr>
-          <w:rFonts w:ascii="Times New Roman" w:eastAsia="Times New Roman" w:hAnsi="Times New Roman" w:cs="Times New Roman"/>
-        </w:rPr>
-        <w:t>geom_point</w:t>
-      </w:r>
-      <w:proofErr w:type="spellEnd"/>
-      <w:r>
-        <w:rPr>
-          <w:rFonts w:ascii="Times New Roman" w:eastAsia="Times New Roman" w:hAnsi="Times New Roman" w:cs="Times New Roman"/>
-        </w:rPr>
-        <w:t>(alpha = 0.7) +</w:t>
-      </w:r>
-    </w:p>
-    <w:p>
-      <w:pPr>
-        <w:rPr>
-          <w:rFonts w:ascii="Times New Roman" w:eastAsia="Times New Roman" w:hAnsi="Times New Roman" w:cs="Times New Roman"/>
-        </w:rPr>
-      </w:pPr>
-      <w:r>
-        <w:rPr>
-          <w:rFonts w:ascii="Times New Roman" w:eastAsia="Times New Roman" w:hAnsi="Times New Roman" w:cs="Times New Roman"/>
-        </w:rPr>
-        <w:t xml:space="preserve">  </w:t>
-      </w:r>
-      <w:proofErr w:type="spellStart"/>
-      <w:r>
-        <w:rPr>
-          <w:rFonts w:ascii="Times New Roman" w:eastAsia="Times New Roman" w:hAnsi="Times New Roman" w:cs="Times New Roman"/>
-        </w:rPr>
-        <w:t>geom_smooth</w:t>
-      </w:r>
-      <w:proofErr w:type="spellEnd"/>
-      <w:r>
-        <w:rPr>
-          <w:rFonts w:ascii="Times New Roman" w:eastAsia="Times New Roman" w:hAnsi="Times New Roman" w:cs="Times New Roman"/>
-        </w:rPr>
-        <w:t>(method = "</w:t>
-      </w:r>
-      <w:proofErr w:type="spellStart"/>
-      <w:r>
-        <w:rPr>
-          <w:rFonts w:ascii="Times New Roman" w:eastAsia="Times New Roman" w:hAnsi="Times New Roman" w:cs="Times New Roman"/>
-        </w:rPr>
-        <w:t>lm</w:t>
-      </w:r>
-      <w:proofErr w:type="spellEnd"/>
-      <w:r>
-        <w:rPr>
-          <w:rFonts w:ascii="Times New Roman" w:eastAsia="Times New Roman" w:hAnsi="Times New Roman" w:cs="Times New Roman"/>
-        </w:rPr>
-        <w:t>", col = "red") +</w:t>
+      <w:r>
+        <w:rPr>
+          <w:rFonts w:ascii="Times New Roman" w:eastAsia="Times New Roman" w:hAnsi="Times New Roman" w:cs="Times New Roman"/>
+        </w:rPr>
+        <w:t>ggplot(dataset, aes(x = CO2, y = Temp)) +</w:t>
+      </w:r>
+    </w:p>
+    <w:p>
+      <w:pPr>
+        <w:rPr>
+          <w:rFonts w:ascii="Times New Roman" w:eastAsia="Times New Roman" w:hAnsi="Times New Roman" w:cs="Times New Roman"/>
+        </w:rPr>
+      </w:pPr>
+      <w:r>
+        <w:rPr>
+          <w:rFonts w:ascii="Times New Roman" w:eastAsia="Times New Roman" w:hAnsi="Times New Roman" w:cs="Times New Roman"/>
+        </w:rPr>
+        <w:t xml:space="preserve">  geom_point(alpha = 0.7) +</w:t>
+      </w:r>
+    </w:p>
+    <w:p>
+      <w:pPr>
+        <w:rPr>
+          <w:rFonts w:ascii="Times New Roman" w:eastAsia="Times New Roman" w:hAnsi="Times New Roman" w:cs="Times New Roman"/>
+        </w:rPr>
+      </w:pPr>
+      <w:r>
+        <w:rPr>
+          <w:rFonts w:ascii="Times New Roman" w:eastAsia="Times New Roman" w:hAnsi="Times New Roman" w:cs="Times New Roman"/>
+        </w:rPr>
+        <w:t xml:space="preserve">  geom_smooth(method = "lm", col = "red") +</w:t>
       </w:r>
     </w:p>
     <w:p>
@@ -4731,21 +4631,7 @@
         <w:rPr>
           <w:rFonts w:ascii="Times New Roman" w:eastAsia="Times New Roman" w:hAnsi="Times New Roman" w:cs="Times New Roman"/>
         </w:rPr>
-        <w:t xml:space="preserve">  </w:t>
-      </w:r>
-      <w:proofErr w:type="spellStart"/>
-      <w:r>
-        <w:rPr>
-          <w:rFonts w:ascii="Times New Roman" w:eastAsia="Times New Roman" w:hAnsi="Times New Roman" w:cs="Times New Roman"/>
-        </w:rPr>
-        <w:t>theme_minimal</w:t>
-      </w:r>
-      <w:proofErr w:type="spellEnd"/>
-      <w:r>
-        <w:rPr>
-          <w:rFonts w:ascii="Times New Roman" w:eastAsia="Times New Roman" w:hAnsi="Times New Roman" w:cs="Times New Roman"/>
-        </w:rPr>
-        <w:t>() %&gt;% print()</w:t>
+        <w:t xml:space="preserve">  theme_minimal() %&gt;% print()</w:t>
       </w:r>
     </w:p>
     <w:p>
@@ -4774,101 +4660,37 @@
           <w:rFonts w:ascii="Times New Roman" w:eastAsia="Times New Roman" w:hAnsi="Times New Roman" w:cs="Times New Roman"/>
         </w:rPr>
       </w:pPr>
-      <w:proofErr w:type="spellStart"/>
-      <w:r>
-        <w:rPr>
-          <w:rFonts w:ascii="Times New Roman" w:eastAsia="Times New Roman" w:hAnsi="Times New Roman" w:cs="Times New Roman"/>
-        </w:rPr>
-        <w:t>ggplot</w:t>
-      </w:r>
-      <w:proofErr w:type="spellEnd"/>
-      <w:r>
-        <w:rPr>
-          <w:rFonts w:ascii="Times New Roman" w:eastAsia="Times New Roman" w:hAnsi="Times New Roman" w:cs="Times New Roman"/>
-        </w:rPr>
-        <w:t xml:space="preserve">(dataset, </w:t>
-      </w:r>
-      <w:proofErr w:type="spellStart"/>
-      <w:r>
-        <w:rPr>
-          <w:rFonts w:ascii="Times New Roman" w:eastAsia="Times New Roman" w:hAnsi="Times New Roman" w:cs="Times New Roman"/>
-        </w:rPr>
-        <w:t>aes</w:t>
-      </w:r>
-      <w:proofErr w:type="spellEnd"/>
-      <w:r>
-        <w:rPr>
-          <w:rFonts w:ascii="Times New Roman" w:eastAsia="Times New Roman" w:hAnsi="Times New Roman" w:cs="Times New Roman"/>
-        </w:rPr>
-        <w:t>(x = CH4, y = Temp)) +</w:t>
-      </w:r>
-    </w:p>
-    <w:p>
-      <w:pPr>
-        <w:rPr>
-          <w:rFonts w:ascii="Times New Roman" w:eastAsia="Times New Roman" w:hAnsi="Times New Roman" w:cs="Times New Roman"/>
-        </w:rPr>
-      </w:pPr>
-      <w:r>
-        <w:rPr>
-          <w:rFonts w:ascii="Times New Roman" w:eastAsia="Times New Roman" w:hAnsi="Times New Roman" w:cs="Times New Roman"/>
-        </w:rPr>
-        <w:t xml:space="preserve">  </w:t>
-      </w:r>
-      <w:proofErr w:type="spellStart"/>
-      <w:r>
-        <w:rPr>
-          <w:rFonts w:ascii="Times New Roman" w:eastAsia="Times New Roman" w:hAnsi="Times New Roman" w:cs="Times New Roman"/>
-        </w:rPr>
-        <w:t>geom_point</w:t>
-      </w:r>
-      <w:proofErr w:type="spellEnd"/>
-      <w:r>
-        <w:rPr>
-          <w:rFonts w:ascii="Times New Roman" w:eastAsia="Times New Roman" w:hAnsi="Times New Roman" w:cs="Times New Roman"/>
-        </w:rPr>
-        <w:t>(alpha = 0.7) +</w:t>
-      </w:r>
-    </w:p>
-    <w:p>
-      <w:pPr>
-        <w:rPr>
-          <w:rFonts w:ascii="Times New Roman" w:eastAsia="Times New Roman" w:hAnsi="Times New Roman" w:cs="Times New Roman"/>
-        </w:rPr>
-      </w:pPr>
-      <w:r>
-        <w:rPr>
-          <w:rFonts w:ascii="Times New Roman" w:eastAsia="Times New Roman" w:hAnsi="Times New Roman" w:cs="Times New Roman"/>
-        </w:rPr>
-        <w:t xml:space="preserve">  </w:t>
-      </w:r>
-      <w:proofErr w:type="spellStart"/>
-      <w:r>
-        <w:rPr>
-          <w:rFonts w:ascii="Times New Roman" w:eastAsia="Times New Roman" w:hAnsi="Times New Roman" w:cs="Times New Roman"/>
-        </w:rPr>
-        <w:t>geom_smooth</w:t>
-      </w:r>
-      <w:proofErr w:type="spellEnd"/>
-      <w:r>
-        <w:rPr>
-          <w:rFonts w:ascii="Times New Roman" w:eastAsia="Times New Roman" w:hAnsi="Times New Roman" w:cs="Times New Roman"/>
-        </w:rPr>
-        <w:t>(method = "</w:t>
-      </w:r>
-      <w:proofErr w:type="spellStart"/>
-      <w:r>
-        <w:rPr>
-          <w:rFonts w:ascii="Times New Roman" w:eastAsia="Times New Roman" w:hAnsi="Times New Roman" w:cs="Times New Roman"/>
-        </w:rPr>
-        <w:t>lm</w:t>
-      </w:r>
-      <w:proofErr w:type="spellEnd"/>
-      <w:r>
-        <w:rPr>
-          <w:rFonts w:ascii="Times New Roman" w:eastAsia="Times New Roman" w:hAnsi="Times New Roman" w:cs="Times New Roman"/>
-        </w:rPr>
-        <w:t>", col = "blue") +</w:t>
+      <w:r>
+        <w:rPr>
+          <w:rFonts w:ascii="Times New Roman" w:eastAsia="Times New Roman" w:hAnsi="Times New Roman" w:cs="Times New Roman"/>
+        </w:rPr>
+        <w:t>ggplot(dataset, aes(x = CH4, y = Temp)) +</w:t>
+      </w:r>
+    </w:p>
+    <w:p>
+      <w:pPr>
+        <w:rPr>
+          <w:rFonts w:ascii="Times New Roman" w:eastAsia="Times New Roman" w:hAnsi="Times New Roman" w:cs="Times New Roman"/>
+        </w:rPr>
+      </w:pPr>
+      <w:r>
+        <w:rPr>
+          <w:rFonts w:ascii="Times New Roman" w:eastAsia="Times New Roman" w:hAnsi="Times New Roman" w:cs="Times New Roman"/>
+        </w:rPr>
+        <w:t xml:space="preserve">  geom_point(alpha = 0.7) +</w:t>
+      </w:r>
+    </w:p>
+    <w:p>
+      <w:pPr>
+        <w:rPr>
+          <w:rFonts w:ascii="Times New Roman" w:eastAsia="Times New Roman" w:hAnsi="Times New Roman" w:cs="Times New Roman"/>
+        </w:rPr>
+      </w:pPr>
+      <w:r>
+        <w:rPr>
+          <w:rFonts w:ascii="Times New Roman" w:eastAsia="Times New Roman" w:hAnsi="Times New Roman" w:cs="Times New Roman"/>
+        </w:rPr>
+        <w:t xml:space="preserve">  geom_smooth(method = "lm", col = "blue") +</w:t>
       </w:r>
     </w:p>
     <w:p>
@@ -4920,21 +4742,7 @@
         <w:rPr>
           <w:rFonts w:ascii="Times New Roman" w:eastAsia="Times New Roman" w:hAnsi="Times New Roman" w:cs="Times New Roman"/>
         </w:rPr>
-        <w:t xml:space="preserve">  </w:t>
-      </w:r>
-      <w:proofErr w:type="spellStart"/>
-      <w:r>
-        <w:rPr>
-          <w:rFonts w:ascii="Times New Roman" w:eastAsia="Times New Roman" w:hAnsi="Times New Roman" w:cs="Times New Roman"/>
-        </w:rPr>
-        <w:t>theme_minimal</w:t>
-      </w:r>
-      <w:proofErr w:type="spellEnd"/>
-      <w:r>
-        <w:rPr>
-          <w:rFonts w:ascii="Times New Roman" w:eastAsia="Times New Roman" w:hAnsi="Times New Roman" w:cs="Times New Roman"/>
-        </w:rPr>
-        <w:t>() %&gt;% print()</w:t>
+        <w:t xml:space="preserve">  theme_minimal() %&gt;% print()</w:t>
       </w:r>
     </w:p>
     <w:p>
@@ -4963,101 +4771,37 @@
           <w:rFonts w:ascii="Times New Roman" w:eastAsia="Times New Roman" w:hAnsi="Times New Roman" w:cs="Times New Roman"/>
         </w:rPr>
       </w:pPr>
-      <w:proofErr w:type="spellStart"/>
-      <w:r>
-        <w:rPr>
-          <w:rFonts w:ascii="Times New Roman" w:eastAsia="Times New Roman" w:hAnsi="Times New Roman" w:cs="Times New Roman"/>
-        </w:rPr>
-        <w:t>ggplot</w:t>
-      </w:r>
-      <w:proofErr w:type="spellEnd"/>
-      <w:r>
-        <w:rPr>
-          <w:rFonts w:ascii="Times New Roman" w:eastAsia="Times New Roman" w:hAnsi="Times New Roman" w:cs="Times New Roman"/>
-        </w:rPr>
-        <w:t xml:space="preserve">(dataset, </w:t>
-      </w:r>
-      <w:proofErr w:type="spellStart"/>
-      <w:r>
-        <w:rPr>
-          <w:rFonts w:ascii="Times New Roman" w:eastAsia="Times New Roman" w:hAnsi="Times New Roman" w:cs="Times New Roman"/>
-        </w:rPr>
-        <w:t>aes</w:t>
-      </w:r>
-      <w:proofErr w:type="spellEnd"/>
-      <w:r>
-        <w:rPr>
-          <w:rFonts w:ascii="Times New Roman" w:eastAsia="Times New Roman" w:hAnsi="Times New Roman" w:cs="Times New Roman"/>
-        </w:rPr>
-        <w:t>(x = N2O, y = Temp)) +</w:t>
-      </w:r>
-    </w:p>
-    <w:p>
-      <w:pPr>
-        <w:rPr>
-          <w:rFonts w:ascii="Times New Roman" w:eastAsia="Times New Roman" w:hAnsi="Times New Roman" w:cs="Times New Roman"/>
-        </w:rPr>
-      </w:pPr>
-      <w:r>
-        <w:rPr>
-          <w:rFonts w:ascii="Times New Roman" w:eastAsia="Times New Roman" w:hAnsi="Times New Roman" w:cs="Times New Roman"/>
-        </w:rPr>
-        <w:t xml:space="preserve">  </w:t>
-      </w:r>
-      <w:proofErr w:type="spellStart"/>
-      <w:r>
-        <w:rPr>
-          <w:rFonts w:ascii="Times New Roman" w:eastAsia="Times New Roman" w:hAnsi="Times New Roman" w:cs="Times New Roman"/>
-        </w:rPr>
-        <w:t>geom_point</w:t>
-      </w:r>
-      <w:proofErr w:type="spellEnd"/>
-      <w:r>
-        <w:rPr>
-          <w:rFonts w:ascii="Times New Roman" w:eastAsia="Times New Roman" w:hAnsi="Times New Roman" w:cs="Times New Roman"/>
-        </w:rPr>
-        <w:t>(alpha = 0.7) +</w:t>
-      </w:r>
-    </w:p>
-    <w:p>
-      <w:pPr>
-        <w:rPr>
-          <w:rFonts w:ascii="Times New Roman" w:eastAsia="Times New Roman" w:hAnsi="Times New Roman" w:cs="Times New Roman"/>
-        </w:rPr>
-      </w:pPr>
-      <w:r>
-        <w:rPr>
-          <w:rFonts w:ascii="Times New Roman" w:eastAsia="Times New Roman" w:hAnsi="Times New Roman" w:cs="Times New Roman"/>
-        </w:rPr>
-        <w:t xml:space="preserve">  </w:t>
-      </w:r>
-      <w:proofErr w:type="spellStart"/>
-      <w:r>
-        <w:rPr>
-          <w:rFonts w:ascii="Times New Roman" w:eastAsia="Times New Roman" w:hAnsi="Times New Roman" w:cs="Times New Roman"/>
-        </w:rPr>
-        <w:t>geom_smooth</w:t>
-      </w:r>
-      <w:proofErr w:type="spellEnd"/>
-      <w:r>
-        <w:rPr>
-          <w:rFonts w:ascii="Times New Roman" w:eastAsia="Times New Roman" w:hAnsi="Times New Roman" w:cs="Times New Roman"/>
-        </w:rPr>
-        <w:t>(method = "</w:t>
-      </w:r>
-      <w:proofErr w:type="spellStart"/>
-      <w:r>
-        <w:rPr>
-          <w:rFonts w:ascii="Times New Roman" w:eastAsia="Times New Roman" w:hAnsi="Times New Roman" w:cs="Times New Roman"/>
-        </w:rPr>
-        <w:t>lm</w:t>
-      </w:r>
-      <w:proofErr w:type="spellEnd"/>
-      <w:r>
-        <w:rPr>
-          <w:rFonts w:ascii="Times New Roman" w:eastAsia="Times New Roman" w:hAnsi="Times New Roman" w:cs="Times New Roman"/>
-        </w:rPr>
-        <w:t>", col = "green") +</w:t>
+      <w:r>
+        <w:rPr>
+          <w:rFonts w:ascii="Times New Roman" w:eastAsia="Times New Roman" w:hAnsi="Times New Roman" w:cs="Times New Roman"/>
+        </w:rPr>
+        <w:t>ggplot(dataset, aes(x = N2O, y = Temp)) +</w:t>
+      </w:r>
+    </w:p>
+    <w:p>
+      <w:pPr>
+        <w:rPr>
+          <w:rFonts w:ascii="Times New Roman" w:eastAsia="Times New Roman" w:hAnsi="Times New Roman" w:cs="Times New Roman"/>
+        </w:rPr>
+      </w:pPr>
+      <w:r>
+        <w:rPr>
+          <w:rFonts w:ascii="Times New Roman" w:eastAsia="Times New Roman" w:hAnsi="Times New Roman" w:cs="Times New Roman"/>
+        </w:rPr>
+        <w:t xml:space="preserve">  geom_point(alpha = 0.7) +</w:t>
+      </w:r>
+    </w:p>
+    <w:p>
+      <w:pPr>
+        <w:rPr>
+          <w:rFonts w:ascii="Times New Roman" w:eastAsia="Times New Roman" w:hAnsi="Times New Roman" w:cs="Times New Roman"/>
+        </w:rPr>
+      </w:pPr>
+      <w:r>
+        <w:rPr>
+          <w:rFonts w:ascii="Times New Roman" w:eastAsia="Times New Roman" w:hAnsi="Times New Roman" w:cs="Times New Roman"/>
+        </w:rPr>
+        <w:t xml:space="preserve">  geom_smooth(method = "lm", col = "green") +</w:t>
       </w:r>
     </w:p>
     <w:p>
@@ -5109,21 +4853,7 @@
         <w:rPr>
           <w:rFonts w:ascii="Times New Roman" w:eastAsia="Times New Roman" w:hAnsi="Times New Roman" w:cs="Times New Roman"/>
         </w:rPr>
-        <w:t xml:space="preserve">  </w:t>
-      </w:r>
-      <w:proofErr w:type="spellStart"/>
-      <w:r>
-        <w:rPr>
-          <w:rFonts w:ascii="Times New Roman" w:eastAsia="Times New Roman" w:hAnsi="Times New Roman" w:cs="Times New Roman"/>
-        </w:rPr>
-        <w:t>theme_minimal</w:t>
-      </w:r>
-      <w:proofErr w:type="spellEnd"/>
-      <w:r>
-        <w:rPr>
-          <w:rFonts w:ascii="Times New Roman" w:eastAsia="Times New Roman" w:hAnsi="Times New Roman" w:cs="Times New Roman"/>
-        </w:rPr>
-        <w:t>() %&gt;% print()</w:t>
+        <w:t xml:space="preserve">  theme_minimal() %&gt;% print()</w:t>
       </w:r>
     </w:p>
     <w:p>
@@ -5152,101 +4882,37 @@
           <w:rFonts w:ascii="Times New Roman" w:eastAsia="Times New Roman" w:hAnsi="Times New Roman" w:cs="Times New Roman"/>
         </w:rPr>
       </w:pPr>
-      <w:proofErr w:type="spellStart"/>
-      <w:r>
-        <w:rPr>
-          <w:rFonts w:ascii="Times New Roman" w:eastAsia="Times New Roman" w:hAnsi="Times New Roman" w:cs="Times New Roman"/>
-        </w:rPr>
-        <w:t>ggplot</w:t>
-      </w:r>
-      <w:proofErr w:type="spellEnd"/>
-      <w:r>
-        <w:rPr>
-          <w:rFonts w:ascii="Times New Roman" w:eastAsia="Times New Roman" w:hAnsi="Times New Roman" w:cs="Times New Roman"/>
-        </w:rPr>
-        <w:t xml:space="preserve">(dataset, </w:t>
-      </w:r>
-      <w:proofErr w:type="spellStart"/>
-      <w:r>
-        <w:rPr>
-          <w:rFonts w:ascii="Times New Roman" w:eastAsia="Times New Roman" w:hAnsi="Times New Roman" w:cs="Times New Roman"/>
-        </w:rPr>
-        <w:t>aes</w:t>
-      </w:r>
-      <w:proofErr w:type="spellEnd"/>
-      <w:r>
-        <w:rPr>
-          <w:rFonts w:ascii="Times New Roman" w:eastAsia="Times New Roman" w:hAnsi="Times New Roman" w:cs="Times New Roman"/>
-        </w:rPr>
-        <w:t>(x = CFC.11, y = Temp)) +</w:t>
-      </w:r>
-    </w:p>
-    <w:p>
-      <w:pPr>
-        <w:rPr>
-          <w:rFonts w:ascii="Times New Roman" w:eastAsia="Times New Roman" w:hAnsi="Times New Roman" w:cs="Times New Roman"/>
-        </w:rPr>
-      </w:pPr>
-      <w:r>
-        <w:rPr>
-          <w:rFonts w:ascii="Times New Roman" w:eastAsia="Times New Roman" w:hAnsi="Times New Roman" w:cs="Times New Roman"/>
-        </w:rPr>
-        <w:t xml:space="preserve">  </w:t>
-      </w:r>
-      <w:proofErr w:type="spellStart"/>
-      <w:r>
-        <w:rPr>
-          <w:rFonts w:ascii="Times New Roman" w:eastAsia="Times New Roman" w:hAnsi="Times New Roman" w:cs="Times New Roman"/>
-        </w:rPr>
-        <w:t>geom_point</w:t>
-      </w:r>
-      <w:proofErr w:type="spellEnd"/>
-      <w:r>
-        <w:rPr>
-          <w:rFonts w:ascii="Times New Roman" w:eastAsia="Times New Roman" w:hAnsi="Times New Roman" w:cs="Times New Roman"/>
-        </w:rPr>
-        <w:t>(alpha = 0.7) +</w:t>
-      </w:r>
-    </w:p>
-    <w:p>
-      <w:pPr>
-        <w:rPr>
-          <w:rFonts w:ascii="Times New Roman" w:eastAsia="Times New Roman" w:hAnsi="Times New Roman" w:cs="Times New Roman"/>
-        </w:rPr>
-      </w:pPr>
-      <w:r>
-        <w:rPr>
-          <w:rFonts w:ascii="Times New Roman" w:eastAsia="Times New Roman" w:hAnsi="Times New Roman" w:cs="Times New Roman"/>
-        </w:rPr>
-        <w:t xml:space="preserve">  </w:t>
-      </w:r>
-      <w:proofErr w:type="spellStart"/>
-      <w:r>
-        <w:rPr>
-          <w:rFonts w:ascii="Times New Roman" w:eastAsia="Times New Roman" w:hAnsi="Times New Roman" w:cs="Times New Roman"/>
-        </w:rPr>
-        <w:t>geom_smooth</w:t>
-      </w:r>
-      <w:proofErr w:type="spellEnd"/>
-      <w:r>
-        <w:rPr>
-          <w:rFonts w:ascii="Times New Roman" w:eastAsia="Times New Roman" w:hAnsi="Times New Roman" w:cs="Times New Roman"/>
-        </w:rPr>
-        <w:t>(method = "</w:t>
-      </w:r>
-      <w:proofErr w:type="spellStart"/>
-      <w:r>
-        <w:rPr>
-          <w:rFonts w:ascii="Times New Roman" w:eastAsia="Times New Roman" w:hAnsi="Times New Roman" w:cs="Times New Roman"/>
-        </w:rPr>
-        <w:t>lm</w:t>
-      </w:r>
-      <w:proofErr w:type="spellEnd"/>
-      <w:r>
-        <w:rPr>
-          <w:rFonts w:ascii="Times New Roman" w:eastAsia="Times New Roman" w:hAnsi="Times New Roman" w:cs="Times New Roman"/>
-        </w:rPr>
-        <w:t>", col = "purple") +</w:t>
+      <w:r>
+        <w:rPr>
+          <w:rFonts w:ascii="Times New Roman" w:eastAsia="Times New Roman" w:hAnsi="Times New Roman" w:cs="Times New Roman"/>
+        </w:rPr>
+        <w:t>ggplot(dataset, aes(x = CFC.11, y = Temp)) +</w:t>
+      </w:r>
+    </w:p>
+    <w:p>
+      <w:pPr>
+        <w:rPr>
+          <w:rFonts w:ascii="Times New Roman" w:eastAsia="Times New Roman" w:hAnsi="Times New Roman" w:cs="Times New Roman"/>
+        </w:rPr>
+      </w:pPr>
+      <w:r>
+        <w:rPr>
+          <w:rFonts w:ascii="Times New Roman" w:eastAsia="Times New Roman" w:hAnsi="Times New Roman" w:cs="Times New Roman"/>
+        </w:rPr>
+        <w:t xml:space="preserve">  geom_point(alpha = 0.7) +</w:t>
+      </w:r>
+    </w:p>
+    <w:p>
+      <w:pPr>
+        <w:rPr>
+          <w:rFonts w:ascii="Times New Roman" w:eastAsia="Times New Roman" w:hAnsi="Times New Roman" w:cs="Times New Roman"/>
+        </w:rPr>
+      </w:pPr>
+      <w:r>
+        <w:rPr>
+          <w:rFonts w:ascii="Times New Roman" w:eastAsia="Times New Roman" w:hAnsi="Times New Roman" w:cs="Times New Roman"/>
+        </w:rPr>
+        <w:t xml:space="preserve">  geom_smooth(method = "lm", col = "purple") +</w:t>
       </w:r>
     </w:p>
     <w:p>
@@ -5299,21 +4965,7 @@
         <w:rPr>
           <w:rFonts w:ascii="Times New Roman" w:eastAsia="Times New Roman" w:hAnsi="Times New Roman" w:cs="Times New Roman"/>
         </w:rPr>
-        <w:t xml:space="preserve">  </w:t>
-      </w:r>
-      <w:proofErr w:type="spellStart"/>
-      <w:r>
-        <w:rPr>
-          <w:rFonts w:ascii="Times New Roman" w:eastAsia="Times New Roman" w:hAnsi="Times New Roman" w:cs="Times New Roman"/>
-        </w:rPr>
-        <w:t>theme_minimal</w:t>
-      </w:r>
-      <w:proofErr w:type="spellEnd"/>
-      <w:r>
-        <w:rPr>
-          <w:rFonts w:ascii="Times New Roman" w:eastAsia="Times New Roman" w:hAnsi="Times New Roman" w:cs="Times New Roman"/>
-        </w:rPr>
-        <w:t>() %&gt;% print()</w:t>
+        <w:t xml:space="preserve">  theme_minimal() %&gt;% print()</w:t>
       </w:r>
     </w:p>
     <w:p>
@@ -5342,212 +4994,50 @@
           <w:rFonts w:ascii="Times New Roman" w:eastAsia="Times New Roman" w:hAnsi="Times New Roman" w:cs="Times New Roman"/>
         </w:rPr>
       </w:pPr>
-      <w:proofErr w:type="spellStart"/>
-      <w:r>
-        <w:rPr>
-          <w:rFonts w:ascii="Times New Roman" w:eastAsia="Times New Roman" w:hAnsi="Times New Roman" w:cs="Times New Roman"/>
-        </w:rPr>
-        <w:t>ggplot</w:t>
-      </w:r>
-      <w:proofErr w:type="spellEnd"/>
-      <w:r>
-        <w:rPr>
-          <w:rFonts w:ascii="Times New Roman" w:eastAsia="Times New Roman" w:hAnsi="Times New Roman" w:cs="Times New Roman"/>
-        </w:rPr>
-        <w:t xml:space="preserve">(dataset, </w:t>
-      </w:r>
-      <w:proofErr w:type="spellStart"/>
-      <w:r>
-        <w:rPr>
-          <w:rFonts w:ascii="Times New Roman" w:eastAsia="Times New Roman" w:hAnsi="Times New Roman" w:cs="Times New Roman"/>
-        </w:rPr>
-        <w:t>aes</w:t>
-      </w:r>
-      <w:proofErr w:type="spellEnd"/>
-      <w:r>
-        <w:rPr>
-          <w:rFonts w:ascii="Times New Roman" w:eastAsia="Times New Roman" w:hAnsi="Times New Roman" w:cs="Times New Roman"/>
-        </w:rPr>
-        <w:t>(x = Temp)) +</w:t>
-      </w:r>
-    </w:p>
-    <w:p>
-      <w:pPr>
-        <w:rPr>
-          <w:rFonts w:ascii="Times New Roman" w:eastAsia="Times New Roman" w:hAnsi="Times New Roman" w:cs="Times New Roman"/>
-        </w:rPr>
-      </w:pPr>
-      <w:r>
-        <w:rPr>
-          <w:rFonts w:ascii="Times New Roman" w:eastAsia="Times New Roman" w:hAnsi="Times New Roman" w:cs="Times New Roman"/>
-        </w:rPr>
-        <w:t xml:space="preserve">  </w:t>
-      </w:r>
-      <w:proofErr w:type="spellStart"/>
-      <w:r>
-        <w:rPr>
-          <w:rFonts w:ascii="Times New Roman" w:eastAsia="Times New Roman" w:hAnsi="Times New Roman" w:cs="Times New Roman"/>
-        </w:rPr>
-        <w:t>geom_histogram</w:t>
-      </w:r>
-      <w:proofErr w:type="spellEnd"/>
-      <w:r>
-        <w:rPr>
-          <w:rFonts w:ascii="Times New Roman" w:eastAsia="Times New Roman" w:hAnsi="Times New Roman" w:cs="Times New Roman"/>
-        </w:rPr>
-        <w:t>(</w:t>
-      </w:r>
-      <w:proofErr w:type="spellStart"/>
-      <w:r>
-        <w:rPr>
-          <w:rFonts w:ascii="Times New Roman" w:eastAsia="Times New Roman" w:hAnsi="Times New Roman" w:cs="Times New Roman"/>
-        </w:rPr>
-        <w:t>aes</w:t>
-      </w:r>
-      <w:proofErr w:type="spellEnd"/>
-      <w:r>
-        <w:rPr>
-          <w:rFonts w:ascii="Times New Roman" w:eastAsia="Times New Roman" w:hAnsi="Times New Roman" w:cs="Times New Roman"/>
-        </w:rPr>
-        <w:t>(y = ..density..), bins = 20, fill = "blue", alpha = 0.6) +</w:t>
-      </w:r>
-    </w:p>
-    <w:p>
-      <w:pPr>
-        <w:rPr>
-          <w:rFonts w:ascii="Times New Roman" w:eastAsia="Times New Roman" w:hAnsi="Times New Roman" w:cs="Times New Roman"/>
-        </w:rPr>
-      </w:pPr>
-      <w:r>
-        <w:rPr>
-          <w:rFonts w:ascii="Times New Roman" w:eastAsia="Times New Roman" w:hAnsi="Times New Roman" w:cs="Times New Roman"/>
-        </w:rPr>
-        <w:t xml:space="preserve">  </w:t>
-      </w:r>
-      <w:proofErr w:type="spellStart"/>
-      <w:r>
-        <w:rPr>
-          <w:rFonts w:ascii="Times New Roman" w:eastAsia="Times New Roman" w:hAnsi="Times New Roman" w:cs="Times New Roman"/>
-        </w:rPr>
-        <w:t>stat_function</w:t>
-      </w:r>
-      <w:proofErr w:type="spellEnd"/>
-      <w:r>
-        <w:rPr>
-          <w:rFonts w:ascii="Times New Roman" w:eastAsia="Times New Roman" w:hAnsi="Times New Roman" w:cs="Times New Roman"/>
-        </w:rPr>
-        <w:t xml:space="preserve">(fun = </w:t>
-      </w:r>
-      <w:proofErr w:type="spellStart"/>
-      <w:r>
-        <w:rPr>
-          <w:rFonts w:ascii="Times New Roman" w:eastAsia="Times New Roman" w:hAnsi="Times New Roman" w:cs="Times New Roman"/>
-        </w:rPr>
-        <w:t>dnorm</w:t>
-      </w:r>
-      <w:proofErr w:type="spellEnd"/>
-      <w:r>
-        <w:rPr>
-          <w:rFonts w:ascii="Times New Roman" w:eastAsia="Times New Roman" w:hAnsi="Times New Roman" w:cs="Times New Roman"/>
-        </w:rPr>
-        <w:t xml:space="preserve">, </w:t>
-      </w:r>
-      <w:proofErr w:type="spellStart"/>
-      <w:r>
-        <w:rPr>
-          <w:rFonts w:ascii="Times New Roman" w:eastAsia="Times New Roman" w:hAnsi="Times New Roman" w:cs="Times New Roman"/>
-        </w:rPr>
-        <w:t>args</w:t>
-      </w:r>
-      <w:proofErr w:type="spellEnd"/>
-      <w:r>
-        <w:rPr>
-          <w:rFonts w:ascii="Times New Roman" w:eastAsia="Times New Roman" w:hAnsi="Times New Roman" w:cs="Times New Roman"/>
-        </w:rPr>
-        <w:t xml:space="preserve"> = list(mean = mean(</w:t>
-      </w:r>
-      <w:proofErr w:type="spellStart"/>
-      <w:r>
-        <w:rPr>
-          <w:rFonts w:ascii="Times New Roman" w:eastAsia="Times New Roman" w:hAnsi="Times New Roman" w:cs="Times New Roman"/>
-        </w:rPr>
-        <w:t>dataset$Temp</w:t>
-      </w:r>
-      <w:proofErr w:type="spellEnd"/>
-      <w:r>
-        <w:rPr>
-          <w:rFonts w:ascii="Times New Roman" w:eastAsia="Times New Roman" w:hAnsi="Times New Roman" w:cs="Times New Roman"/>
-        </w:rPr>
-        <w:t xml:space="preserve">, na.rm = TRUE), </w:t>
-      </w:r>
-    </w:p>
-    <w:p>
-      <w:pPr>
-        <w:rPr>
-          <w:rFonts w:ascii="Times New Roman" w:eastAsia="Times New Roman" w:hAnsi="Times New Roman" w:cs="Times New Roman"/>
-        </w:rPr>
-      </w:pPr>
-      <w:r>
-        <w:rPr>
-          <w:rFonts w:ascii="Times New Roman" w:eastAsia="Times New Roman" w:hAnsi="Times New Roman" w:cs="Times New Roman"/>
-        </w:rPr>
-        <w:t xml:space="preserve">                                         </w:t>
-      </w:r>
-      <w:proofErr w:type="spellStart"/>
-      <w:r>
-        <w:rPr>
-          <w:rFonts w:ascii="Times New Roman" w:eastAsia="Times New Roman" w:hAnsi="Times New Roman" w:cs="Times New Roman"/>
-        </w:rPr>
-        <w:t>sd</w:t>
-      </w:r>
-      <w:proofErr w:type="spellEnd"/>
-      <w:r>
-        <w:rPr>
-          <w:rFonts w:ascii="Times New Roman" w:eastAsia="Times New Roman" w:hAnsi="Times New Roman" w:cs="Times New Roman"/>
-        </w:rPr>
-        <w:t xml:space="preserve"> = </w:t>
-      </w:r>
-      <w:proofErr w:type="spellStart"/>
-      <w:r>
-        <w:rPr>
-          <w:rFonts w:ascii="Times New Roman" w:eastAsia="Times New Roman" w:hAnsi="Times New Roman" w:cs="Times New Roman"/>
-        </w:rPr>
-        <w:t>sd</w:t>
-      </w:r>
-      <w:proofErr w:type="spellEnd"/>
-      <w:r>
-        <w:rPr>
-          <w:rFonts w:ascii="Times New Roman" w:eastAsia="Times New Roman" w:hAnsi="Times New Roman" w:cs="Times New Roman"/>
-        </w:rPr>
-        <w:t>(</w:t>
-      </w:r>
-      <w:proofErr w:type="spellStart"/>
-      <w:r>
-        <w:rPr>
-          <w:rFonts w:ascii="Times New Roman" w:eastAsia="Times New Roman" w:hAnsi="Times New Roman" w:cs="Times New Roman"/>
-        </w:rPr>
-        <w:t>dataset$Temp</w:t>
-      </w:r>
-      <w:proofErr w:type="spellEnd"/>
-      <w:r>
-        <w:rPr>
-          <w:rFonts w:ascii="Times New Roman" w:eastAsia="Times New Roman" w:hAnsi="Times New Roman" w:cs="Times New Roman"/>
-        </w:rPr>
-        <w:t xml:space="preserve">, na.rm = TRUE)), </w:t>
-      </w:r>
-      <w:proofErr w:type="spellStart"/>
-      <w:r>
-        <w:rPr>
-          <w:rFonts w:ascii="Times New Roman" w:eastAsia="Times New Roman" w:hAnsi="Times New Roman" w:cs="Times New Roman"/>
-        </w:rPr>
-        <w:t>color</w:t>
-      </w:r>
-      <w:proofErr w:type="spellEnd"/>
-      <w:r>
-        <w:rPr>
-          <w:rFonts w:ascii="Times New Roman" w:eastAsia="Times New Roman" w:hAnsi="Times New Roman" w:cs="Times New Roman"/>
-        </w:rPr>
-        <w:t xml:space="preserve"> = "black") +</w:t>
+      <w:r>
+        <w:rPr>
+          <w:rFonts w:ascii="Times New Roman" w:eastAsia="Times New Roman" w:hAnsi="Times New Roman" w:cs="Times New Roman"/>
+        </w:rPr>
+        <w:t>ggplot(dataset, aes(x = Temp)) +</w:t>
+      </w:r>
+    </w:p>
+    <w:p>
+      <w:pPr>
+        <w:rPr>
+          <w:rFonts w:ascii="Times New Roman" w:eastAsia="Times New Roman" w:hAnsi="Times New Roman" w:cs="Times New Roman"/>
+        </w:rPr>
+      </w:pPr>
+      <w:r>
+        <w:rPr>
+          <w:rFonts w:ascii="Times New Roman" w:eastAsia="Times New Roman" w:hAnsi="Times New Roman" w:cs="Times New Roman"/>
+        </w:rPr>
+        <w:t xml:space="preserve">  geom_histogram(aes(y = ..density..), bins = 20, fill = "blue", alpha = 0.6) +</w:t>
+      </w:r>
+    </w:p>
+    <w:p>
+      <w:pPr>
+        <w:rPr>
+          <w:rFonts w:ascii="Times New Roman" w:eastAsia="Times New Roman" w:hAnsi="Times New Roman" w:cs="Times New Roman"/>
+        </w:rPr>
+      </w:pPr>
+      <w:r>
+        <w:rPr>
+          <w:rFonts w:ascii="Times New Roman" w:eastAsia="Times New Roman" w:hAnsi="Times New Roman" w:cs="Times New Roman"/>
+        </w:rPr>
+        <w:t xml:space="preserve">  stat_function(fun = dnorm, args = list(mean = mean(dataset$Temp, na.rm = TRUE), </w:t>
+      </w:r>
+    </w:p>
+    <w:p>
+      <w:pPr>
+        <w:rPr>
+          <w:rFonts w:ascii="Times New Roman" w:eastAsia="Times New Roman" w:hAnsi="Times New Roman" w:cs="Times New Roman"/>
+        </w:rPr>
+      </w:pPr>
+      <w:r>
+        <w:rPr>
+          <w:rFonts w:ascii="Times New Roman" w:eastAsia="Times New Roman" w:hAnsi="Times New Roman" w:cs="Times New Roman"/>
+        </w:rPr>
+        <w:t xml:space="preserve">                                         sd = sd(dataset$Temp, na.rm = TRUE)), color = "black") +</w:t>
       </w:r>
     </w:p>
     <w:p>
@@ -5599,21 +5089,7 @@
         <w:rPr>
           <w:rFonts w:ascii="Times New Roman" w:eastAsia="Times New Roman" w:hAnsi="Times New Roman" w:cs="Times New Roman"/>
         </w:rPr>
-        <w:t xml:space="preserve">  </w:t>
-      </w:r>
-      <w:proofErr w:type="spellStart"/>
-      <w:r>
-        <w:rPr>
-          <w:rFonts w:ascii="Times New Roman" w:eastAsia="Times New Roman" w:hAnsi="Times New Roman" w:cs="Times New Roman"/>
-        </w:rPr>
-        <w:t>theme_minimal</w:t>
-      </w:r>
-      <w:proofErr w:type="spellEnd"/>
-      <w:r>
-        <w:rPr>
-          <w:rFonts w:ascii="Times New Roman" w:eastAsia="Times New Roman" w:hAnsi="Times New Roman" w:cs="Times New Roman"/>
-        </w:rPr>
-        <w:t>() %&gt;% print()</w:t>
+        <w:t xml:space="preserve">  theme_minimal() %&gt;% print()</w:t>
       </w:r>
     </w:p>
     <w:p>
@@ -5644,19 +5120,11 @@
           <w:bCs/>
         </w:rPr>
       </w:pPr>
-      <w:proofErr w:type="spellStart"/>
-      <w:r>
-        <w:rPr>
-          <w:rFonts w:ascii="Times New Roman" w:eastAsia="Times New Roman" w:hAnsi="Times New Roman" w:cs="Times New Roman"/>
-        </w:rPr>
-        <w:t>dev.off</w:t>
-      </w:r>
-      <w:proofErr w:type="spellEnd"/>
-      <w:r>
-        <w:rPr>
-          <w:rFonts w:ascii="Times New Roman" w:eastAsia="Times New Roman" w:hAnsi="Times New Roman" w:cs="Times New Roman"/>
-        </w:rPr>
-        <w:t>()</w:t>
+      <w:r>
+        <w:rPr>
+          <w:rFonts w:ascii="Times New Roman" w:eastAsia="Times New Roman" w:hAnsi="Times New Roman" w:cs="Times New Roman"/>
+        </w:rPr>
+        <w:t>dev.off()</w:t>
       </w:r>
       <w:r>
         <w:rPr>
@@ -5670,7 +5138,6 @@
         </w:rPr>
         <w:br/>
       </w:r>
-      <w:proofErr w:type="spellStart"/>
       <w:r>
         <w:rPr>
           <w:rFonts w:ascii="Times New Roman" w:eastAsia="Times New Roman" w:hAnsi="Times New Roman" w:cs="Times New Roman"/>
@@ -5687,7 +5154,6 @@
         </w:rPr>
         <w:t>.R</w:t>
       </w:r>
-      <w:proofErr w:type="spellEnd"/>
       <w:r>
         <w:rPr>
           <w:rFonts w:ascii="Times New Roman" w:eastAsia="Times New Roman" w:hAnsi="Times New Roman" w:cs="Times New Roman"/>
@@ -5715,21 +5181,7 @@
         <w:rPr>
           <w:rFonts w:ascii="Times New Roman" w:eastAsia="Times New Roman" w:hAnsi="Times New Roman" w:cs="Times New Roman"/>
         </w:rPr>
-        <w:t>library(</w:t>
-      </w:r>
-      <w:proofErr w:type="spellStart"/>
-      <w:r>
-        <w:rPr>
-          <w:rFonts w:ascii="Times New Roman" w:eastAsia="Times New Roman" w:hAnsi="Times New Roman" w:cs="Times New Roman"/>
-        </w:rPr>
-        <w:t>tidyverse</w:t>
-      </w:r>
-      <w:proofErr w:type="spellEnd"/>
-      <w:r>
-        <w:rPr>
-          <w:rFonts w:ascii="Times New Roman" w:eastAsia="Times New Roman" w:hAnsi="Times New Roman" w:cs="Times New Roman"/>
-        </w:rPr>
-        <w:t>)</w:t>
+        <w:t>library(tidyverse)</w:t>
       </w:r>
     </w:p>
     <w:p>
@@ -5804,33 +5256,11 @@
           <w:rFonts w:ascii="Times New Roman" w:eastAsia="Times New Roman" w:hAnsi="Times New Roman" w:cs="Times New Roman"/>
         </w:rPr>
       </w:pPr>
-      <w:proofErr w:type="spellStart"/>
-      <w:r>
-        <w:rPr>
-          <w:rFonts w:ascii="Times New Roman" w:eastAsia="Times New Roman" w:hAnsi="Times New Roman" w:cs="Times New Roman"/>
-        </w:rPr>
-        <w:t>cleaned_data</w:t>
-      </w:r>
-      <w:proofErr w:type="spellEnd"/>
-      <w:r>
-        <w:rPr>
-          <w:rFonts w:ascii="Times New Roman" w:eastAsia="Times New Roman" w:hAnsi="Times New Roman" w:cs="Times New Roman"/>
-        </w:rPr>
-        <w:t xml:space="preserve"> &lt;- dataset %&gt;% select(CO2, CH4, N2O, CFC.11, Temp) %&gt;% </w:t>
-      </w:r>
-      <w:proofErr w:type="spellStart"/>
-      <w:r>
-        <w:rPr>
-          <w:rFonts w:ascii="Times New Roman" w:eastAsia="Times New Roman" w:hAnsi="Times New Roman" w:cs="Times New Roman"/>
-        </w:rPr>
-        <w:t>na.omit</w:t>
-      </w:r>
-      <w:proofErr w:type="spellEnd"/>
-      <w:r>
-        <w:rPr>
-          <w:rFonts w:ascii="Times New Roman" w:eastAsia="Times New Roman" w:hAnsi="Times New Roman" w:cs="Times New Roman"/>
-        </w:rPr>
-        <w:t>()</w:t>
+      <w:r>
+        <w:rPr>
+          <w:rFonts w:ascii="Times New Roman" w:eastAsia="Times New Roman" w:hAnsi="Times New Roman" w:cs="Times New Roman"/>
+        </w:rPr>
+        <w:t>cleaned_data &lt;- dataset %&gt;% select(CO2, CH4, N2O, CFC.11, Temp) %&gt;% na.omit()</w:t>
       </w:r>
     </w:p>
     <w:p>
@@ -5859,226 +5289,50 @@
           <w:rFonts w:ascii="Times New Roman" w:eastAsia="Times New Roman" w:hAnsi="Times New Roman" w:cs="Times New Roman"/>
         </w:rPr>
       </w:pPr>
-      <w:proofErr w:type="spellStart"/>
-      <w:r>
-        <w:rPr>
-          <w:rFonts w:ascii="Times New Roman" w:eastAsia="Times New Roman" w:hAnsi="Times New Roman" w:cs="Times New Roman"/>
-        </w:rPr>
-        <w:t>ggplot</w:t>
-      </w:r>
-      <w:proofErr w:type="spellEnd"/>
-      <w:r>
-        <w:rPr>
-          <w:rFonts w:ascii="Times New Roman" w:eastAsia="Times New Roman" w:hAnsi="Times New Roman" w:cs="Times New Roman"/>
-        </w:rPr>
-        <w:t>(</w:t>
-      </w:r>
-      <w:proofErr w:type="spellStart"/>
-      <w:r>
-        <w:rPr>
-          <w:rFonts w:ascii="Times New Roman" w:eastAsia="Times New Roman" w:hAnsi="Times New Roman" w:cs="Times New Roman"/>
-        </w:rPr>
-        <w:t>cleaned_data</w:t>
-      </w:r>
-      <w:proofErr w:type="spellEnd"/>
-      <w:r>
-        <w:rPr>
-          <w:rFonts w:ascii="Times New Roman" w:eastAsia="Times New Roman" w:hAnsi="Times New Roman" w:cs="Times New Roman"/>
-        </w:rPr>
-        <w:t xml:space="preserve">, </w:t>
-      </w:r>
-      <w:proofErr w:type="spellStart"/>
-      <w:r>
-        <w:rPr>
-          <w:rFonts w:ascii="Times New Roman" w:eastAsia="Times New Roman" w:hAnsi="Times New Roman" w:cs="Times New Roman"/>
-        </w:rPr>
-        <w:t>aes</w:t>
-      </w:r>
-      <w:proofErr w:type="spellEnd"/>
-      <w:r>
-        <w:rPr>
-          <w:rFonts w:ascii="Times New Roman" w:eastAsia="Times New Roman" w:hAnsi="Times New Roman" w:cs="Times New Roman"/>
-        </w:rPr>
-        <w:t>(x = Temp)) +</w:t>
-      </w:r>
-    </w:p>
-    <w:p>
-      <w:pPr>
-        <w:rPr>
-          <w:rFonts w:ascii="Times New Roman" w:eastAsia="Times New Roman" w:hAnsi="Times New Roman" w:cs="Times New Roman"/>
-        </w:rPr>
-      </w:pPr>
-      <w:r>
-        <w:rPr>
-          <w:rFonts w:ascii="Times New Roman" w:eastAsia="Times New Roman" w:hAnsi="Times New Roman" w:cs="Times New Roman"/>
-        </w:rPr>
-        <w:t xml:space="preserve">  </w:t>
-      </w:r>
-      <w:proofErr w:type="spellStart"/>
-      <w:r>
-        <w:rPr>
-          <w:rFonts w:ascii="Times New Roman" w:eastAsia="Times New Roman" w:hAnsi="Times New Roman" w:cs="Times New Roman"/>
-        </w:rPr>
-        <w:t>geom_histogram</w:t>
-      </w:r>
-      <w:proofErr w:type="spellEnd"/>
-      <w:r>
-        <w:rPr>
-          <w:rFonts w:ascii="Times New Roman" w:eastAsia="Times New Roman" w:hAnsi="Times New Roman" w:cs="Times New Roman"/>
-        </w:rPr>
-        <w:t>(</w:t>
-      </w:r>
-      <w:proofErr w:type="spellStart"/>
-      <w:r>
-        <w:rPr>
-          <w:rFonts w:ascii="Times New Roman" w:eastAsia="Times New Roman" w:hAnsi="Times New Roman" w:cs="Times New Roman"/>
-        </w:rPr>
-        <w:t>aes</w:t>
-      </w:r>
-      <w:proofErr w:type="spellEnd"/>
-      <w:r>
-        <w:rPr>
-          <w:rFonts w:ascii="Times New Roman" w:eastAsia="Times New Roman" w:hAnsi="Times New Roman" w:cs="Times New Roman"/>
-        </w:rPr>
-        <w:t>(y = ..density..), bins = 20, fill = "blue", alpha = 0.6) +</w:t>
-      </w:r>
-    </w:p>
-    <w:p>
-      <w:pPr>
-        <w:rPr>
-          <w:rFonts w:ascii="Times New Roman" w:eastAsia="Times New Roman" w:hAnsi="Times New Roman" w:cs="Times New Roman"/>
-        </w:rPr>
-      </w:pPr>
-      <w:r>
-        <w:rPr>
-          <w:rFonts w:ascii="Times New Roman" w:eastAsia="Times New Roman" w:hAnsi="Times New Roman" w:cs="Times New Roman"/>
-        </w:rPr>
-        <w:t xml:space="preserve">  </w:t>
-      </w:r>
-      <w:proofErr w:type="spellStart"/>
-      <w:r>
-        <w:rPr>
-          <w:rFonts w:ascii="Times New Roman" w:eastAsia="Times New Roman" w:hAnsi="Times New Roman" w:cs="Times New Roman"/>
-        </w:rPr>
-        <w:t>stat_function</w:t>
-      </w:r>
-      <w:proofErr w:type="spellEnd"/>
-      <w:r>
-        <w:rPr>
-          <w:rFonts w:ascii="Times New Roman" w:eastAsia="Times New Roman" w:hAnsi="Times New Roman" w:cs="Times New Roman"/>
-        </w:rPr>
-        <w:t xml:space="preserve">(fun = </w:t>
-      </w:r>
-      <w:proofErr w:type="spellStart"/>
-      <w:r>
-        <w:rPr>
-          <w:rFonts w:ascii="Times New Roman" w:eastAsia="Times New Roman" w:hAnsi="Times New Roman" w:cs="Times New Roman"/>
-        </w:rPr>
-        <w:t>dnorm</w:t>
-      </w:r>
-      <w:proofErr w:type="spellEnd"/>
-      <w:r>
-        <w:rPr>
-          <w:rFonts w:ascii="Times New Roman" w:eastAsia="Times New Roman" w:hAnsi="Times New Roman" w:cs="Times New Roman"/>
-        </w:rPr>
-        <w:t xml:space="preserve">, </w:t>
-      </w:r>
-      <w:proofErr w:type="spellStart"/>
-      <w:r>
-        <w:rPr>
-          <w:rFonts w:ascii="Times New Roman" w:eastAsia="Times New Roman" w:hAnsi="Times New Roman" w:cs="Times New Roman"/>
-        </w:rPr>
-        <w:t>args</w:t>
-      </w:r>
-      <w:proofErr w:type="spellEnd"/>
-      <w:r>
-        <w:rPr>
-          <w:rFonts w:ascii="Times New Roman" w:eastAsia="Times New Roman" w:hAnsi="Times New Roman" w:cs="Times New Roman"/>
-        </w:rPr>
-        <w:t xml:space="preserve"> = list(mean = mean(</w:t>
-      </w:r>
-      <w:proofErr w:type="spellStart"/>
-      <w:r>
-        <w:rPr>
-          <w:rFonts w:ascii="Times New Roman" w:eastAsia="Times New Roman" w:hAnsi="Times New Roman" w:cs="Times New Roman"/>
-        </w:rPr>
-        <w:t>cleaned_data$Temp</w:t>
-      </w:r>
-      <w:proofErr w:type="spellEnd"/>
-      <w:r>
-        <w:rPr>
-          <w:rFonts w:ascii="Times New Roman" w:eastAsia="Times New Roman" w:hAnsi="Times New Roman" w:cs="Times New Roman"/>
-        </w:rPr>
-        <w:t xml:space="preserve">), </w:t>
-      </w:r>
-    </w:p>
-    <w:p>
-      <w:pPr>
-        <w:rPr>
-          <w:rFonts w:ascii="Times New Roman" w:eastAsia="Times New Roman" w:hAnsi="Times New Roman" w:cs="Times New Roman"/>
-        </w:rPr>
-      </w:pPr>
-      <w:r>
-        <w:rPr>
-          <w:rFonts w:ascii="Times New Roman" w:eastAsia="Times New Roman" w:hAnsi="Times New Roman" w:cs="Times New Roman"/>
-        </w:rPr>
-        <w:t xml:space="preserve">                                         </w:t>
-      </w:r>
-      <w:proofErr w:type="spellStart"/>
-      <w:r>
-        <w:rPr>
-          <w:rFonts w:ascii="Times New Roman" w:eastAsia="Times New Roman" w:hAnsi="Times New Roman" w:cs="Times New Roman"/>
-        </w:rPr>
-        <w:t>sd</w:t>
-      </w:r>
-      <w:proofErr w:type="spellEnd"/>
-      <w:r>
-        <w:rPr>
-          <w:rFonts w:ascii="Times New Roman" w:eastAsia="Times New Roman" w:hAnsi="Times New Roman" w:cs="Times New Roman"/>
-        </w:rPr>
-        <w:t xml:space="preserve"> = </w:t>
-      </w:r>
-      <w:proofErr w:type="spellStart"/>
-      <w:r>
-        <w:rPr>
-          <w:rFonts w:ascii="Times New Roman" w:eastAsia="Times New Roman" w:hAnsi="Times New Roman" w:cs="Times New Roman"/>
-        </w:rPr>
-        <w:t>sd</w:t>
-      </w:r>
-      <w:proofErr w:type="spellEnd"/>
-      <w:r>
-        <w:rPr>
-          <w:rFonts w:ascii="Times New Roman" w:eastAsia="Times New Roman" w:hAnsi="Times New Roman" w:cs="Times New Roman"/>
-        </w:rPr>
-        <w:t>(</w:t>
-      </w:r>
-      <w:proofErr w:type="spellStart"/>
-      <w:r>
-        <w:rPr>
-          <w:rFonts w:ascii="Times New Roman" w:eastAsia="Times New Roman" w:hAnsi="Times New Roman" w:cs="Times New Roman"/>
-        </w:rPr>
-        <w:t>cleaned_data$Temp</w:t>
-      </w:r>
-      <w:proofErr w:type="spellEnd"/>
-      <w:r>
-        <w:rPr>
-          <w:rFonts w:ascii="Times New Roman" w:eastAsia="Times New Roman" w:hAnsi="Times New Roman" w:cs="Times New Roman"/>
-        </w:rPr>
-        <w:t xml:space="preserve">)), </w:t>
-      </w:r>
-      <w:proofErr w:type="spellStart"/>
-      <w:r>
-        <w:rPr>
-          <w:rFonts w:ascii="Times New Roman" w:eastAsia="Times New Roman" w:hAnsi="Times New Roman" w:cs="Times New Roman"/>
-        </w:rPr>
-        <w:t>color</w:t>
-      </w:r>
-      <w:proofErr w:type="spellEnd"/>
-      <w:r>
-        <w:rPr>
-          <w:rFonts w:ascii="Times New Roman" w:eastAsia="Times New Roman" w:hAnsi="Times New Roman" w:cs="Times New Roman"/>
-        </w:rPr>
-        <w:t xml:space="preserve"> = "black") +</w:t>
+      <w:r>
+        <w:rPr>
+          <w:rFonts w:ascii="Times New Roman" w:eastAsia="Times New Roman" w:hAnsi="Times New Roman" w:cs="Times New Roman"/>
+        </w:rPr>
+        <w:t>ggplot(cleaned_data, aes(x = Temp)) +</w:t>
+      </w:r>
+    </w:p>
+    <w:p>
+      <w:pPr>
+        <w:rPr>
+          <w:rFonts w:ascii="Times New Roman" w:eastAsia="Times New Roman" w:hAnsi="Times New Roman" w:cs="Times New Roman"/>
+        </w:rPr>
+      </w:pPr>
+      <w:r>
+        <w:rPr>
+          <w:rFonts w:ascii="Times New Roman" w:eastAsia="Times New Roman" w:hAnsi="Times New Roman" w:cs="Times New Roman"/>
+        </w:rPr>
+        <w:t xml:space="preserve">  geom_histogram(aes(y = ..density..), bins = 20, fill = "blue", alpha = 0.6) +</w:t>
+      </w:r>
+    </w:p>
+    <w:p>
+      <w:pPr>
+        <w:rPr>
+          <w:rFonts w:ascii="Times New Roman" w:eastAsia="Times New Roman" w:hAnsi="Times New Roman" w:cs="Times New Roman"/>
+        </w:rPr>
+      </w:pPr>
+      <w:r>
+        <w:rPr>
+          <w:rFonts w:ascii="Times New Roman" w:eastAsia="Times New Roman" w:hAnsi="Times New Roman" w:cs="Times New Roman"/>
+        </w:rPr>
+        <w:t xml:space="preserve">  stat_function(fun = dnorm, args = list(mean = mean(cleaned_data$Temp), </w:t>
+      </w:r>
+    </w:p>
+    <w:p>
+      <w:pPr>
+        <w:rPr>
+          <w:rFonts w:ascii="Times New Roman" w:eastAsia="Times New Roman" w:hAnsi="Times New Roman" w:cs="Times New Roman"/>
+        </w:rPr>
+      </w:pPr>
+      <w:r>
+        <w:rPr>
+          <w:rFonts w:ascii="Times New Roman" w:eastAsia="Times New Roman" w:hAnsi="Times New Roman" w:cs="Times New Roman"/>
+        </w:rPr>
+        <w:t xml:space="preserve">                                         sd = sd(cleaned_data$Temp)), color = "black") +</w:t>
       </w:r>
     </w:p>
     <w:p>
@@ -6146,101 +5400,37 @@
           <w:rFonts w:ascii="Times New Roman" w:eastAsia="Times New Roman" w:hAnsi="Times New Roman" w:cs="Times New Roman"/>
         </w:rPr>
       </w:pPr>
-      <w:proofErr w:type="spellStart"/>
-      <w:r>
-        <w:rPr>
-          <w:rFonts w:ascii="Times New Roman" w:eastAsia="Times New Roman" w:hAnsi="Times New Roman" w:cs="Times New Roman"/>
-        </w:rPr>
-        <w:t>spearman_results</w:t>
-      </w:r>
-      <w:proofErr w:type="spellEnd"/>
-      <w:r>
-        <w:rPr>
-          <w:rFonts w:ascii="Times New Roman" w:eastAsia="Times New Roman" w:hAnsi="Times New Roman" w:cs="Times New Roman"/>
-        </w:rPr>
-        <w:t xml:space="preserve"> &lt;- </w:t>
-      </w:r>
-      <w:proofErr w:type="spellStart"/>
-      <w:r>
-        <w:rPr>
-          <w:rFonts w:ascii="Times New Roman" w:eastAsia="Times New Roman" w:hAnsi="Times New Roman" w:cs="Times New Roman"/>
-        </w:rPr>
-        <w:t>cor.test</w:t>
-      </w:r>
-      <w:proofErr w:type="spellEnd"/>
-      <w:r>
-        <w:rPr>
-          <w:rFonts w:ascii="Times New Roman" w:eastAsia="Times New Roman" w:hAnsi="Times New Roman" w:cs="Times New Roman"/>
-        </w:rPr>
-        <w:t xml:space="preserve">(cleaned_data$CO2, </w:t>
-      </w:r>
-      <w:proofErr w:type="spellStart"/>
-      <w:r>
-        <w:rPr>
-          <w:rFonts w:ascii="Times New Roman" w:eastAsia="Times New Roman" w:hAnsi="Times New Roman" w:cs="Times New Roman"/>
-        </w:rPr>
-        <w:t>cleaned_data$Temp</w:t>
-      </w:r>
-      <w:proofErr w:type="spellEnd"/>
-      <w:r>
-        <w:rPr>
-          <w:rFonts w:ascii="Times New Roman" w:eastAsia="Times New Roman" w:hAnsi="Times New Roman" w:cs="Times New Roman"/>
-        </w:rPr>
-        <w:t>, method = "spearman")</w:t>
-      </w:r>
-    </w:p>
-    <w:p>
-      <w:pPr>
-        <w:rPr>
-          <w:rFonts w:ascii="Times New Roman" w:eastAsia="Times New Roman" w:hAnsi="Times New Roman" w:cs="Times New Roman"/>
-        </w:rPr>
-      </w:pPr>
-      <w:r>
-        <w:rPr>
-          <w:rFonts w:ascii="Times New Roman" w:eastAsia="Times New Roman" w:hAnsi="Times New Roman" w:cs="Times New Roman"/>
-        </w:rPr>
-        <w:t>cat("\</w:t>
-      </w:r>
-      <w:proofErr w:type="spellStart"/>
-      <w:r>
-        <w:rPr>
-          <w:rFonts w:ascii="Times New Roman" w:eastAsia="Times New Roman" w:hAnsi="Times New Roman" w:cs="Times New Roman"/>
-        </w:rPr>
-        <w:t>nSpearman</w:t>
-      </w:r>
-      <w:proofErr w:type="spellEnd"/>
-      <w:r>
-        <w:rPr>
-          <w:rFonts w:ascii="Times New Roman" w:eastAsia="Times New Roman" w:hAnsi="Times New Roman" w:cs="Times New Roman"/>
-        </w:rPr>
-        <w:t xml:space="preserve"> Correlation for CO2 and Temperature:\n")</w:t>
-      </w:r>
-    </w:p>
-    <w:p>
-      <w:pPr>
-        <w:rPr>
-          <w:rFonts w:ascii="Times New Roman" w:eastAsia="Times New Roman" w:hAnsi="Times New Roman" w:cs="Times New Roman"/>
-        </w:rPr>
-      </w:pPr>
-      <w:r>
-        <w:rPr>
-          <w:rFonts w:ascii="Times New Roman" w:eastAsia="Times New Roman" w:hAnsi="Times New Roman" w:cs="Times New Roman"/>
-        </w:rPr>
-        <w:t>print(</w:t>
-      </w:r>
-      <w:proofErr w:type="spellStart"/>
-      <w:r>
-        <w:rPr>
-          <w:rFonts w:ascii="Times New Roman" w:eastAsia="Times New Roman" w:hAnsi="Times New Roman" w:cs="Times New Roman"/>
-        </w:rPr>
-        <w:t>spearman_results</w:t>
-      </w:r>
-      <w:proofErr w:type="spellEnd"/>
-      <w:r>
-        <w:rPr>
-          <w:rFonts w:ascii="Times New Roman" w:eastAsia="Times New Roman" w:hAnsi="Times New Roman" w:cs="Times New Roman"/>
-        </w:rPr>
-        <w:t>)</w:t>
+      <w:r>
+        <w:rPr>
+          <w:rFonts w:ascii="Times New Roman" w:eastAsia="Times New Roman" w:hAnsi="Times New Roman" w:cs="Times New Roman"/>
+        </w:rPr>
+        <w:t>spearman_results &lt;- cor.test(cleaned_data$CO2, cleaned_data$Temp, method = "spearman")</w:t>
+      </w:r>
+    </w:p>
+    <w:p>
+      <w:pPr>
+        <w:rPr>
+          <w:rFonts w:ascii="Times New Roman" w:eastAsia="Times New Roman" w:hAnsi="Times New Roman" w:cs="Times New Roman"/>
+        </w:rPr>
+      </w:pPr>
+      <w:r>
+        <w:rPr>
+          <w:rFonts w:ascii="Times New Roman" w:eastAsia="Times New Roman" w:hAnsi="Times New Roman" w:cs="Times New Roman"/>
+        </w:rPr>
+        <w:t>cat("\nSpearman Correlation for CO2 and Temperature:\n")</w:t>
+      </w:r>
+    </w:p>
+    <w:p>
+      <w:pPr>
+        <w:rPr>
+          <w:rFonts w:ascii="Times New Roman" w:eastAsia="Times New Roman" w:hAnsi="Times New Roman" w:cs="Times New Roman"/>
+        </w:rPr>
+      </w:pPr>
+      <w:r>
+        <w:rPr>
+          <w:rFonts w:ascii="Times New Roman" w:eastAsia="Times New Roman" w:hAnsi="Times New Roman" w:cs="Times New Roman"/>
+        </w:rPr>
+        <w:t>print(spearman_results)</w:t>
       </w:r>
     </w:p>
     <w:p>
@@ -6274,62 +5464,20 @@
           <w:rFonts w:ascii="Times New Roman" w:eastAsia="Times New Roman" w:hAnsi="Times New Roman" w:cs="Times New Roman"/>
         </w:rPr>
         <w:lastRenderedPageBreak/>
-        <w:t xml:space="preserve">spearman_ch4 &lt;- </w:t>
-      </w:r>
-      <w:proofErr w:type="spellStart"/>
-      <w:r>
-        <w:rPr>
-          <w:rFonts w:ascii="Times New Roman" w:eastAsia="Times New Roman" w:hAnsi="Times New Roman" w:cs="Times New Roman"/>
-        </w:rPr>
-        <w:t>cor.test</w:t>
-      </w:r>
-      <w:proofErr w:type="spellEnd"/>
-      <w:r>
-        <w:rPr>
-          <w:rFonts w:ascii="Times New Roman" w:eastAsia="Times New Roman" w:hAnsi="Times New Roman" w:cs="Times New Roman"/>
-        </w:rPr>
-        <w:t xml:space="preserve">(cleaned_data$CH4, </w:t>
-      </w:r>
-      <w:proofErr w:type="spellStart"/>
-      <w:r>
-        <w:rPr>
-          <w:rFonts w:ascii="Times New Roman" w:eastAsia="Times New Roman" w:hAnsi="Times New Roman" w:cs="Times New Roman"/>
-        </w:rPr>
-        <w:t>cleaned_data$Temp</w:t>
-      </w:r>
-      <w:proofErr w:type="spellEnd"/>
-      <w:r>
-        <w:rPr>
-          <w:rFonts w:ascii="Times New Roman" w:eastAsia="Times New Roman" w:hAnsi="Times New Roman" w:cs="Times New Roman"/>
-        </w:rPr>
-        <w:t>, method = "spearman")</w:t>
-      </w:r>
-    </w:p>
-    <w:p>
-      <w:pPr>
-        <w:rPr>
-          <w:rFonts w:ascii="Times New Roman" w:eastAsia="Times New Roman" w:hAnsi="Times New Roman" w:cs="Times New Roman"/>
-        </w:rPr>
-      </w:pPr>
-      <w:r>
-        <w:rPr>
-          <w:rFonts w:ascii="Times New Roman" w:eastAsia="Times New Roman" w:hAnsi="Times New Roman" w:cs="Times New Roman"/>
-        </w:rPr>
-        <w:t>cat("\</w:t>
-      </w:r>
-      <w:proofErr w:type="spellStart"/>
-      <w:r>
-        <w:rPr>
-          <w:rFonts w:ascii="Times New Roman" w:eastAsia="Times New Roman" w:hAnsi="Times New Roman" w:cs="Times New Roman"/>
-        </w:rPr>
-        <w:t>nSpearman</w:t>
-      </w:r>
-      <w:proofErr w:type="spellEnd"/>
-      <w:r>
-        <w:rPr>
-          <w:rFonts w:ascii="Times New Roman" w:eastAsia="Times New Roman" w:hAnsi="Times New Roman" w:cs="Times New Roman"/>
-        </w:rPr>
-        <w:t xml:space="preserve"> Correlation for CH4 and Temperature:\n")</w:t>
+        <w:t>spearman_ch4 &lt;- cor.test(cleaned_data$CH4, cleaned_data$Temp, method = "spearman")</w:t>
+      </w:r>
+    </w:p>
+    <w:p>
+      <w:pPr>
+        <w:rPr>
+          <w:rFonts w:ascii="Times New Roman" w:eastAsia="Times New Roman" w:hAnsi="Times New Roman" w:cs="Times New Roman"/>
+        </w:rPr>
+      </w:pPr>
+      <w:r>
+        <w:rPr>
+          <w:rFonts w:ascii="Times New Roman" w:eastAsia="Times New Roman" w:hAnsi="Times New Roman" w:cs="Times New Roman"/>
+        </w:rPr>
+        <w:t>cat("\nSpearman Correlation for CH4 and Temperature:\n")</w:t>
       </w:r>
     </w:p>
     <w:p>
@@ -6362,62 +5510,20 @@
         <w:rPr>
           <w:rFonts w:ascii="Times New Roman" w:eastAsia="Times New Roman" w:hAnsi="Times New Roman" w:cs="Times New Roman"/>
         </w:rPr>
-        <w:t xml:space="preserve">spearman_n2o &lt;- </w:t>
-      </w:r>
-      <w:proofErr w:type="spellStart"/>
-      <w:r>
-        <w:rPr>
-          <w:rFonts w:ascii="Times New Roman" w:eastAsia="Times New Roman" w:hAnsi="Times New Roman" w:cs="Times New Roman"/>
-        </w:rPr>
-        <w:t>cor.test</w:t>
-      </w:r>
-      <w:proofErr w:type="spellEnd"/>
-      <w:r>
-        <w:rPr>
-          <w:rFonts w:ascii="Times New Roman" w:eastAsia="Times New Roman" w:hAnsi="Times New Roman" w:cs="Times New Roman"/>
-        </w:rPr>
-        <w:t xml:space="preserve">(cleaned_data$N2O, </w:t>
-      </w:r>
-      <w:proofErr w:type="spellStart"/>
-      <w:r>
-        <w:rPr>
-          <w:rFonts w:ascii="Times New Roman" w:eastAsia="Times New Roman" w:hAnsi="Times New Roman" w:cs="Times New Roman"/>
-        </w:rPr>
-        <w:t>cleaned_data$Temp</w:t>
-      </w:r>
-      <w:proofErr w:type="spellEnd"/>
-      <w:r>
-        <w:rPr>
-          <w:rFonts w:ascii="Times New Roman" w:eastAsia="Times New Roman" w:hAnsi="Times New Roman" w:cs="Times New Roman"/>
-        </w:rPr>
-        <w:t>, method = "spearman")</w:t>
-      </w:r>
-    </w:p>
-    <w:p>
-      <w:pPr>
-        <w:rPr>
-          <w:rFonts w:ascii="Times New Roman" w:eastAsia="Times New Roman" w:hAnsi="Times New Roman" w:cs="Times New Roman"/>
-        </w:rPr>
-      </w:pPr>
-      <w:r>
-        <w:rPr>
-          <w:rFonts w:ascii="Times New Roman" w:eastAsia="Times New Roman" w:hAnsi="Times New Roman" w:cs="Times New Roman"/>
-        </w:rPr>
-        <w:t>cat("\</w:t>
-      </w:r>
-      <w:proofErr w:type="spellStart"/>
-      <w:r>
-        <w:rPr>
-          <w:rFonts w:ascii="Times New Roman" w:eastAsia="Times New Roman" w:hAnsi="Times New Roman" w:cs="Times New Roman"/>
-        </w:rPr>
-        <w:t>nSpearman</w:t>
-      </w:r>
-      <w:proofErr w:type="spellEnd"/>
-      <w:r>
-        <w:rPr>
-          <w:rFonts w:ascii="Times New Roman" w:eastAsia="Times New Roman" w:hAnsi="Times New Roman" w:cs="Times New Roman"/>
-        </w:rPr>
-        <w:t xml:space="preserve"> Correlation for N2O and Temperature:\n")</w:t>
+        <w:t>spearman_n2o &lt;- cor.test(cleaned_data$N2O, cleaned_data$Temp, method = "spearman")</w:t>
+      </w:r>
+    </w:p>
+    <w:p>
+      <w:pPr>
+        <w:rPr>
+          <w:rFonts w:ascii="Times New Roman" w:eastAsia="Times New Roman" w:hAnsi="Times New Roman" w:cs="Times New Roman"/>
+        </w:rPr>
+      </w:pPr>
+      <w:r>
+        <w:rPr>
+          <w:rFonts w:ascii="Times New Roman" w:eastAsia="Times New Roman" w:hAnsi="Times New Roman" w:cs="Times New Roman"/>
+        </w:rPr>
+        <w:t>cat("\nSpearman Correlation for N2O and Temperature:\n")</w:t>
       </w:r>
     </w:p>
     <w:p>
@@ -6450,62 +5556,20 @@
         <w:rPr>
           <w:rFonts w:ascii="Times New Roman" w:eastAsia="Times New Roman" w:hAnsi="Times New Roman" w:cs="Times New Roman"/>
         </w:rPr>
-        <w:t xml:space="preserve">spearman_cfc11 &lt;- </w:t>
-      </w:r>
-      <w:proofErr w:type="spellStart"/>
-      <w:r>
-        <w:rPr>
-          <w:rFonts w:ascii="Times New Roman" w:eastAsia="Times New Roman" w:hAnsi="Times New Roman" w:cs="Times New Roman"/>
-        </w:rPr>
-        <w:t>cor.test</w:t>
-      </w:r>
-      <w:proofErr w:type="spellEnd"/>
-      <w:r>
-        <w:rPr>
-          <w:rFonts w:ascii="Times New Roman" w:eastAsia="Times New Roman" w:hAnsi="Times New Roman" w:cs="Times New Roman"/>
-        </w:rPr>
-        <w:t xml:space="preserve">(cleaned_data$CFC.11, </w:t>
-      </w:r>
-      <w:proofErr w:type="spellStart"/>
-      <w:r>
-        <w:rPr>
-          <w:rFonts w:ascii="Times New Roman" w:eastAsia="Times New Roman" w:hAnsi="Times New Roman" w:cs="Times New Roman"/>
-        </w:rPr>
-        <w:t>cleaned_data$Temp</w:t>
-      </w:r>
-      <w:proofErr w:type="spellEnd"/>
-      <w:r>
-        <w:rPr>
-          <w:rFonts w:ascii="Times New Roman" w:eastAsia="Times New Roman" w:hAnsi="Times New Roman" w:cs="Times New Roman"/>
-        </w:rPr>
-        <w:t>, method = "spearman")</w:t>
-      </w:r>
-    </w:p>
-    <w:p>
-      <w:pPr>
-        <w:rPr>
-          <w:rFonts w:ascii="Times New Roman" w:eastAsia="Times New Roman" w:hAnsi="Times New Roman" w:cs="Times New Roman"/>
-        </w:rPr>
-      </w:pPr>
-      <w:r>
-        <w:rPr>
-          <w:rFonts w:ascii="Times New Roman" w:eastAsia="Times New Roman" w:hAnsi="Times New Roman" w:cs="Times New Roman"/>
-        </w:rPr>
-        <w:t>cat("\</w:t>
-      </w:r>
-      <w:proofErr w:type="spellStart"/>
-      <w:r>
-        <w:rPr>
-          <w:rFonts w:ascii="Times New Roman" w:eastAsia="Times New Roman" w:hAnsi="Times New Roman" w:cs="Times New Roman"/>
-        </w:rPr>
-        <w:t>nSpearman</w:t>
-      </w:r>
-      <w:proofErr w:type="spellEnd"/>
-      <w:r>
-        <w:rPr>
-          <w:rFonts w:ascii="Times New Roman" w:eastAsia="Times New Roman" w:hAnsi="Times New Roman" w:cs="Times New Roman"/>
-        </w:rPr>
-        <w:t xml:space="preserve"> Correlation for CFC-11 and Temperature:\n")</w:t>
+        <w:t>spearman_cfc11 &lt;- cor.test(cleaned_data$CFC.11, cleaned_data$Temp, method = "spearman")</w:t>
+      </w:r>
+    </w:p>
+    <w:p>
+      <w:pPr>
+        <w:rPr>
+          <w:rFonts w:ascii="Times New Roman" w:eastAsia="Times New Roman" w:hAnsi="Times New Roman" w:cs="Times New Roman"/>
+        </w:rPr>
+      </w:pPr>
+      <w:r>
+        <w:rPr>
+          <w:rFonts w:ascii="Times New Roman" w:eastAsia="Times New Roman" w:hAnsi="Times New Roman" w:cs="Times New Roman"/>
+        </w:rPr>
+        <w:t>cat("\nSpearman Correlation for CFC-11 and Temperature:\n")</w:t>
       </w:r>
     </w:p>
     <w:p>
@@ -6656,7 +5720,7 @@
 </file>
 
 <file path=word/endnotes.xml><?xml version="1.0" encoding="utf-8"?>
-<w:endnotes xmlns:wpc="http://schemas.microsoft.com/office/word/2010/wordprocessingCanvas" xmlns:cx="http://schemas.microsoft.com/office/drawing/2014/chartex" xmlns:cx1="http://schemas.microsoft.com/office/drawing/2015/9/8/chartex" xmlns:cx2="http://schemas.microsoft.com/office/drawing/2015/10/21/chartex" xmlns:cx3="http://schemas.microsoft.com/office/drawing/2016/5/9/chartex" xmlns:cx4="http://schemas.microsoft.com/office/drawing/2016/5/10/chartex" xmlns:cx5="http://schemas.microsoft.com/office/drawing/2016/5/11/chartex" xmlns:cx6="http://schemas.microsoft.com/office/drawing/2016/5/12/chartex" xmlns:cx7="http://schemas.microsoft.com/office/drawing/2016/5/13/chartex" xmlns:cx8="http://schemas.microsoft.com/office/drawing/2016/5/14/chartex" xmlns:mc="http://schemas.openxmlformats.org/markup-compatibility/2006" xmlns:aink="http://schemas.microsoft.com/office/drawing/2016/ink" xmlns:am3d="http://schemas.microsoft.com/office/drawing/2017/model3d" xmlns:o="urn:schemas-microsoft-com:office:office" xmlns:oel="http://schemas.microsoft.com/office/2019/extlst" xmlns:r="http://schemas.openxmlformats.org/officeDocument/2006/relationships" xmlns:m="http://schemas.openxmlformats.org/officeDocument/2006/math" xmlns:v="urn:schemas-microsoft-com:vml" xmlns:wp14="http://schemas.microsoft.com/office/word/2010/wordprocessingDrawing" xmlns:wp="http://schemas.openxmlformats.org/drawingml/2006/wordprocessingDrawing" xmlns:w10="urn:schemas-microsoft-com:office:word" xmlns:w="http://schemas.openxmlformats.org/wordprocessingml/2006/main" xmlns:w14="http://schemas.microsoft.com/office/word/2010/wordml" xmlns:w15="http://schemas.microsoft.com/office/word/2012/wordml" xmlns:w16cex="http://schemas.microsoft.com/office/word/2018/wordml/cex" xmlns:w16cid="http://schemas.microsoft.com/office/word/2016/wordml/cid" xmlns:w16="http://schemas.microsoft.com/office/word/2018/wordml" xmlns:w16du="http://schemas.microsoft.com/office/word/2023/wordml/word16du" xmlns:w16sdtdh="http://schemas.microsoft.com/office/word/2020/wordml/sdtdatahash" xmlns:w16se="http://schemas.microsoft.com/office/word/2015/wordml/symex" xmlns:wpg="http://schemas.microsoft.com/office/word/2010/wordprocessingGroup" xmlns:wpi="http://schemas.microsoft.com/office/word/2010/wordprocessingInk" xmlns:wne="http://schemas.microsoft.com/office/word/2006/wordml" xmlns:wps="http://schemas.microsoft.com/office/word/2010/wordprocessingShape" mc:Ignorable="w14 w15 w16se w16cid w16 w16cex w16sdtdh w16du wp14">
+<w:endnotes xmlns:wpc="http://schemas.microsoft.com/office/word/2010/wordprocessingCanvas" xmlns:cx="http://schemas.microsoft.com/office/drawing/2014/chartex" xmlns:cx1="http://schemas.microsoft.com/office/drawing/2015/9/8/chartex" xmlns:cx2="http://schemas.microsoft.com/office/drawing/2015/10/21/chartex" xmlns:cx3="http://schemas.microsoft.com/office/drawing/2016/5/9/chartex" xmlns:cx4="http://schemas.microsoft.com/office/drawing/2016/5/10/chartex" xmlns:cx5="http://schemas.microsoft.com/office/drawing/2016/5/11/chartex" xmlns:cx6="http://schemas.microsoft.com/office/drawing/2016/5/12/chartex" xmlns:cx7="http://schemas.microsoft.com/office/drawing/2016/5/13/chartex" xmlns:cx8="http://schemas.microsoft.com/office/drawing/2016/5/14/chartex" xmlns:mc="http://schemas.openxmlformats.org/markup-compatibility/2006" xmlns:aink="http://schemas.microsoft.com/office/drawing/2016/ink" xmlns:am3d="http://schemas.microsoft.com/office/drawing/2017/model3d" xmlns:o="urn:schemas-microsoft-com:office:office" xmlns:oel="http://schemas.microsoft.com/office/2019/extlst" xmlns:r="http://schemas.openxmlformats.org/officeDocument/2006/relationships" xmlns:m="http://schemas.openxmlformats.org/officeDocument/2006/math" xmlns:v="urn:schemas-microsoft-com:vml" xmlns:wp14="http://schemas.microsoft.com/office/word/2010/wordprocessingDrawing" xmlns:wp="http://schemas.openxmlformats.org/drawingml/2006/wordprocessingDrawing" xmlns:w10="urn:schemas-microsoft-com:office:word" xmlns:w="http://schemas.openxmlformats.org/wordprocessingml/2006/main" xmlns:w14="http://schemas.microsoft.com/office/word/2010/wordml" xmlns:w15="http://schemas.microsoft.com/office/word/2012/wordml" xmlns:w16cex="http://schemas.microsoft.com/office/word/2018/wordml/cex" xmlns:w16cid="http://schemas.microsoft.com/office/word/2016/wordml/cid" xmlns:w16="http://schemas.microsoft.com/office/word/2018/wordml" xmlns:w16du="http://schemas.microsoft.com/office/word/2023/wordml/word16du" xmlns:w16sdtdh="http://schemas.microsoft.com/office/word/2020/wordml/sdtdatahash" xmlns:w16sdtfl="http://schemas.microsoft.com/office/word/2024/wordml/sdtformatlock" xmlns:w16se="http://schemas.microsoft.com/office/word/2015/wordml/symex" xmlns:wpg="http://schemas.microsoft.com/office/word/2010/wordprocessingGroup" xmlns:wpi="http://schemas.microsoft.com/office/word/2010/wordprocessingInk" xmlns:wne="http://schemas.microsoft.com/office/word/2006/wordml" xmlns:wps="http://schemas.microsoft.com/office/word/2010/wordprocessingShape" mc:Ignorable="w14 w15 w16se w16cid w16 w16cex w16sdtdh w16sdtfl w16du wp14">
   <w:endnote w:type="separator" w:id="-1">
     <w:p>
       <w:pPr>
@@ -6681,7 +5745,7 @@
 </file>
 
 <file path=word/footer1.xml><?xml version="1.0" encoding="utf-8"?>
-<w:ftr xmlns:wpc="http://schemas.microsoft.com/office/word/2010/wordprocessingCanvas" xmlns:cx="http://schemas.microsoft.com/office/drawing/2014/chartex" xmlns:cx1="http://schemas.microsoft.com/office/drawing/2015/9/8/chartex" xmlns:cx2="http://schemas.microsoft.com/office/drawing/2015/10/21/chartex" xmlns:cx3="http://schemas.microsoft.com/office/drawing/2016/5/9/chartex" xmlns:cx4="http://schemas.microsoft.com/office/drawing/2016/5/10/chartex" xmlns:cx5="http://schemas.microsoft.com/office/drawing/2016/5/11/chartex" xmlns:cx6="http://schemas.microsoft.com/office/drawing/2016/5/12/chartex" xmlns:cx7="http://schemas.microsoft.com/office/drawing/2016/5/13/chartex" xmlns:cx8="http://schemas.microsoft.com/office/drawing/2016/5/14/chartex" xmlns:mc="http://schemas.openxmlformats.org/markup-compatibility/2006" xmlns:aink="http://schemas.microsoft.com/office/drawing/2016/ink" xmlns:am3d="http://schemas.microsoft.com/office/drawing/2017/model3d" xmlns:o="urn:schemas-microsoft-com:office:office" xmlns:oel="http://schemas.microsoft.com/office/2019/extlst" xmlns:r="http://schemas.openxmlformats.org/officeDocument/2006/relationships" xmlns:m="http://schemas.openxmlformats.org/officeDocument/2006/math" xmlns:v="urn:schemas-microsoft-com:vml" xmlns:wp14="http://schemas.microsoft.com/office/word/2010/wordprocessingDrawing" xmlns:wp="http://schemas.openxmlformats.org/drawingml/2006/wordprocessingDrawing" xmlns:w10="urn:schemas-microsoft-com:office:word" xmlns:w="http://schemas.openxmlformats.org/wordprocessingml/2006/main" xmlns:w14="http://schemas.microsoft.com/office/word/2010/wordml" xmlns:w15="http://schemas.microsoft.com/office/word/2012/wordml" xmlns:w16cex="http://schemas.microsoft.com/office/word/2018/wordml/cex" xmlns:w16cid="http://schemas.microsoft.com/office/word/2016/wordml/cid" xmlns:w16="http://schemas.microsoft.com/office/word/2018/wordml" xmlns:w16du="http://schemas.microsoft.com/office/word/2023/wordml/word16du" xmlns:w16sdtdh="http://schemas.microsoft.com/office/word/2020/wordml/sdtdatahash" xmlns:w16se="http://schemas.microsoft.com/office/word/2015/wordml/symex" xmlns:wpg="http://schemas.microsoft.com/office/word/2010/wordprocessingGroup" xmlns:wpi="http://schemas.microsoft.com/office/word/2010/wordprocessingInk" xmlns:wne="http://schemas.microsoft.com/office/word/2006/wordml" xmlns:wps="http://schemas.microsoft.com/office/word/2010/wordprocessingShape" mc:Ignorable="w14 w15 w16se w16cid w16 w16cex w16sdtdh w16du wp14">
+<w:ftr xmlns:wpc="http://schemas.microsoft.com/office/word/2010/wordprocessingCanvas" xmlns:cx="http://schemas.microsoft.com/office/drawing/2014/chartex" xmlns:cx1="http://schemas.microsoft.com/office/drawing/2015/9/8/chartex" xmlns:cx2="http://schemas.microsoft.com/office/drawing/2015/10/21/chartex" xmlns:cx3="http://schemas.microsoft.com/office/drawing/2016/5/9/chartex" xmlns:cx4="http://schemas.microsoft.com/office/drawing/2016/5/10/chartex" xmlns:cx5="http://schemas.microsoft.com/office/drawing/2016/5/11/chartex" xmlns:cx6="http://schemas.microsoft.com/office/drawing/2016/5/12/chartex" xmlns:cx7="http://schemas.microsoft.com/office/drawing/2016/5/13/chartex" xmlns:cx8="http://schemas.microsoft.com/office/drawing/2016/5/14/chartex" xmlns:mc="http://schemas.openxmlformats.org/markup-compatibility/2006" xmlns:aink="http://schemas.microsoft.com/office/drawing/2016/ink" xmlns:am3d="http://schemas.microsoft.com/office/drawing/2017/model3d" xmlns:o="urn:schemas-microsoft-com:office:office" xmlns:oel="http://schemas.microsoft.com/office/2019/extlst" xmlns:r="http://schemas.openxmlformats.org/officeDocument/2006/relationships" xmlns:m="http://schemas.openxmlformats.org/officeDocument/2006/math" xmlns:v="urn:schemas-microsoft-com:vml" xmlns:wp14="http://schemas.microsoft.com/office/word/2010/wordprocessingDrawing" xmlns:wp="http://schemas.openxmlformats.org/drawingml/2006/wordprocessingDrawing" xmlns:w10="urn:schemas-microsoft-com:office:word" xmlns:w="http://schemas.openxmlformats.org/wordprocessingml/2006/main" xmlns:w14="http://schemas.microsoft.com/office/word/2010/wordml" xmlns:w15="http://schemas.microsoft.com/office/word/2012/wordml" xmlns:w16cex="http://schemas.microsoft.com/office/word/2018/wordml/cex" xmlns:w16cid="http://schemas.microsoft.com/office/word/2016/wordml/cid" xmlns:w16="http://schemas.microsoft.com/office/word/2018/wordml" xmlns:w16du="http://schemas.microsoft.com/office/word/2023/wordml/word16du" xmlns:w16sdtdh="http://schemas.microsoft.com/office/word/2020/wordml/sdtdatahash" xmlns:w16sdtfl="http://schemas.microsoft.com/office/word/2024/wordml/sdtformatlock" xmlns:w16se="http://schemas.microsoft.com/office/word/2015/wordml/symex" xmlns:wpg="http://schemas.microsoft.com/office/word/2010/wordprocessingGroup" xmlns:wpi="http://schemas.microsoft.com/office/word/2010/wordprocessingInk" xmlns:wne="http://schemas.microsoft.com/office/word/2006/wordml" xmlns:wps="http://schemas.microsoft.com/office/word/2010/wordprocessingShape" mc:Ignorable="w14 w15 w16se w16cid w16 w16cex w16sdtdh w16sdtfl w16du wp14">
   <w:p>
     <w:pPr>
       <w:jc w:val="right"/>
@@ -6709,7 +5773,7 @@
 </file>
 
 <file path=word/footnotes.xml><?xml version="1.0" encoding="utf-8"?>
-<w:footnotes xmlns:wpc="http://schemas.microsoft.com/office/word/2010/wordprocessingCanvas" xmlns:cx="http://schemas.microsoft.com/office/drawing/2014/chartex" xmlns:cx1="http://schemas.microsoft.com/office/drawing/2015/9/8/chartex" xmlns:cx2="http://schemas.microsoft.com/office/drawing/2015/10/21/chartex" xmlns:cx3="http://schemas.microsoft.com/office/drawing/2016/5/9/chartex" xmlns:cx4="http://schemas.microsoft.com/office/drawing/2016/5/10/chartex" xmlns:cx5="http://schemas.microsoft.com/office/drawing/2016/5/11/chartex" xmlns:cx6="http://schemas.microsoft.com/office/drawing/2016/5/12/chartex" xmlns:cx7="http://schemas.microsoft.com/office/drawing/2016/5/13/chartex" xmlns:cx8="http://schemas.microsoft.com/office/drawing/2016/5/14/chartex" xmlns:mc="http://schemas.openxmlformats.org/markup-compatibility/2006" xmlns:aink="http://schemas.microsoft.com/office/drawing/2016/ink" xmlns:am3d="http://schemas.microsoft.com/office/drawing/2017/model3d" xmlns:o="urn:schemas-microsoft-com:office:office" xmlns:oel="http://schemas.microsoft.com/office/2019/extlst" xmlns:r="http://schemas.openxmlformats.org/officeDocument/2006/relationships" xmlns:m="http://schemas.openxmlformats.org/officeDocument/2006/math" xmlns:v="urn:schemas-microsoft-com:vml" xmlns:wp14="http://schemas.microsoft.com/office/word/2010/wordprocessingDrawing" xmlns:wp="http://schemas.openxmlformats.org/drawingml/2006/wordprocessingDrawing" xmlns:w10="urn:schemas-microsoft-com:office:word" xmlns:w="http://schemas.openxmlformats.org/wordprocessingml/2006/main" xmlns:w14="http://schemas.microsoft.com/office/word/2010/wordml" xmlns:w15="http://schemas.microsoft.com/office/word/2012/wordml" xmlns:w16cex="http://schemas.microsoft.com/office/word/2018/wordml/cex" xmlns:w16cid="http://schemas.microsoft.com/office/word/2016/wordml/cid" xmlns:w16="http://schemas.microsoft.com/office/word/2018/wordml" xmlns:w16du="http://schemas.microsoft.com/office/word/2023/wordml/word16du" xmlns:w16sdtdh="http://schemas.microsoft.com/office/word/2020/wordml/sdtdatahash" xmlns:w16se="http://schemas.microsoft.com/office/word/2015/wordml/symex" xmlns:wpg="http://schemas.microsoft.com/office/word/2010/wordprocessingGroup" xmlns:wpi="http://schemas.microsoft.com/office/word/2010/wordprocessingInk" xmlns:wne="http://schemas.microsoft.com/office/word/2006/wordml" xmlns:wps="http://schemas.microsoft.com/office/word/2010/wordprocessingShape" mc:Ignorable="w14 w15 w16se w16cid w16 w16cex w16sdtdh w16du wp14">
+<w:footnotes xmlns:wpc="http://schemas.microsoft.com/office/word/2010/wordprocessingCanvas" xmlns:cx="http://schemas.microsoft.com/office/drawing/2014/chartex" xmlns:cx1="http://schemas.microsoft.com/office/drawing/2015/9/8/chartex" xmlns:cx2="http://schemas.microsoft.com/office/drawing/2015/10/21/chartex" xmlns:cx3="http://schemas.microsoft.com/office/drawing/2016/5/9/chartex" xmlns:cx4="http://schemas.microsoft.com/office/drawing/2016/5/10/chartex" xmlns:cx5="http://schemas.microsoft.com/office/drawing/2016/5/11/chartex" xmlns:cx6="http://schemas.microsoft.com/office/drawing/2016/5/12/chartex" xmlns:cx7="http://schemas.microsoft.com/office/drawing/2016/5/13/chartex" xmlns:cx8="http://schemas.microsoft.com/office/drawing/2016/5/14/chartex" xmlns:mc="http://schemas.openxmlformats.org/markup-compatibility/2006" xmlns:aink="http://schemas.microsoft.com/office/drawing/2016/ink" xmlns:am3d="http://schemas.microsoft.com/office/drawing/2017/model3d" xmlns:o="urn:schemas-microsoft-com:office:office" xmlns:oel="http://schemas.microsoft.com/office/2019/extlst" xmlns:r="http://schemas.openxmlformats.org/officeDocument/2006/relationships" xmlns:m="http://schemas.openxmlformats.org/officeDocument/2006/math" xmlns:v="urn:schemas-microsoft-com:vml" xmlns:wp14="http://schemas.microsoft.com/office/word/2010/wordprocessingDrawing" xmlns:wp="http://schemas.openxmlformats.org/drawingml/2006/wordprocessingDrawing" xmlns:w10="urn:schemas-microsoft-com:office:word" xmlns:w="http://schemas.openxmlformats.org/wordprocessingml/2006/main" xmlns:w14="http://schemas.microsoft.com/office/word/2010/wordml" xmlns:w15="http://schemas.microsoft.com/office/word/2012/wordml" xmlns:w16cex="http://schemas.microsoft.com/office/word/2018/wordml/cex" xmlns:w16cid="http://schemas.microsoft.com/office/word/2016/wordml/cid" xmlns:w16="http://schemas.microsoft.com/office/word/2018/wordml" xmlns:w16du="http://schemas.microsoft.com/office/word/2023/wordml/word16du" xmlns:w16sdtdh="http://schemas.microsoft.com/office/word/2020/wordml/sdtdatahash" xmlns:w16sdtfl="http://schemas.microsoft.com/office/word/2024/wordml/sdtformatlock" xmlns:w16se="http://schemas.microsoft.com/office/word/2015/wordml/symex" xmlns:wpg="http://schemas.microsoft.com/office/word/2010/wordprocessingGroup" xmlns:wpi="http://schemas.microsoft.com/office/word/2010/wordprocessingInk" xmlns:wne="http://schemas.microsoft.com/office/word/2006/wordml" xmlns:wps="http://schemas.microsoft.com/office/word/2010/wordprocessingShape" mc:Ignorable="w14 w15 w16se w16cid w16 w16cex w16sdtdh w16sdtfl w16du wp14">
   <w:footnote w:type="separator" w:id="-1">
     <w:p>
       <w:pPr>
@@ -6734,7 +5798,7 @@
 </file>
 
 <file path=word/numbering.xml><?xml version="1.0" encoding="utf-8"?>
-<w:numbering xmlns:wpc="http://schemas.microsoft.com/office/word/2010/wordprocessingCanvas" xmlns:cx="http://schemas.microsoft.com/office/drawing/2014/chartex" xmlns:cx1="http://schemas.microsoft.com/office/drawing/2015/9/8/chartex" xmlns:cx2="http://schemas.microsoft.com/office/drawing/2015/10/21/chartex" xmlns:cx3="http://schemas.microsoft.com/office/drawing/2016/5/9/chartex" xmlns:cx4="http://schemas.microsoft.com/office/drawing/2016/5/10/chartex" xmlns:cx5="http://schemas.microsoft.com/office/drawing/2016/5/11/chartex" xmlns:cx6="http://schemas.microsoft.com/office/drawing/2016/5/12/chartex" xmlns:cx7="http://schemas.microsoft.com/office/drawing/2016/5/13/chartex" xmlns:cx8="http://schemas.microsoft.com/office/drawing/2016/5/14/chartex" xmlns:mc="http://schemas.openxmlformats.org/markup-compatibility/2006" xmlns:aink="http://schemas.microsoft.com/office/drawing/2016/ink" xmlns:am3d="http://schemas.microsoft.com/office/drawing/2017/model3d" xmlns:o="urn:schemas-microsoft-com:office:office" xmlns:oel="http://schemas.microsoft.com/office/2019/extlst" xmlns:r="http://schemas.openxmlformats.org/officeDocument/2006/relationships" xmlns:m="http://schemas.openxmlformats.org/officeDocument/2006/math" xmlns:v="urn:schemas-microsoft-com:vml" xmlns:wp14="http://schemas.microsoft.com/office/word/2010/wordprocessingDrawing" xmlns:wp="http://schemas.openxmlformats.org/drawingml/2006/wordprocessingDrawing" xmlns:w10="urn:schemas-microsoft-com:office:word" xmlns:w="http://schemas.openxmlformats.org/wordprocessingml/2006/main" xmlns:w14="http://schemas.microsoft.com/office/word/2010/wordml" xmlns:w15="http://schemas.microsoft.com/office/word/2012/wordml" xmlns:w16cex="http://schemas.microsoft.com/office/word/2018/wordml/cex" xmlns:w16cid="http://schemas.microsoft.com/office/word/2016/wordml/cid" xmlns:w16="http://schemas.microsoft.com/office/word/2018/wordml" xmlns:w16du="http://schemas.microsoft.com/office/word/2023/wordml/word16du" xmlns:w16sdtdh="http://schemas.microsoft.com/office/word/2020/wordml/sdtdatahash" xmlns:w16se="http://schemas.microsoft.com/office/word/2015/wordml/symex" xmlns:wpg="http://schemas.microsoft.com/office/word/2010/wordprocessingGroup" xmlns:wpi="http://schemas.microsoft.com/office/word/2010/wordprocessingInk" xmlns:wne="http://schemas.microsoft.com/office/word/2006/wordml" xmlns:wps="http://schemas.microsoft.com/office/word/2010/wordprocessingShape" mc:Ignorable="w14 w15 w16se w16cid w16 w16cex w16sdtdh w16du wp14">
+<w:numbering xmlns:wpc="http://schemas.microsoft.com/office/word/2010/wordprocessingCanvas" xmlns:cx="http://schemas.microsoft.com/office/drawing/2014/chartex" xmlns:cx1="http://schemas.microsoft.com/office/drawing/2015/9/8/chartex" xmlns:cx2="http://schemas.microsoft.com/office/drawing/2015/10/21/chartex" xmlns:cx3="http://schemas.microsoft.com/office/drawing/2016/5/9/chartex" xmlns:cx4="http://schemas.microsoft.com/office/drawing/2016/5/10/chartex" xmlns:cx5="http://schemas.microsoft.com/office/drawing/2016/5/11/chartex" xmlns:cx6="http://schemas.microsoft.com/office/drawing/2016/5/12/chartex" xmlns:cx7="http://schemas.microsoft.com/office/drawing/2016/5/13/chartex" xmlns:cx8="http://schemas.microsoft.com/office/drawing/2016/5/14/chartex" xmlns:mc="http://schemas.openxmlformats.org/markup-compatibility/2006" xmlns:aink="http://schemas.microsoft.com/office/drawing/2016/ink" xmlns:am3d="http://schemas.microsoft.com/office/drawing/2017/model3d" xmlns:o="urn:schemas-microsoft-com:office:office" xmlns:oel="http://schemas.microsoft.com/office/2019/extlst" xmlns:r="http://schemas.openxmlformats.org/officeDocument/2006/relationships" xmlns:m="http://schemas.openxmlformats.org/officeDocument/2006/math" xmlns:v="urn:schemas-microsoft-com:vml" xmlns:wp14="http://schemas.microsoft.com/office/word/2010/wordprocessingDrawing" xmlns:wp="http://schemas.openxmlformats.org/drawingml/2006/wordprocessingDrawing" xmlns:w10="urn:schemas-microsoft-com:office:word" xmlns:w="http://schemas.openxmlformats.org/wordprocessingml/2006/main" xmlns:w14="http://schemas.microsoft.com/office/word/2010/wordml" xmlns:w15="http://schemas.microsoft.com/office/word/2012/wordml" xmlns:w16cex="http://schemas.microsoft.com/office/word/2018/wordml/cex" xmlns:w16cid="http://schemas.microsoft.com/office/word/2016/wordml/cid" xmlns:w16="http://schemas.microsoft.com/office/word/2018/wordml" xmlns:w16du="http://schemas.microsoft.com/office/word/2023/wordml/word16du" xmlns:w16sdtdh="http://schemas.microsoft.com/office/word/2020/wordml/sdtdatahash" xmlns:w16sdtfl="http://schemas.microsoft.com/office/word/2024/wordml/sdtformatlock" xmlns:w16se="http://schemas.microsoft.com/office/word/2015/wordml/symex" xmlns:wpg="http://schemas.microsoft.com/office/word/2010/wordprocessingGroup" xmlns:wpi="http://schemas.microsoft.com/office/word/2010/wordprocessingInk" xmlns:wne="http://schemas.microsoft.com/office/word/2006/wordml" xmlns:wps="http://schemas.microsoft.com/office/word/2010/wordprocessingShape" mc:Ignorable="w14 w15 w16se w16cid w16 w16cex w16sdtdh w16sdtfl w16du wp14">
   <w:abstractNum w:abstractNumId="0" w15:restartNumberingAfterBreak="0">
     <w:nsid w:val="0C7D4595"/>
     <w:multiLevelType w:val="multilevel"/>
@@ -8709,7 +7773,7 @@
 </file>
 
 <file path=word/styles.xml><?xml version="1.0" encoding="utf-8"?>
-<w:styles xmlns:mc="http://schemas.openxmlformats.org/markup-compatibility/2006" xmlns:r="http://schemas.openxmlformats.org/officeDocument/2006/relationships" xmlns:w="http://schemas.openxmlformats.org/wordprocessingml/2006/main" xmlns:w14="http://schemas.microsoft.com/office/word/2010/wordml" xmlns:w15="http://schemas.microsoft.com/office/word/2012/wordml" xmlns:w16cex="http://schemas.microsoft.com/office/word/2018/wordml/cex" xmlns:w16cid="http://schemas.microsoft.com/office/word/2016/wordml/cid" xmlns:w16="http://schemas.microsoft.com/office/word/2018/wordml" xmlns:w16du="http://schemas.microsoft.com/office/word/2023/wordml/word16du" xmlns:w16sdtdh="http://schemas.microsoft.com/office/word/2020/wordml/sdtdatahash" xmlns:w16se="http://schemas.microsoft.com/office/word/2015/wordml/symex" mc:Ignorable="w14 w15 w16se w16cid w16 w16cex w16sdtdh w16du">
+<w:styles xmlns:mc="http://schemas.openxmlformats.org/markup-compatibility/2006" xmlns:r="http://schemas.openxmlformats.org/officeDocument/2006/relationships" xmlns:w="http://schemas.openxmlformats.org/wordprocessingml/2006/main" xmlns:w14="http://schemas.microsoft.com/office/word/2010/wordml" xmlns:w15="http://schemas.microsoft.com/office/word/2012/wordml" xmlns:w16cex="http://schemas.microsoft.com/office/word/2018/wordml/cex" xmlns:w16cid="http://schemas.microsoft.com/office/word/2016/wordml/cid" xmlns:w16="http://schemas.microsoft.com/office/word/2018/wordml" xmlns:w16du="http://schemas.microsoft.com/office/word/2023/wordml/word16du" xmlns:w16sdtdh="http://schemas.microsoft.com/office/word/2020/wordml/sdtdatahash" xmlns:w16sdtfl="http://schemas.microsoft.com/office/word/2024/wordml/sdtformatlock" xmlns:w16se="http://schemas.microsoft.com/office/word/2015/wordml/symex" mc:Ignorable="w14 w15 w16se w16cid w16 w16cex w16sdtdh w16sdtfl w16du">
   <w:docDefaults>
     <w:rPrDefault>
       <w:rPr>

</xml_diff>

<commit_message>
Report changes in the visualization part
</commit_message>
<xml_diff>
--- a/Research report-A104.docx
+++ b/Research report-A104.docx
@@ -3547,14 +3547,13 @@
         <w:rPr>
           <w:rFonts w:ascii="Times New Roman" w:eastAsia="Times New Roman" w:hAnsi="Times New Roman" w:cs="Times New Roman"/>
         </w:rPr>
-        <w:t xml:space="preserve">The scatterplots reveal a positive correlation between CO2 and temperature, suggesting CO2 as a significant driver of climate change. CH4 shows moderate correlations, while N2O and CFC-11 have </w:t>
-      </w:r>
-      <w:r>
-        <w:rPr>
-          <w:rFonts w:ascii="Times New Roman" w:eastAsia="Times New Roman" w:hAnsi="Times New Roman" w:cs="Times New Roman"/>
-        </w:rPr>
-        <w:lastRenderedPageBreak/>
-        <w:t>weaker trends. The histogram indicates that temperature data follow a roughly normal distribution, supporting the application of Spearman’s correlation for analysis.</w:t>
+        <w:t>The scatterplots reveal a positive correlation between CO2 and temperature, suggesting CO2 as a significant driver of climate change. CH4 shows moderate correlations, while N2O and CFC-11 have weaker trends. The histogram indicates that temperature data follow a roughly normal distribution</w:t>
+      </w:r>
+      <w:r>
+        <w:rPr>
+          <w:rFonts w:ascii="Times New Roman" w:eastAsia="Times New Roman" w:hAnsi="Times New Roman" w:cs="Times New Roman"/>
+        </w:rPr>
+        <w:t>.</w:t>
       </w:r>
     </w:p>
     <w:p>
@@ -3579,6 +3578,7 @@
           <w:sz w:val="28"/>
           <w:szCs w:val="28"/>
         </w:rPr>
+        <w:lastRenderedPageBreak/>
         <w:t xml:space="preserve">4. </w:t>
       </w:r>
       <w:r>
@@ -3928,39 +3928,45 @@
           <w:rFonts w:ascii="Times New Roman" w:hAnsi="Times New Roman" w:cs="Times New Roman"/>
           <w:color w:val="000000" w:themeColor="text1"/>
         </w:rPr>
+        <w:t xml:space="preserve"> </w:t>
+      </w:r>
+      <w:bookmarkStart w:id="23" w:name="_Toc186038384"/>
+      <w:r>
+        <w:rPr>
+          <w:rStyle w:val="Strong"/>
+          <w:rFonts w:ascii="Times New Roman" w:hAnsi="Times New Roman" w:cs="Times New Roman"/>
+          <w:color w:val="000000" w:themeColor="text1"/>
+        </w:rPr>
+        <w:t xml:space="preserve">5.4 </w:t>
+      </w:r>
+      <w:r>
+        <w:rPr>
+          <w:rStyle w:val="Strong"/>
+          <w:rFonts w:ascii="Times New Roman" w:hAnsi="Times New Roman" w:cs="Times New Roman"/>
+          <w:color w:val="000000" w:themeColor="text1"/>
+        </w:rPr>
+        <w:t>Project’s Overall Judgement</w:t>
+      </w:r>
+      <w:bookmarkEnd w:id="23"/>
+    </w:p>
+    <w:p>
+      <w:pPr>
+        <w:rPr>
+          <w:rFonts w:ascii="Times New Roman" w:eastAsia="Times New Roman" w:hAnsi="Times New Roman" w:cs="Times New Roman"/>
+        </w:rPr>
+      </w:pPr>
+      <w:r>
+        <w:rPr>
+          <w:rFonts w:ascii="Times New Roman" w:eastAsia="Times New Roman" w:hAnsi="Times New Roman" w:cs="Times New Roman"/>
+        </w:rPr>
+        <w:t xml:space="preserve">The project successfully achieved its objective of correlating greenhouse gas concentrations with temperature variations. The visualizations and statistical tests provided clear insights into the influence of </w:t>
+      </w:r>
+      <w:r>
+        <w:rPr>
+          <w:rFonts w:ascii="Times New Roman" w:eastAsia="Times New Roman" w:hAnsi="Times New Roman" w:cs="Times New Roman"/>
+        </w:rPr>
         <w:lastRenderedPageBreak/>
-        <w:t xml:space="preserve"> </w:t>
-      </w:r>
-      <w:bookmarkStart w:id="23" w:name="_Toc186038384"/>
-      <w:r>
-        <w:rPr>
-          <w:rStyle w:val="Strong"/>
-          <w:rFonts w:ascii="Times New Roman" w:hAnsi="Times New Roman" w:cs="Times New Roman"/>
-          <w:color w:val="000000" w:themeColor="text1"/>
-        </w:rPr>
-        <w:t xml:space="preserve">5.4 </w:t>
-      </w:r>
-      <w:r>
-        <w:rPr>
-          <w:rStyle w:val="Strong"/>
-          <w:rFonts w:ascii="Times New Roman" w:hAnsi="Times New Roman" w:cs="Times New Roman"/>
-          <w:color w:val="000000" w:themeColor="text1"/>
-        </w:rPr>
-        <w:t>Project’s Overall Judgement</w:t>
-      </w:r>
-      <w:bookmarkEnd w:id="23"/>
-    </w:p>
-    <w:p>
-      <w:pPr>
-        <w:rPr>
-          <w:rFonts w:ascii="Times New Roman" w:eastAsia="Times New Roman" w:hAnsi="Times New Roman" w:cs="Times New Roman"/>
-        </w:rPr>
-      </w:pPr>
-      <w:r>
-        <w:rPr>
-          <w:rFonts w:ascii="Times New Roman" w:eastAsia="Times New Roman" w:hAnsi="Times New Roman" w:cs="Times New Roman"/>
-        </w:rPr>
-        <w:t>The project successfully achieved its objective of correlating greenhouse gas concentrations with temperature variations. The visualizations and statistical tests provided clear insights into the influence of CO2 and other gases on global temperatures. This project represents a meaningful contribution to climate research and lays the groundwork for further studies.</w:t>
+        <w:t>CO2 and other gases on global temperatures. This project represents a meaningful contribution to climate research and lays the groundwork for further studies.</w:t>
       </w:r>
     </w:p>
     <w:p>

</xml_diff>